<commit_message>
Cambios en valores corporativos, logo y marca
Cambios en valores corporativos, logo y marca
</commit_message>
<xml_diff>
--- a/PROYECTO ROGUZ GYM.docx
+++ b/PROYECTO ROGUZ GYM.docx
@@ -222,7 +222,7 @@
                                 <a:avLst/>
                               </a:prstGeom>
                               <a:blipFill>
-                                <a:blip r:embed="rId6"/>
+                                <a:blip r:embed="rId8"/>
                                 <a:stretch>
                                   <a:fillRect r="-7574"/>
                                 </a:stretch>
@@ -268,13 +268,13 @@
               </mc:Choice>
               <mc:Fallback>
                 <w:pict>
-                  <v:group w14:anchorId="0A22B96B" id="Group 149" o:spid="_x0000_s1026" style="position:absolute;margin-left:0;margin-top:0;width:8in;height:95.7pt;z-index:251665408;mso-width-percent:941;mso-height-percent:121;mso-top-percent:23;mso-position-horizontal:center;mso-position-horizontal-relative:page;mso-position-vertical-relative:page;mso-width-percent:941;mso-height-percent:121;mso-top-percent:23" coordorigin="" coordsize="73152,12161" o:gfxdata="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">
+                  <v:group w14:anchorId="2060A57B" id="Group 149" o:spid="_x0000_s1026" style="position:absolute;margin-left:0;margin-top:0;width:8in;height:95.7pt;z-index:251665408;mso-width-percent:941;mso-height-percent:121;mso-top-percent:23;mso-position-horizontal:center;mso-position-horizontal-relative:page;mso-position-vertical-relative:page;mso-width-percent:941;mso-height-percent:121;mso-top-percent:23" coordorigin="" coordsize="73152,12161" o:gfxdata="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">
                     <v:shape id="Rectangle 51" o:spid="_x0000_s1027" style="position:absolute;width:73152;height:11303;visibility:visible;mso-wrap-style:square;v-text-anchor:middle" coordsize="7312660,1129665" o:gfxdata="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" path="m,l7312660,r,1129665l3619500,733425,,1091565,,xe" fillcolor="#e84c22 [3204]" stroked="f" strokeweight="1pt">
                       <v:stroke joinstyle="miter"/>
                       <v:path arrowok="t" o:connecttype="custom" o:connectlocs="0,0;7315200,0;7315200,1130373;3620757,733885;0,1092249;0,0" o:connectangles="0,0,0,0,0,0"/>
                     </v:shape>
                     <v:rect id="Rectangle 151" o:spid="_x0000_s1028" style="position:absolute;width:73152;height:12161;visibility:visible;mso-wrap-style:square;v-text-anchor:middle" o:gfxdata="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" stroked="f" strokeweight="1pt">
-                      <v:fill r:id="rId7" o:title="" recolor="t" rotate="t" type="frame"/>
+                      <v:fill r:id="rId9" o:title="" recolor="t" rotate="t" type="frame"/>
                     </v:rect>
                     <w10:wrap anchorx="page" anchory="page"/>
                   </v:group>
@@ -3664,8 +3664,6 @@
       <w:r>
         <w:t xml:space="preserve"> a nuestros clientes servicios de calidad para satisfacer sus necesidades.</w:t>
       </w:r>
-      <w:bookmarkStart w:id="17" w:name="_GoBack"/>
-      <w:bookmarkEnd w:id="17"/>
     </w:p>
     <w:p>
       <w:pPr>
@@ -3690,11 +3688,11 @@
         <w:pStyle w:val="Heading3"/>
         <w:jc w:val="both"/>
       </w:pPr>
-      <w:bookmarkStart w:id="18" w:name="_Toc446591922"/>
+      <w:bookmarkStart w:id="17" w:name="_Toc446591922"/>
       <w:r>
         <w:t>Objetivos específicos</w:t>
       </w:r>
-      <w:bookmarkEnd w:id="18"/>
+      <w:bookmarkEnd w:id="17"/>
     </w:p>
     <w:p>
       <w:pPr>
@@ -3757,14 +3755,14 @@
       <w:pPr>
         <w:pStyle w:val="Heading2"/>
       </w:pPr>
-      <w:bookmarkStart w:id="19" w:name="_Toc446017874"/>
-      <w:bookmarkStart w:id="20" w:name="_Toc446591923"/>
+      <w:bookmarkStart w:id="18" w:name="_Toc446017874"/>
+      <w:bookmarkStart w:id="19" w:name="_Toc446591923"/>
       <w:r>
         <w:lastRenderedPageBreak/>
         <w:t>Metas</w:t>
       </w:r>
+      <w:bookmarkEnd w:id="18"/>
       <w:bookmarkEnd w:id="19"/>
-      <w:bookmarkEnd w:id="20"/>
     </w:p>
     <w:p/>
     <w:p>
@@ -3814,20 +3812,199 @@
     </w:p>
     <w:p>
       <w:pPr>
-        <w:jc w:val="both"/>
+        <w:pStyle w:val="Heading2"/>
       </w:pPr>
+      <w:r>
+        <w:t>Nuestra marca y logo empresarial</w:t>
+      </w:r>
+    </w:p>
+    <w:p>
+      <w:pPr>
+        <w:pStyle w:val="Heading3"/>
+      </w:pPr>
+      <w:r>
+        <w:t>Logo</w:t>
+      </w:r>
+    </w:p>
+    <w:p>
+      <w:pPr>
+        <w:keepNext/>
+        <w:jc w:val="center"/>
+      </w:pPr>
+      <w:r>
+        <w:rPr>
+          <w:noProof/>
+          <w:lang w:eastAsia="es-CO"/>
+        </w:rPr>
+        <w:drawing>
+          <wp:inline distT="0" distB="0" distL="0" distR="0" wp14:anchorId="6F3F32B3" wp14:editId="6688EF5E">
+            <wp:extent cx="1038225" cy="1038225"/>
+            <wp:effectExtent l="0" t="0" r="0" b="0"/>
+            <wp:docPr id="5" name="Picture 5"/>
+            <wp:cNvGraphicFramePr>
+              <a:graphicFrameLocks xmlns:a="http://schemas.openxmlformats.org/drawingml/2006/main" noChangeAspect="1"/>
+            </wp:cNvGraphicFramePr>
+            <a:graphic xmlns:a="http://schemas.openxmlformats.org/drawingml/2006/main">
+              <a:graphicData uri="http://schemas.openxmlformats.org/drawingml/2006/picture">
+                <pic:pic xmlns:pic="http://schemas.openxmlformats.org/drawingml/2006/picture">
+                  <pic:nvPicPr>
+                    <pic:cNvPr id="5" name="logo-396x109.png"/>
+                    <pic:cNvPicPr/>
+                  </pic:nvPicPr>
+                  <pic:blipFill>
+                    <a:blip r:embed="rId10">
+                      <a:extLst>
+                        <a:ext uri="{28A0092B-C50C-407E-A947-70E740481C1C}">
+                          <a14:useLocalDpi xmlns:a14="http://schemas.microsoft.com/office/drawing/2010/main" val="0"/>
+                        </a:ext>
+                      </a:extLst>
+                    </a:blip>
+                    <a:stretch>
+                      <a:fillRect/>
+                    </a:stretch>
+                  </pic:blipFill>
+                  <pic:spPr>
+                    <a:xfrm>
+                      <a:off x="0" y="0"/>
+                      <a:ext cx="1038225" cy="1038225"/>
+                    </a:xfrm>
+                    <a:prstGeom prst="rect">
+                      <a:avLst/>
+                    </a:prstGeom>
+                  </pic:spPr>
+                </pic:pic>
+              </a:graphicData>
+            </a:graphic>
+          </wp:inline>
+        </w:drawing>
+      </w:r>
+    </w:p>
+    <w:p>
+      <w:pPr>
+        <w:pStyle w:val="Caption"/>
+        <w:jc w:val="center"/>
+      </w:pPr>
+      <w:r>
+        <w:t xml:space="preserve">Ilustración </w:t>
+      </w:r>
+      <w:r>
+        <w:fldChar w:fldCharType="begin"/>
+      </w:r>
+      <w:r>
+        <w:instrText xml:space="preserve"> SEQ Ilustración \* ARABIC </w:instrText>
+      </w:r>
+      <w:r>
+        <w:fldChar w:fldCharType="separate"/>
+      </w:r>
+      <w:r>
+        <w:rPr>
+          <w:noProof/>
+        </w:rPr>
+        <w:t>1</w:t>
+      </w:r>
+      <w:r>
+        <w:fldChar w:fldCharType="end"/>
+      </w:r>
+    </w:p>
+    <w:p>
+      <w:pPr>
+        <w:pStyle w:val="Heading3"/>
+      </w:pPr>
+      <w:r>
+        <w:t>Marca</w:t>
+      </w:r>
+    </w:p>
+    <w:p>
+      <w:pPr>
+        <w:keepNext/>
+        <w:jc w:val="center"/>
+      </w:pPr>
+      <w:r>
+        <w:rPr>
+          <w:noProof/>
+          <w:lang w:eastAsia="es-CO"/>
+        </w:rPr>
+        <w:drawing>
+          <wp:inline distT="0" distB="0" distL="0" distR="0" wp14:anchorId="218C9E18" wp14:editId="2A99D44A">
+            <wp:extent cx="3771900" cy="1038225"/>
+            <wp:effectExtent l="0" t="0" r="0" b="0"/>
+            <wp:docPr id="6" name="Picture 6"/>
+            <wp:cNvGraphicFramePr>
+              <a:graphicFrameLocks xmlns:a="http://schemas.openxmlformats.org/drawingml/2006/main" noChangeAspect="1"/>
+            </wp:cNvGraphicFramePr>
+            <a:graphic xmlns:a="http://schemas.openxmlformats.org/drawingml/2006/main">
+              <a:graphicData uri="http://schemas.openxmlformats.org/drawingml/2006/picture">
+                <pic:pic xmlns:pic="http://schemas.openxmlformats.org/drawingml/2006/picture">
+                  <pic:nvPicPr>
+                    <pic:cNvPr id="6" name="logo-396x109.png"/>
+                    <pic:cNvPicPr/>
+                  </pic:nvPicPr>
+                  <pic:blipFill>
+                    <a:blip r:embed="rId11">
+                      <a:extLst>
+                        <a:ext uri="{28A0092B-C50C-407E-A947-70E740481C1C}">
+                          <a14:useLocalDpi xmlns:a14="http://schemas.microsoft.com/office/drawing/2010/main" val="0"/>
+                        </a:ext>
+                      </a:extLst>
+                    </a:blip>
+                    <a:stretch>
+                      <a:fillRect/>
+                    </a:stretch>
+                  </pic:blipFill>
+                  <pic:spPr>
+                    <a:xfrm>
+                      <a:off x="0" y="0"/>
+                      <a:ext cx="3771900" cy="1038225"/>
+                    </a:xfrm>
+                    <a:prstGeom prst="rect">
+                      <a:avLst/>
+                    </a:prstGeom>
+                  </pic:spPr>
+                </pic:pic>
+              </a:graphicData>
+            </a:graphic>
+          </wp:inline>
+        </w:drawing>
+      </w:r>
+    </w:p>
+    <w:p>
+      <w:pPr>
+        <w:pStyle w:val="Caption"/>
+        <w:jc w:val="center"/>
+      </w:pPr>
+      <w:r>
+        <w:t xml:space="preserve">Ilustración </w:t>
+      </w:r>
+      <w:r>
+        <w:fldChar w:fldCharType="begin"/>
+      </w:r>
+      <w:r>
+        <w:instrText xml:space="preserve"> SEQ Ilustración \* ARABIC </w:instrText>
+      </w:r>
+      <w:r>
+        <w:fldChar w:fldCharType="separate"/>
+      </w:r>
+      <w:r>
+        <w:rPr>
+          <w:noProof/>
+        </w:rPr>
+        <w:t>2</w:t>
+      </w:r>
+      <w:r>
+        <w:fldChar w:fldCharType="end"/>
+      </w:r>
     </w:p>
     <w:p>
       <w:pPr>
         <w:pStyle w:val="Heading2"/>
       </w:pPr>
-      <w:bookmarkStart w:id="21" w:name="_Toc446017875"/>
-      <w:bookmarkStart w:id="22" w:name="_Toc446591924"/>
+      <w:bookmarkStart w:id="20" w:name="_Toc446017875"/>
+      <w:bookmarkStart w:id="21" w:name="_Toc446591924"/>
       <w:r>
         <w:t>Política Integral de ROGUZ GYM S.A</w:t>
       </w:r>
+      <w:bookmarkEnd w:id="20"/>
       <w:bookmarkEnd w:id="21"/>
-      <w:bookmarkEnd w:id="22"/>
     </w:p>
     <w:p>
       <w:pPr>
@@ -3878,6 +4055,7 @@
         <w:jc w:val="both"/>
       </w:pPr>
       <w:r>
+        <w:lastRenderedPageBreak/>
         <w:t>Desarrollar todas nuestras actividades con el máximo respeto por la protección del entorno, mejorando continuamente nuestras prácticas medioambientales mediante el empleo de técnicas eficientes.</w:t>
       </w:r>
     </w:p>
@@ -3886,111 +4064,50 @@
       <w:pPr>
         <w:pStyle w:val="Heading2"/>
       </w:pPr>
-      <w:bookmarkStart w:id="23" w:name="_Toc446017876"/>
-      <w:bookmarkStart w:id="24" w:name="_Toc446591925"/>
+      <w:bookmarkStart w:id="22" w:name="_Toc446017876"/>
+      <w:bookmarkStart w:id="23" w:name="_Toc446591925"/>
       <w:r>
         <w:t>Principios y Valores Corporativos</w:t>
       </w:r>
+      <w:bookmarkEnd w:id="22"/>
       <w:bookmarkEnd w:id="23"/>
-      <w:bookmarkEnd w:id="24"/>
     </w:p>
     <w:p/>
     <w:p>
       <w:pPr>
         <w:pStyle w:val="Heading3"/>
       </w:pPr>
-      <w:bookmarkStart w:id="25" w:name="_Toc446017877"/>
-      <w:bookmarkStart w:id="26" w:name="_Toc446591926"/>
+      <w:bookmarkStart w:id="24" w:name="_Toc446017877"/>
+      <w:bookmarkStart w:id="25" w:name="_Toc446591926"/>
       <w:r>
         <w:t>Valores</w:t>
       </w:r>
+      <w:bookmarkEnd w:id="24"/>
       <w:bookmarkEnd w:id="25"/>
-      <w:bookmarkEnd w:id="26"/>
     </w:p>
     <w:p/>
     <w:p>
-      <w:pPr>
-        <w:pStyle w:val="ListParagraph"/>
-        <w:numPr>
-          <w:ilvl w:val="0"/>
-          <w:numId w:val="1"/>
-        </w:numPr>
-      </w:pPr>
       <w:r>
-        <w:t>Estilo de vida saludable.</w:t>
+        <w:rPr>
+          <w:noProof/>
+          <w:lang w:eastAsia="es-CO"/>
+        </w:rPr>
+        <w:drawing>
+          <wp:inline distT="0" distB="0" distL="0" distR="0">
+            <wp:extent cx="5867400" cy="2600325"/>
+            <wp:effectExtent l="0" t="0" r="19050" b="28575"/>
+            <wp:docPr id="8" name="Diagram 8"/>
+            <wp:cNvGraphicFramePr/>
+            <a:graphic xmlns:a="http://schemas.openxmlformats.org/drawingml/2006/main">
+              <a:graphicData uri="http://schemas.openxmlformats.org/drawingml/2006/diagram">
+                <dgm:relIds xmlns:dgm="http://schemas.openxmlformats.org/drawingml/2006/diagram" xmlns:r="http://schemas.openxmlformats.org/officeDocument/2006/relationships" r:dm="rId12" r:lo="rId13" r:qs="rId14" r:cs="rId15"/>
+              </a:graphicData>
+            </a:graphic>
+          </wp:inline>
+        </w:drawing>
       </w:r>
-    </w:p>
-    <w:p>
-      <w:pPr>
-        <w:pStyle w:val="ListParagraph"/>
-        <w:numPr>
-          <w:ilvl w:val="0"/>
-          <w:numId w:val="1"/>
-        </w:numPr>
-      </w:pPr>
-      <w:r>
-        <w:t>Optimizar la condición física.</w:t>
-      </w:r>
-    </w:p>
-    <w:p>
-      <w:pPr>
-        <w:pStyle w:val="ListParagraph"/>
-        <w:numPr>
-          <w:ilvl w:val="0"/>
-          <w:numId w:val="1"/>
-        </w:numPr>
-      </w:pPr>
-      <w:r>
-        <w:t>Enfoque sobre el individuo.</w:t>
-      </w:r>
-    </w:p>
-    <w:p>
-      <w:pPr>
-        <w:pStyle w:val="ListParagraph"/>
-        <w:numPr>
-          <w:ilvl w:val="0"/>
-          <w:numId w:val="1"/>
-        </w:numPr>
-      </w:pPr>
-      <w:r>
-        <w:t>Profesionalismo.</w:t>
-      </w:r>
-    </w:p>
-    <w:p>
-      <w:pPr>
-        <w:pStyle w:val="ListParagraph"/>
-        <w:numPr>
-          <w:ilvl w:val="0"/>
-          <w:numId w:val="1"/>
-        </w:numPr>
-      </w:pPr>
-      <w:r>
-        <w:t>Promoción del concepto fitness en la comunidad.</w:t>
-      </w:r>
-    </w:p>
-    <w:p>
-      <w:pPr>
-        <w:pStyle w:val="ListParagraph"/>
-        <w:numPr>
-          <w:ilvl w:val="0"/>
-          <w:numId w:val="1"/>
-        </w:numPr>
-      </w:pPr>
-      <w:r>
-        <w:t>Transparencia fiscal y legal.</w:t>
-      </w:r>
-    </w:p>
-    <w:p>
-      <w:pPr>
-        <w:pStyle w:val="ListParagraph"/>
-        <w:numPr>
-          <w:ilvl w:val="0"/>
-          <w:numId w:val="1"/>
-        </w:numPr>
-      </w:pPr>
-      <w:r>
-        <w:t xml:space="preserve">Control medico </w:t>
-      </w:r>
+      <w:bookmarkStart w:id="26" w:name="_GoBack"/>
+      <w:bookmarkEnd w:id="26"/>
     </w:p>
     <w:p>
       <w:pPr>
@@ -4090,6 +4207,7 @@
         </w:numPr>
       </w:pPr>
       <w:r>
+        <w:lastRenderedPageBreak/>
         <w:t>Difusión a través de la redes sociales de nuestros servicios y beneficios al cliente, para crear un lazo de fidelización.</w:t>
       </w:r>
     </w:p>
@@ -4211,7 +4329,6 @@
         <w:rPr>
           <w:rStyle w:val="Heading3Char"/>
         </w:rPr>
-        <w:lastRenderedPageBreak/>
         <w:t>Aeróbica</w:t>
       </w:r>
       <w:bookmarkEnd w:id="35"/>
@@ -4306,6 +4423,7 @@
       <w:bookmarkStart w:id="39" w:name="_Toc446017867"/>
       <w:bookmarkStart w:id="40" w:name="_Toc446591936"/>
       <w:r>
+        <w:lastRenderedPageBreak/>
         <w:t>Organigrama Estructural</w:t>
       </w:r>
       <w:bookmarkEnd w:id="39"/>
@@ -4337,7 +4455,7 @@
             <wp:cNvGraphicFramePr/>
             <a:graphic xmlns:a="http://schemas.openxmlformats.org/drawingml/2006/main">
               <a:graphicData uri="http://schemas.openxmlformats.org/drawingml/2006/diagram">
-                <dgm:relIds xmlns:dgm="http://schemas.openxmlformats.org/drawingml/2006/diagram" xmlns:r="http://schemas.openxmlformats.org/officeDocument/2006/relationships" r:dm="rId8" r:lo="rId9" r:qs="rId10" r:cs="rId11"/>
+                <dgm:relIds xmlns:dgm="http://schemas.openxmlformats.org/drawingml/2006/diagram" xmlns:r="http://schemas.openxmlformats.org/officeDocument/2006/relationships" r:dm="rId17" r:lo="rId18" r:qs="rId19" r:cs="rId20"/>
               </a:graphicData>
             </a:graphic>
             <wp14:sizeRelH relativeFrom="margin">
@@ -4363,7 +4481,6 @@
       </w:pPr>
       <w:bookmarkStart w:id="41" w:name="_Toc446591937"/>
       <w:r>
-        <w:lastRenderedPageBreak/>
         <w:t>Estructura Funcional</w:t>
       </w:r>
       <w:bookmarkEnd w:id="41"/>
@@ -5529,7 +5646,7 @@
             <wp:cNvGraphicFramePr/>
             <a:graphic xmlns:a="http://schemas.openxmlformats.org/drawingml/2006/main">
               <a:graphicData uri="http://schemas.openxmlformats.org/drawingml/2006/diagram">
-                <dgm:relIds xmlns:dgm="http://schemas.openxmlformats.org/drawingml/2006/diagram" xmlns:r="http://schemas.openxmlformats.org/officeDocument/2006/relationships" r:dm="rId13" r:lo="rId14" r:qs="rId15" r:cs="rId16"/>
+                <dgm:relIds xmlns:dgm="http://schemas.openxmlformats.org/drawingml/2006/diagram" xmlns:r="http://schemas.openxmlformats.org/officeDocument/2006/relationships" r:dm="rId22" r:lo="rId23" r:qs="rId24" r:cs="rId25"/>
               </a:graphicData>
             </a:graphic>
           </wp:anchor>
@@ -5626,6 +5743,7 @@
       </w:pPr>
       <w:bookmarkStart w:id="46" w:name="_Toc446591942"/>
       <w:r>
+        <w:lastRenderedPageBreak/>
         <w:t>Procesos Operativos</w:t>
       </w:r>
       <w:bookmarkEnd w:id="46"/>
@@ -5652,7 +5770,7 @@
             <wp:cNvGraphicFramePr/>
             <a:graphic xmlns:a="http://schemas.openxmlformats.org/drawingml/2006/main">
               <a:graphicData uri="http://schemas.openxmlformats.org/drawingml/2006/diagram">
-                <dgm:relIds xmlns:dgm="http://schemas.openxmlformats.org/drawingml/2006/diagram" xmlns:r="http://schemas.openxmlformats.org/officeDocument/2006/relationships" r:dm="rId18" r:lo="rId19" r:qs="rId20" r:cs="rId21"/>
+                <dgm:relIds xmlns:dgm="http://schemas.openxmlformats.org/drawingml/2006/diagram" xmlns:r="http://schemas.openxmlformats.org/officeDocument/2006/relationships" r:dm="rId27" r:lo="rId28" r:qs="rId29" r:cs="rId30"/>
               </a:graphicData>
             </a:graphic>
             <wp14:sizeRelH relativeFrom="margin">
@@ -5675,6 +5793,7 @@
     <w:p/>
     <w:p/>
     <w:sectPr>
+      <w:headerReference w:type="default" r:id="rId32"/>
       <w:pgSz w:w="12240" w:h="15840"/>
       <w:pgMar w:top="1440" w:right="1440" w:bottom="1440" w:left="1440" w:header="720" w:footer="720" w:gutter="0"/>
       <w:pgNumType w:start="0"/>
@@ -5684,6 +5803,127 @@
     </w:sectPr>
   </w:body>
 </w:document>
+</file>
+
+<file path=word/endnotes.xml><?xml version="1.0" encoding="utf-8"?>
+<w:endnotes xmlns:wpc="http://schemas.microsoft.com/office/word/2010/wordprocessingCanvas" xmlns:mc="http://schemas.openxmlformats.org/markup-compatibility/2006" xmlns:o="urn:schemas-microsoft-com:office:office" xmlns:r="http://schemas.openxmlformats.org/officeDocument/2006/relationships" xmlns:m="http://schemas.openxmlformats.org/officeDocument/2006/math" xmlns:v="urn:schemas-microsoft-com:vml" xmlns:wp14="http://schemas.microsoft.com/office/word/2010/wordprocessingDrawing" xmlns:wp="http://schemas.openxmlformats.org/drawingml/2006/wordprocessingDrawing" xmlns:w10="urn:schemas-microsoft-com:office:word" xmlns:w="http://schemas.openxmlformats.org/wordprocessingml/2006/main" xmlns:w14="http://schemas.microsoft.com/office/word/2010/wordml" xmlns:w15="http://schemas.microsoft.com/office/word/2012/wordml" xmlns:wpg="http://schemas.microsoft.com/office/word/2010/wordprocessingGroup" xmlns:wpi="http://schemas.microsoft.com/office/word/2010/wordprocessingInk" xmlns:wne="http://schemas.microsoft.com/office/word/2006/wordml" xmlns:wps="http://schemas.microsoft.com/office/word/2010/wordprocessingShape" mc:Ignorable="w14 w15 wp14">
+  <w:endnote w:type="separator" w:id="-1">
+    <w:p>
+      <w:pPr>
+        <w:spacing w:after="0" w:line="240" w:lineRule="auto"/>
+      </w:pPr>
+      <w:r>
+        <w:separator/>
+      </w:r>
+    </w:p>
+  </w:endnote>
+  <w:endnote w:type="continuationSeparator" w:id="0">
+    <w:p>
+      <w:pPr>
+        <w:spacing w:after="0" w:line="240" w:lineRule="auto"/>
+      </w:pPr>
+      <w:r>
+        <w:continuationSeparator/>
+      </w:r>
+    </w:p>
+  </w:endnote>
+</w:endnotes>
+</file>
+
+<file path=word/footnotes.xml><?xml version="1.0" encoding="utf-8"?>
+<w:footnotes xmlns:wpc="http://schemas.microsoft.com/office/word/2010/wordprocessingCanvas" xmlns:mc="http://schemas.openxmlformats.org/markup-compatibility/2006" xmlns:o="urn:schemas-microsoft-com:office:office" xmlns:r="http://schemas.openxmlformats.org/officeDocument/2006/relationships" xmlns:m="http://schemas.openxmlformats.org/officeDocument/2006/math" xmlns:v="urn:schemas-microsoft-com:vml" xmlns:wp14="http://schemas.microsoft.com/office/word/2010/wordprocessingDrawing" xmlns:wp="http://schemas.openxmlformats.org/drawingml/2006/wordprocessingDrawing" xmlns:w10="urn:schemas-microsoft-com:office:word" xmlns:w="http://schemas.openxmlformats.org/wordprocessingml/2006/main" xmlns:w14="http://schemas.microsoft.com/office/word/2010/wordml" xmlns:w15="http://schemas.microsoft.com/office/word/2012/wordml" xmlns:wpg="http://schemas.microsoft.com/office/word/2010/wordprocessingGroup" xmlns:wpi="http://schemas.microsoft.com/office/word/2010/wordprocessingInk" xmlns:wne="http://schemas.microsoft.com/office/word/2006/wordml" xmlns:wps="http://schemas.microsoft.com/office/word/2010/wordprocessingShape" mc:Ignorable="w14 w15 wp14">
+  <w:footnote w:type="separator" w:id="-1">
+    <w:p>
+      <w:pPr>
+        <w:spacing w:after="0" w:line="240" w:lineRule="auto"/>
+      </w:pPr>
+      <w:r>
+        <w:separator/>
+      </w:r>
+    </w:p>
+  </w:footnote>
+  <w:footnote w:type="continuationSeparator" w:id="0">
+    <w:p>
+      <w:pPr>
+        <w:spacing w:after="0" w:line="240" w:lineRule="auto"/>
+      </w:pPr>
+      <w:r>
+        <w:continuationSeparator/>
+      </w:r>
+    </w:p>
+  </w:footnote>
+</w:footnotes>
+</file>
+
+<file path=word/header1.xml><?xml version="1.0" encoding="utf-8"?>
+<w:hdr xmlns:wpc="http://schemas.microsoft.com/office/word/2010/wordprocessingCanvas" xmlns:mc="http://schemas.openxmlformats.org/markup-compatibility/2006" xmlns:o="urn:schemas-microsoft-com:office:office" xmlns:r="http://schemas.openxmlformats.org/officeDocument/2006/relationships" xmlns:m="http://schemas.openxmlformats.org/officeDocument/2006/math" xmlns:v="urn:schemas-microsoft-com:vml" xmlns:wp14="http://schemas.microsoft.com/office/word/2010/wordprocessingDrawing" xmlns:wp="http://schemas.openxmlformats.org/drawingml/2006/wordprocessingDrawing" xmlns:w10="urn:schemas-microsoft-com:office:word" xmlns:w="http://schemas.openxmlformats.org/wordprocessingml/2006/main" xmlns:w14="http://schemas.microsoft.com/office/word/2010/wordml" xmlns:w15="http://schemas.microsoft.com/office/word/2012/wordml" xmlns:wpg="http://schemas.microsoft.com/office/word/2010/wordprocessingGroup" xmlns:wpi="http://schemas.microsoft.com/office/word/2010/wordprocessingInk" xmlns:wne="http://schemas.microsoft.com/office/word/2006/wordml" xmlns:wps="http://schemas.microsoft.com/office/word/2010/wordprocessingShape" mc:Ignorable="w14 w15 wp14">
+  <w:p>
+    <w:pPr>
+      <w:pStyle w:val="Header"/>
+    </w:pPr>
+    <w:r>
+      <w:rPr>
+        <w:noProof/>
+        <w:lang w:eastAsia="es-CO"/>
+      </w:rPr>
+      <w:drawing>
+        <wp:anchor distT="0" distB="0" distL="114300" distR="114300" simplePos="0" relativeHeight="251658240" behindDoc="0" locked="0" layoutInCell="1" allowOverlap="1">
+          <wp:simplePos x="0" y="0"/>
+          <wp:positionH relativeFrom="margin">
+            <wp:align>center</wp:align>
+          </wp:positionH>
+          <wp:positionV relativeFrom="paragraph">
+            <wp:posOffset>-295275</wp:posOffset>
+          </wp:positionV>
+          <wp:extent cx="2571750" cy="707881"/>
+          <wp:effectExtent l="0" t="0" r="0" b="0"/>
+          <wp:wrapNone/>
+          <wp:docPr id="4" name="Picture 4"/>
+          <wp:cNvGraphicFramePr>
+            <a:graphicFrameLocks xmlns:a="http://schemas.openxmlformats.org/drawingml/2006/main" noChangeAspect="1"/>
+          </wp:cNvGraphicFramePr>
+          <a:graphic xmlns:a="http://schemas.openxmlformats.org/drawingml/2006/main">
+            <a:graphicData uri="http://schemas.openxmlformats.org/drawingml/2006/picture">
+              <pic:pic xmlns:pic="http://schemas.openxmlformats.org/drawingml/2006/picture">
+                <pic:nvPicPr>
+                  <pic:cNvPr id="4" name="logo-cabecera.png"/>
+                  <pic:cNvPicPr/>
+                </pic:nvPicPr>
+                <pic:blipFill>
+                  <a:blip r:embed="rId1">
+                    <a:extLst>
+                      <a:ext uri="{28A0092B-C50C-407E-A947-70E740481C1C}">
+                        <a14:useLocalDpi xmlns:a14="http://schemas.microsoft.com/office/drawing/2010/main" val="0"/>
+                      </a:ext>
+                    </a:extLst>
+                  </a:blip>
+                  <a:stretch>
+                    <a:fillRect/>
+                  </a:stretch>
+                </pic:blipFill>
+                <pic:spPr>
+                  <a:xfrm>
+                    <a:off x="0" y="0"/>
+                    <a:ext cx="2571750" cy="707881"/>
+                  </a:xfrm>
+                  <a:prstGeom prst="rect">
+                    <a:avLst/>
+                  </a:prstGeom>
+                </pic:spPr>
+              </pic:pic>
+            </a:graphicData>
+          </a:graphic>
+          <wp14:sizeRelH relativeFrom="margin">
+            <wp14:pctWidth>0</wp14:pctWidth>
+          </wp14:sizeRelH>
+          <wp14:sizeRelV relativeFrom="margin">
+            <wp14:pctHeight>0</wp14:pctHeight>
+          </wp14:sizeRelV>
+        </wp:anchor>
+      </w:drawing>
+    </w:r>
+  </w:p>
+</w:hdr>
 </file>
 
 <file path=word/numbering.xml><?xml version="1.0" encoding="utf-8"?>
@@ -7254,10 +7494,828 @@
       <w:u w:val="single"/>
     </w:rPr>
   </w:style>
+  <w:style w:type="paragraph" w:styleId="Header">
+    <w:name w:val="header"/>
+    <w:basedOn w:val="Normal"/>
+    <w:link w:val="HeaderChar"/>
+    <w:uiPriority w:val="99"/>
+    <w:unhideWhenUsed/>
+    <w:rsid w:val="00F02D45"/>
+    <w:pPr>
+      <w:tabs>
+        <w:tab w:val="center" w:pos="4419"/>
+        <w:tab w:val="right" w:pos="8838"/>
+      </w:tabs>
+      <w:spacing w:after="0" w:line="240" w:lineRule="auto"/>
+    </w:pPr>
+  </w:style>
+  <w:style w:type="character" w:customStyle="1" w:styleId="HeaderChar">
+    <w:name w:val="Header Char"/>
+    <w:basedOn w:val="DefaultParagraphFont"/>
+    <w:link w:val="Header"/>
+    <w:uiPriority w:val="99"/>
+    <w:rsid w:val="00F02D45"/>
+    <w:rPr>
+      <w:rFonts w:eastAsiaTheme="minorEastAsia"/>
+      <w:lang w:val="es-CO" w:eastAsia="ja-JP"/>
+    </w:rPr>
+  </w:style>
+  <w:style w:type="paragraph" w:styleId="Footer">
+    <w:name w:val="footer"/>
+    <w:basedOn w:val="Normal"/>
+    <w:link w:val="FooterChar"/>
+    <w:uiPriority w:val="99"/>
+    <w:unhideWhenUsed/>
+    <w:rsid w:val="00F02D45"/>
+    <w:pPr>
+      <w:tabs>
+        <w:tab w:val="center" w:pos="4419"/>
+        <w:tab w:val="right" w:pos="8838"/>
+      </w:tabs>
+      <w:spacing w:after="0" w:line="240" w:lineRule="auto"/>
+    </w:pPr>
+  </w:style>
+  <w:style w:type="character" w:customStyle="1" w:styleId="FooterChar">
+    <w:name w:val="Footer Char"/>
+    <w:basedOn w:val="DefaultParagraphFont"/>
+    <w:link w:val="Footer"/>
+    <w:uiPriority w:val="99"/>
+    <w:rsid w:val="00F02D45"/>
+    <w:rPr>
+      <w:rFonts w:eastAsiaTheme="minorEastAsia"/>
+      <w:lang w:val="es-CO" w:eastAsia="ja-JP"/>
+    </w:rPr>
+  </w:style>
+  <w:style w:type="paragraph" w:styleId="Caption">
+    <w:name w:val="caption"/>
+    <w:basedOn w:val="Normal"/>
+    <w:next w:val="Normal"/>
+    <w:uiPriority w:val="35"/>
+    <w:unhideWhenUsed/>
+    <w:qFormat/>
+    <w:rsid w:val="00F02D45"/>
+    <w:pPr>
+      <w:spacing w:after="200" w:line="240" w:lineRule="auto"/>
+    </w:pPr>
+    <w:rPr>
+      <w:i/>
+      <w:iCs/>
+      <w:color w:val="505046" w:themeColor="text2"/>
+      <w:sz w:val="18"/>
+      <w:szCs w:val="18"/>
+    </w:rPr>
+  </w:style>
 </w:styles>
 </file>
 
 <file path=word/diagrams/colors1.xml><?xml version="1.0" encoding="utf-8"?>
+<dgm:colorsDef xmlns:dgm="http://schemas.openxmlformats.org/drawingml/2006/diagram" xmlns:a="http://schemas.openxmlformats.org/drawingml/2006/main" uniqueId="urn:microsoft.com/office/officeart/2005/8/colors/accent1_2">
+  <dgm:title val=""/>
+  <dgm:desc val=""/>
+  <dgm:catLst>
+    <dgm:cat type="accent1" pri="11200"/>
+  </dgm:catLst>
+  <dgm:styleLbl name="node0">
+    <dgm:fillClrLst meth="repeat">
+      <a:schemeClr val="accent1"/>
+    </dgm:fillClrLst>
+    <dgm:linClrLst meth="repeat">
+      <a:schemeClr val="lt1"/>
+    </dgm:linClrLst>
+    <dgm:effectClrLst/>
+    <dgm:txLinClrLst/>
+    <dgm:txFillClrLst/>
+    <dgm:txEffectClrLst/>
+  </dgm:styleLbl>
+  <dgm:styleLbl name="alignNode1">
+    <dgm:fillClrLst meth="repeat">
+      <a:schemeClr val="accent1"/>
+    </dgm:fillClrLst>
+    <dgm:linClrLst meth="repeat">
+      <a:schemeClr val="accent1"/>
+    </dgm:linClrLst>
+    <dgm:effectClrLst/>
+    <dgm:txLinClrLst/>
+    <dgm:txFillClrLst/>
+    <dgm:txEffectClrLst/>
+  </dgm:styleLbl>
+  <dgm:styleLbl name="node1">
+    <dgm:fillClrLst meth="repeat">
+      <a:schemeClr val="accent1"/>
+    </dgm:fillClrLst>
+    <dgm:linClrLst meth="repeat">
+      <a:schemeClr val="lt1"/>
+    </dgm:linClrLst>
+    <dgm:effectClrLst/>
+    <dgm:txLinClrLst/>
+    <dgm:txFillClrLst/>
+    <dgm:txEffectClrLst/>
+  </dgm:styleLbl>
+  <dgm:styleLbl name="lnNode1">
+    <dgm:fillClrLst meth="repeat">
+      <a:schemeClr val="accent1"/>
+    </dgm:fillClrLst>
+    <dgm:linClrLst meth="repeat">
+      <a:schemeClr val="lt1"/>
+    </dgm:linClrLst>
+    <dgm:effectClrLst/>
+    <dgm:txLinClrLst/>
+    <dgm:txFillClrLst/>
+    <dgm:txEffectClrLst/>
+  </dgm:styleLbl>
+  <dgm:styleLbl name="vennNode1">
+    <dgm:fillClrLst meth="repeat">
+      <a:schemeClr val="accent1">
+        <a:alpha val="50000"/>
+      </a:schemeClr>
+    </dgm:fillClrLst>
+    <dgm:linClrLst meth="repeat">
+      <a:schemeClr val="lt1"/>
+    </dgm:linClrLst>
+    <dgm:effectClrLst/>
+    <dgm:txLinClrLst/>
+    <dgm:txFillClrLst/>
+    <dgm:txEffectClrLst/>
+  </dgm:styleLbl>
+  <dgm:styleLbl name="node2">
+    <dgm:fillClrLst meth="repeat">
+      <a:schemeClr val="accent1"/>
+    </dgm:fillClrLst>
+    <dgm:linClrLst meth="repeat">
+      <a:schemeClr val="lt1"/>
+    </dgm:linClrLst>
+    <dgm:effectClrLst/>
+    <dgm:txLinClrLst/>
+    <dgm:txFillClrLst/>
+    <dgm:txEffectClrLst/>
+  </dgm:styleLbl>
+  <dgm:styleLbl name="node3">
+    <dgm:fillClrLst meth="repeat">
+      <a:schemeClr val="accent1"/>
+    </dgm:fillClrLst>
+    <dgm:linClrLst meth="repeat">
+      <a:schemeClr val="lt1"/>
+    </dgm:linClrLst>
+    <dgm:effectClrLst/>
+    <dgm:txLinClrLst/>
+    <dgm:txFillClrLst/>
+    <dgm:txEffectClrLst/>
+  </dgm:styleLbl>
+  <dgm:styleLbl name="node4">
+    <dgm:fillClrLst meth="repeat">
+      <a:schemeClr val="accent1"/>
+    </dgm:fillClrLst>
+    <dgm:linClrLst meth="repeat">
+      <a:schemeClr val="lt1"/>
+    </dgm:linClrLst>
+    <dgm:effectClrLst/>
+    <dgm:txLinClrLst/>
+    <dgm:txFillClrLst/>
+    <dgm:txEffectClrLst/>
+  </dgm:styleLbl>
+  <dgm:styleLbl name="fgImgPlace1">
+    <dgm:fillClrLst meth="repeat">
+      <a:schemeClr val="accent1">
+        <a:tint val="50000"/>
+      </a:schemeClr>
+    </dgm:fillClrLst>
+    <dgm:linClrLst meth="repeat">
+      <a:schemeClr val="lt1"/>
+    </dgm:linClrLst>
+    <dgm:effectClrLst/>
+    <dgm:txLinClrLst/>
+    <dgm:txFillClrLst meth="repeat">
+      <a:schemeClr val="lt1"/>
+    </dgm:txFillClrLst>
+    <dgm:txEffectClrLst/>
+  </dgm:styleLbl>
+  <dgm:styleLbl name="alignImgPlace1">
+    <dgm:fillClrLst meth="repeat">
+      <a:schemeClr val="accent1">
+        <a:tint val="50000"/>
+      </a:schemeClr>
+    </dgm:fillClrLst>
+    <dgm:linClrLst meth="repeat">
+      <a:schemeClr val="lt1"/>
+    </dgm:linClrLst>
+    <dgm:effectClrLst/>
+    <dgm:txLinClrLst/>
+    <dgm:txFillClrLst meth="repeat">
+      <a:schemeClr val="lt1"/>
+    </dgm:txFillClrLst>
+    <dgm:txEffectClrLst/>
+  </dgm:styleLbl>
+  <dgm:styleLbl name="bgImgPlace1">
+    <dgm:fillClrLst meth="repeat">
+      <a:schemeClr val="accent1">
+        <a:tint val="50000"/>
+      </a:schemeClr>
+    </dgm:fillClrLst>
+    <dgm:linClrLst meth="repeat">
+      <a:schemeClr val="lt1"/>
+    </dgm:linClrLst>
+    <dgm:effectClrLst/>
+    <dgm:txLinClrLst/>
+    <dgm:txFillClrLst meth="repeat">
+      <a:schemeClr val="lt1"/>
+    </dgm:txFillClrLst>
+    <dgm:txEffectClrLst/>
+  </dgm:styleLbl>
+  <dgm:styleLbl name="sibTrans2D1">
+    <dgm:fillClrLst meth="repeat">
+      <a:schemeClr val="accent1">
+        <a:tint val="60000"/>
+      </a:schemeClr>
+    </dgm:fillClrLst>
+    <dgm:linClrLst meth="repeat">
+      <a:schemeClr val="accent1">
+        <a:tint val="60000"/>
+      </a:schemeClr>
+    </dgm:linClrLst>
+    <dgm:effectClrLst/>
+    <dgm:txLinClrLst/>
+    <dgm:txFillClrLst/>
+    <dgm:txEffectClrLst/>
+  </dgm:styleLbl>
+  <dgm:styleLbl name="fgSibTrans2D1">
+    <dgm:fillClrLst meth="repeat">
+      <a:schemeClr val="accent1">
+        <a:tint val="60000"/>
+      </a:schemeClr>
+    </dgm:fillClrLst>
+    <dgm:linClrLst meth="repeat">
+      <a:schemeClr val="accent1">
+        <a:tint val="60000"/>
+      </a:schemeClr>
+    </dgm:linClrLst>
+    <dgm:effectClrLst/>
+    <dgm:txLinClrLst/>
+    <dgm:txFillClrLst/>
+    <dgm:txEffectClrLst/>
+  </dgm:styleLbl>
+  <dgm:styleLbl name="bgSibTrans2D1">
+    <dgm:fillClrLst meth="repeat">
+      <a:schemeClr val="accent1">
+        <a:tint val="60000"/>
+      </a:schemeClr>
+    </dgm:fillClrLst>
+    <dgm:linClrLst meth="repeat">
+      <a:schemeClr val="accent1">
+        <a:tint val="60000"/>
+      </a:schemeClr>
+    </dgm:linClrLst>
+    <dgm:effectClrLst/>
+    <dgm:txLinClrLst/>
+    <dgm:txFillClrLst/>
+    <dgm:txEffectClrLst/>
+  </dgm:styleLbl>
+  <dgm:styleLbl name="sibTrans1D1">
+    <dgm:fillClrLst meth="repeat">
+      <a:schemeClr val="accent1"/>
+    </dgm:fillClrLst>
+    <dgm:linClrLst meth="repeat">
+      <a:schemeClr val="accent1"/>
+    </dgm:linClrLst>
+    <dgm:effectClrLst/>
+    <dgm:txLinClrLst/>
+    <dgm:txFillClrLst meth="repeat">
+      <a:schemeClr val="tx1"/>
+    </dgm:txFillClrLst>
+    <dgm:txEffectClrLst/>
+  </dgm:styleLbl>
+  <dgm:styleLbl name="callout">
+    <dgm:fillClrLst meth="repeat">
+      <a:schemeClr val="accent1"/>
+    </dgm:fillClrLst>
+    <dgm:linClrLst meth="repeat">
+      <a:schemeClr val="accent1">
+        <a:tint val="50000"/>
+      </a:schemeClr>
+    </dgm:linClrLst>
+    <dgm:effectClrLst/>
+    <dgm:txLinClrLst/>
+    <dgm:txFillClrLst meth="repeat">
+      <a:schemeClr val="tx1"/>
+    </dgm:txFillClrLst>
+    <dgm:txEffectClrLst/>
+  </dgm:styleLbl>
+  <dgm:styleLbl name="asst0">
+    <dgm:fillClrLst meth="repeat">
+      <a:schemeClr val="accent1"/>
+    </dgm:fillClrLst>
+    <dgm:linClrLst meth="repeat">
+      <a:schemeClr val="lt1"/>
+    </dgm:linClrLst>
+    <dgm:effectClrLst/>
+    <dgm:txLinClrLst/>
+    <dgm:txFillClrLst/>
+    <dgm:txEffectClrLst/>
+  </dgm:styleLbl>
+  <dgm:styleLbl name="asst1">
+    <dgm:fillClrLst meth="repeat">
+      <a:schemeClr val="accent1"/>
+    </dgm:fillClrLst>
+    <dgm:linClrLst meth="repeat">
+      <a:schemeClr val="lt1"/>
+    </dgm:linClrLst>
+    <dgm:effectClrLst/>
+    <dgm:txLinClrLst/>
+    <dgm:txFillClrLst/>
+    <dgm:txEffectClrLst/>
+  </dgm:styleLbl>
+  <dgm:styleLbl name="asst2">
+    <dgm:fillClrLst meth="repeat">
+      <a:schemeClr val="accent1"/>
+    </dgm:fillClrLst>
+    <dgm:linClrLst meth="repeat">
+      <a:schemeClr val="lt1"/>
+    </dgm:linClrLst>
+    <dgm:effectClrLst/>
+    <dgm:txLinClrLst/>
+    <dgm:txFillClrLst/>
+    <dgm:txEffectClrLst/>
+  </dgm:styleLbl>
+  <dgm:styleLbl name="asst3">
+    <dgm:fillClrLst meth="repeat">
+      <a:schemeClr val="accent1"/>
+    </dgm:fillClrLst>
+    <dgm:linClrLst meth="repeat">
+      <a:schemeClr val="lt1"/>
+    </dgm:linClrLst>
+    <dgm:effectClrLst/>
+    <dgm:txLinClrLst/>
+    <dgm:txFillClrLst/>
+    <dgm:txEffectClrLst/>
+  </dgm:styleLbl>
+  <dgm:styleLbl name="asst4">
+    <dgm:fillClrLst meth="repeat">
+      <a:schemeClr val="accent1"/>
+    </dgm:fillClrLst>
+    <dgm:linClrLst meth="repeat">
+      <a:schemeClr val="lt1"/>
+    </dgm:linClrLst>
+    <dgm:effectClrLst/>
+    <dgm:txLinClrLst/>
+    <dgm:txFillClrLst/>
+    <dgm:txEffectClrLst/>
+  </dgm:styleLbl>
+  <dgm:styleLbl name="parChTrans2D1">
+    <dgm:fillClrLst meth="repeat">
+      <a:schemeClr val="accent1">
+        <a:tint val="60000"/>
+      </a:schemeClr>
+    </dgm:fillClrLst>
+    <dgm:linClrLst meth="repeat">
+      <a:schemeClr val="accent1">
+        <a:tint val="60000"/>
+      </a:schemeClr>
+    </dgm:linClrLst>
+    <dgm:effectClrLst/>
+    <dgm:txLinClrLst/>
+    <dgm:txFillClrLst meth="repeat">
+      <a:schemeClr val="lt1"/>
+    </dgm:txFillClrLst>
+    <dgm:txEffectClrLst/>
+  </dgm:styleLbl>
+  <dgm:styleLbl name="parChTrans2D2">
+    <dgm:fillClrLst meth="repeat">
+      <a:schemeClr val="accent1"/>
+    </dgm:fillClrLst>
+    <dgm:linClrLst meth="repeat">
+      <a:schemeClr val="accent1"/>
+    </dgm:linClrLst>
+    <dgm:effectClrLst/>
+    <dgm:txLinClrLst/>
+    <dgm:txFillClrLst meth="repeat">
+      <a:schemeClr val="lt1"/>
+    </dgm:txFillClrLst>
+    <dgm:txEffectClrLst/>
+  </dgm:styleLbl>
+  <dgm:styleLbl name="parChTrans2D3">
+    <dgm:fillClrLst meth="repeat">
+      <a:schemeClr val="accent1"/>
+    </dgm:fillClrLst>
+    <dgm:linClrLst meth="repeat">
+      <a:schemeClr val="accent1"/>
+    </dgm:linClrLst>
+    <dgm:effectClrLst/>
+    <dgm:txLinClrLst/>
+    <dgm:txFillClrLst meth="repeat">
+      <a:schemeClr val="lt1"/>
+    </dgm:txFillClrLst>
+    <dgm:txEffectClrLst/>
+  </dgm:styleLbl>
+  <dgm:styleLbl name="parChTrans2D4">
+    <dgm:fillClrLst meth="repeat">
+      <a:schemeClr val="accent1"/>
+    </dgm:fillClrLst>
+    <dgm:linClrLst meth="repeat">
+      <a:schemeClr val="accent1"/>
+    </dgm:linClrLst>
+    <dgm:effectClrLst/>
+    <dgm:txLinClrLst/>
+    <dgm:txFillClrLst meth="repeat">
+      <a:schemeClr val="lt1"/>
+    </dgm:txFillClrLst>
+    <dgm:txEffectClrLst/>
+  </dgm:styleLbl>
+  <dgm:styleLbl name="parChTrans1D1">
+    <dgm:fillClrLst meth="repeat">
+      <a:schemeClr val="accent1"/>
+    </dgm:fillClrLst>
+    <dgm:linClrLst meth="repeat">
+      <a:schemeClr val="accent1">
+        <a:shade val="60000"/>
+      </a:schemeClr>
+    </dgm:linClrLst>
+    <dgm:effectClrLst/>
+    <dgm:txLinClrLst/>
+    <dgm:txFillClrLst meth="repeat">
+      <a:schemeClr val="tx1"/>
+    </dgm:txFillClrLst>
+    <dgm:txEffectClrLst/>
+  </dgm:styleLbl>
+  <dgm:styleLbl name="parChTrans1D2">
+    <dgm:fillClrLst meth="repeat">
+      <a:schemeClr val="accent1"/>
+    </dgm:fillClrLst>
+    <dgm:linClrLst meth="repeat">
+      <a:schemeClr val="accent1">
+        <a:shade val="60000"/>
+      </a:schemeClr>
+    </dgm:linClrLst>
+    <dgm:effectClrLst/>
+    <dgm:txLinClrLst/>
+    <dgm:txFillClrLst meth="repeat">
+      <a:schemeClr val="tx1"/>
+    </dgm:txFillClrLst>
+    <dgm:txEffectClrLst/>
+  </dgm:styleLbl>
+  <dgm:styleLbl name="parChTrans1D3">
+    <dgm:fillClrLst meth="repeat">
+      <a:schemeClr val="accent1"/>
+    </dgm:fillClrLst>
+    <dgm:linClrLst meth="repeat">
+      <a:schemeClr val="accent1">
+        <a:shade val="80000"/>
+      </a:schemeClr>
+    </dgm:linClrLst>
+    <dgm:effectClrLst/>
+    <dgm:txLinClrLst/>
+    <dgm:txFillClrLst meth="repeat">
+      <a:schemeClr val="tx1"/>
+    </dgm:txFillClrLst>
+    <dgm:txEffectClrLst/>
+  </dgm:styleLbl>
+  <dgm:styleLbl name="parChTrans1D4">
+    <dgm:fillClrLst meth="repeat">
+      <a:schemeClr val="accent1"/>
+    </dgm:fillClrLst>
+    <dgm:linClrLst meth="repeat">
+      <a:schemeClr val="accent1">
+        <a:shade val="80000"/>
+      </a:schemeClr>
+    </dgm:linClrLst>
+    <dgm:effectClrLst/>
+    <dgm:txLinClrLst/>
+    <dgm:txFillClrLst meth="repeat">
+      <a:schemeClr val="tx1"/>
+    </dgm:txFillClrLst>
+    <dgm:txEffectClrLst/>
+  </dgm:styleLbl>
+  <dgm:styleLbl name="fgAcc1">
+    <dgm:fillClrLst meth="repeat">
+      <a:schemeClr val="lt1">
+        <a:alpha val="90000"/>
+      </a:schemeClr>
+    </dgm:fillClrLst>
+    <dgm:linClrLst meth="repeat">
+      <a:schemeClr val="accent1"/>
+    </dgm:linClrLst>
+    <dgm:effectClrLst/>
+    <dgm:txLinClrLst/>
+    <dgm:txFillClrLst meth="repeat">
+      <a:schemeClr val="dk1"/>
+    </dgm:txFillClrLst>
+    <dgm:txEffectClrLst/>
+  </dgm:styleLbl>
+  <dgm:styleLbl name="conFgAcc1">
+    <dgm:fillClrLst meth="repeat">
+      <a:schemeClr val="lt1">
+        <a:alpha val="90000"/>
+      </a:schemeClr>
+    </dgm:fillClrLst>
+    <dgm:linClrLst meth="repeat">
+      <a:schemeClr val="accent1"/>
+    </dgm:linClrLst>
+    <dgm:effectClrLst/>
+    <dgm:txLinClrLst/>
+    <dgm:txFillClrLst meth="repeat">
+      <a:schemeClr val="dk1"/>
+    </dgm:txFillClrLst>
+    <dgm:txEffectClrLst/>
+  </dgm:styleLbl>
+  <dgm:styleLbl name="alignAcc1">
+    <dgm:fillClrLst meth="repeat">
+      <a:schemeClr val="lt1">
+        <a:alpha val="90000"/>
+      </a:schemeClr>
+    </dgm:fillClrLst>
+    <dgm:linClrLst meth="repeat">
+      <a:schemeClr val="accent1"/>
+    </dgm:linClrLst>
+    <dgm:effectClrLst/>
+    <dgm:txLinClrLst/>
+    <dgm:txFillClrLst meth="repeat">
+      <a:schemeClr val="dk1"/>
+    </dgm:txFillClrLst>
+    <dgm:txEffectClrLst/>
+  </dgm:styleLbl>
+  <dgm:styleLbl name="trAlignAcc1">
+    <dgm:fillClrLst meth="repeat">
+      <a:schemeClr val="lt1">
+        <a:alpha val="40000"/>
+      </a:schemeClr>
+    </dgm:fillClrLst>
+    <dgm:linClrLst meth="repeat">
+      <a:schemeClr val="accent1"/>
+    </dgm:linClrLst>
+    <dgm:effectClrLst/>
+    <dgm:txLinClrLst/>
+    <dgm:txFillClrLst meth="repeat">
+      <a:schemeClr val="dk1"/>
+    </dgm:txFillClrLst>
+    <dgm:txEffectClrLst/>
+  </dgm:styleLbl>
+  <dgm:styleLbl name="bgAcc1">
+    <dgm:fillClrLst meth="repeat">
+      <a:schemeClr val="lt1">
+        <a:alpha val="90000"/>
+      </a:schemeClr>
+    </dgm:fillClrLst>
+    <dgm:linClrLst meth="repeat">
+      <a:schemeClr val="accent1"/>
+    </dgm:linClrLst>
+    <dgm:effectClrLst/>
+    <dgm:txLinClrLst/>
+    <dgm:txFillClrLst meth="repeat">
+      <a:schemeClr val="dk1"/>
+    </dgm:txFillClrLst>
+    <dgm:txEffectClrLst/>
+  </dgm:styleLbl>
+  <dgm:styleLbl name="solidFgAcc1">
+    <dgm:fillClrLst meth="repeat">
+      <a:schemeClr val="lt1"/>
+    </dgm:fillClrLst>
+    <dgm:linClrLst meth="repeat">
+      <a:schemeClr val="accent1"/>
+    </dgm:linClrLst>
+    <dgm:effectClrLst/>
+    <dgm:txLinClrLst/>
+    <dgm:txFillClrLst meth="repeat">
+      <a:schemeClr val="dk1"/>
+    </dgm:txFillClrLst>
+    <dgm:txEffectClrLst/>
+  </dgm:styleLbl>
+  <dgm:styleLbl name="solidAlignAcc1">
+    <dgm:fillClrLst meth="repeat">
+      <a:schemeClr val="lt1"/>
+    </dgm:fillClrLst>
+    <dgm:linClrLst meth="repeat">
+      <a:schemeClr val="accent1"/>
+    </dgm:linClrLst>
+    <dgm:effectClrLst/>
+    <dgm:txLinClrLst/>
+    <dgm:txFillClrLst meth="repeat">
+      <a:schemeClr val="dk1"/>
+    </dgm:txFillClrLst>
+    <dgm:txEffectClrLst/>
+  </dgm:styleLbl>
+  <dgm:styleLbl name="solidBgAcc1">
+    <dgm:fillClrLst meth="repeat">
+      <a:schemeClr val="lt1"/>
+    </dgm:fillClrLst>
+    <dgm:linClrLst meth="repeat">
+      <a:schemeClr val="accent1"/>
+    </dgm:linClrLst>
+    <dgm:effectClrLst/>
+    <dgm:txLinClrLst/>
+    <dgm:txFillClrLst meth="repeat">
+      <a:schemeClr val="dk1"/>
+    </dgm:txFillClrLst>
+    <dgm:txEffectClrLst/>
+  </dgm:styleLbl>
+  <dgm:styleLbl name="fgAccFollowNode1">
+    <dgm:fillClrLst meth="repeat">
+      <a:schemeClr val="accent1">
+        <a:alpha val="90000"/>
+        <a:tint val="40000"/>
+      </a:schemeClr>
+    </dgm:fillClrLst>
+    <dgm:linClrLst meth="repeat">
+      <a:schemeClr val="accent1">
+        <a:alpha val="90000"/>
+        <a:tint val="40000"/>
+      </a:schemeClr>
+    </dgm:linClrLst>
+    <dgm:effectClrLst/>
+    <dgm:txLinClrLst/>
+    <dgm:txFillClrLst meth="repeat">
+      <a:schemeClr val="dk1"/>
+    </dgm:txFillClrLst>
+    <dgm:txEffectClrLst/>
+  </dgm:styleLbl>
+  <dgm:styleLbl name="alignAccFollowNode1">
+    <dgm:fillClrLst meth="repeat">
+      <a:schemeClr val="accent1">
+        <a:alpha val="90000"/>
+        <a:tint val="40000"/>
+      </a:schemeClr>
+    </dgm:fillClrLst>
+    <dgm:linClrLst meth="repeat">
+      <a:schemeClr val="accent1">
+        <a:alpha val="90000"/>
+        <a:tint val="40000"/>
+      </a:schemeClr>
+    </dgm:linClrLst>
+    <dgm:effectClrLst/>
+    <dgm:txLinClrLst/>
+    <dgm:txFillClrLst meth="repeat">
+      <a:schemeClr val="dk1"/>
+    </dgm:txFillClrLst>
+    <dgm:txEffectClrLst/>
+  </dgm:styleLbl>
+  <dgm:styleLbl name="bgAccFollowNode1">
+    <dgm:fillClrLst meth="repeat">
+      <a:schemeClr val="accent1">
+        <a:alpha val="90000"/>
+        <a:tint val="40000"/>
+      </a:schemeClr>
+    </dgm:fillClrLst>
+    <dgm:linClrLst meth="repeat">
+      <a:schemeClr val="accent1">
+        <a:alpha val="90000"/>
+        <a:tint val="40000"/>
+      </a:schemeClr>
+    </dgm:linClrLst>
+    <dgm:effectClrLst/>
+    <dgm:txLinClrLst/>
+    <dgm:txFillClrLst meth="repeat">
+      <a:schemeClr val="dk1"/>
+    </dgm:txFillClrLst>
+    <dgm:txEffectClrLst/>
+  </dgm:styleLbl>
+  <dgm:styleLbl name="fgAcc0">
+    <dgm:fillClrLst meth="repeat">
+      <a:schemeClr val="lt1">
+        <a:alpha val="90000"/>
+      </a:schemeClr>
+    </dgm:fillClrLst>
+    <dgm:linClrLst meth="repeat">
+      <a:schemeClr val="accent1"/>
+    </dgm:linClrLst>
+    <dgm:effectClrLst/>
+    <dgm:txLinClrLst/>
+    <dgm:txFillClrLst meth="repeat">
+      <a:schemeClr val="dk1"/>
+    </dgm:txFillClrLst>
+    <dgm:txEffectClrLst/>
+  </dgm:styleLbl>
+  <dgm:styleLbl name="fgAcc2">
+    <dgm:fillClrLst meth="repeat">
+      <a:schemeClr val="lt1">
+        <a:alpha val="90000"/>
+      </a:schemeClr>
+    </dgm:fillClrLst>
+    <dgm:linClrLst meth="repeat">
+      <a:schemeClr val="accent1"/>
+    </dgm:linClrLst>
+    <dgm:effectClrLst/>
+    <dgm:txLinClrLst/>
+    <dgm:txFillClrLst meth="repeat">
+      <a:schemeClr val="dk1"/>
+    </dgm:txFillClrLst>
+    <dgm:txEffectClrLst/>
+  </dgm:styleLbl>
+  <dgm:styleLbl name="fgAcc3">
+    <dgm:fillClrLst meth="repeat">
+      <a:schemeClr val="lt1">
+        <a:alpha val="90000"/>
+      </a:schemeClr>
+    </dgm:fillClrLst>
+    <dgm:linClrLst meth="repeat">
+      <a:schemeClr val="accent1"/>
+    </dgm:linClrLst>
+    <dgm:effectClrLst/>
+    <dgm:txLinClrLst/>
+    <dgm:txFillClrLst meth="repeat">
+      <a:schemeClr val="dk1"/>
+    </dgm:txFillClrLst>
+    <dgm:txEffectClrLst/>
+  </dgm:styleLbl>
+  <dgm:styleLbl name="fgAcc4">
+    <dgm:fillClrLst meth="repeat">
+      <a:schemeClr val="lt1">
+        <a:alpha val="90000"/>
+      </a:schemeClr>
+    </dgm:fillClrLst>
+    <dgm:linClrLst meth="repeat">
+      <a:schemeClr val="accent1"/>
+    </dgm:linClrLst>
+    <dgm:effectClrLst/>
+    <dgm:txLinClrLst/>
+    <dgm:txFillClrLst meth="repeat">
+      <a:schemeClr val="dk1"/>
+    </dgm:txFillClrLst>
+    <dgm:txEffectClrLst/>
+  </dgm:styleLbl>
+  <dgm:styleLbl name="bgShp">
+    <dgm:fillClrLst meth="repeat">
+      <a:schemeClr val="accent1">
+        <a:tint val="40000"/>
+      </a:schemeClr>
+    </dgm:fillClrLst>
+    <dgm:linClrLst meth="repeat">
+      <a:schemeClr val="accent1"/>
+    </dgm:linClrLst>
+    <dgm:effectClrLst/>
+    <dgm:txLinClrLst/>
+    <dgm:txFillClrLst meth="repeat">
+      <a:schemeClr val="dk1"/>
+    </dgm:txFillClrLst>
+    <dgm:txEffectClrLst/>
+  </dgm:styleLbl>
+  <dgm:styleLbl name="dkBgShp">
+    <dgm:fillClrLst meth="repeat">
+      <a:schemeClr val="accent1">
+        <a:shade val="80000"/>
+      </a:schemeClr>
+    </dgm:fillClrLst>
+    <dgm:linClrLst meth="repeat">
+      <a:schemeClr val="accent1"/>
+    </dgm:linClrLst>
+    <dgm:effectClrLst/>
+    <dgm:txLinClrLst/>
+    <dgm:txFillClrLst meth="repeat">
+      <a:schemeClr val="lt1"/>
+    </dgm:txFillClrLst>
+    <dgm:txEffectClrLst/>
+  </dgm:styleLbl>
+  <dgm:styleLbl name="trBgShp">
+    <dgm:fillClrLst meth="repeat">
+      <a:schemeClr val="accent1">
+        <a:tint val="50000"/>
+        <a:alpha val="40000"/>
+      </a:schemeClr>
+    </dgm:fillClrLst>
+    <dgm:linClrLst meth="repeat">
+      <a:schemeClr val="accent1"/>
+    </dgm:linClrLst>
+    <dgm:effectClrLst/>
+    <dgm:txLinClrLst/>
+    <dgm:txFillClrLst meth="repeat">
+      <a:schemeClr val="lt1"/>
+    </dgm:txFillClrLst>
+    <dgm:txEffectClrLst/>
+  </dgm:styleLbl>
+  <dgm:styleLbl name="fgShp">
+    <dgm:fillClrLst meth="repeat">
+      <a:schemeClr val="accent1">
+        <a:tint val="60000"/>
+      </a:schemeClr>
+    </dgm:fillClrLst>
+    <dgm:linClrLst meth="repeat">
+      <a:schemeClr val="lt1"/>
+    </dgm:linClrLst>
+    <dgm:effectClrLst/>
+    <dgm:txLinClrLst/>
+    <dgm:txFillClrLst meth="repeat">
+      <a:schemeClr val="dk1"/>
+    </dgm:txFillClrLst>
+    <dgm:txEffectClrLst/>
+  </dgm:styleLbl>
+  <dgm:styleLbl name="revTx">
+    <dgm:fillClrLst meth="repeat">
+      <a:schemeClr val="lt1">
+        <a:alpha val="0"/>
+      </a:schemeClr>
+    </dgm:fillClrLst>
+    <dgm:linClrLst meth="repeat">
+      <a:schemeClr val="dk1">
+        <a:alpha val="0"/>
+      </a:schemeClr>
+    </dgm:linClrLst>
+    <dgm:effectClrLst/>
+    <dgm:txLinClrLst/>
+    <dgm:txFillClrLst meth="repeat">
+      <a:schemeClr val="tx1"/>
+    </dgm:txFillClrLst>
+    <dgm:txEffectClrLst/>
+  </dgm:styleLbl>
+</dgm:colorsDef>
+</file>
+
+<file path=word/diagrams/colors2.xml><?xml version="1.0" encoding="utf-8"?>
 <dgm:colorsDef xmlns:dgm="http://schemas.openxmlformats.org/drawingml/2006/diagram" xmlns:a="http://schemas.openxmlformats.org/drawingml/2006/main" uniqueId="urn:microsoft.com/office/officeart/2005/8/colors/accent1_4">
   <dgm:title val=""/>
   <dgm:desc val=""/>
@@ -8126,7 +9184,7 @@
 </dgm:colorsDef>
 </file>
 
-<file path=word/diagrams/colors2.xml><?xml version="1.0" encoding="utf-8"?>
+<file path=word/diagrams/colors3.xml><?xml version="1.0" encoding="utf-8"?>
 <dgm:colorsDef xmlns:dgm="http://schemas.openxmlformats.org/drawingml/2006/diagram" xmlns:a="http://schemas.openxmlformats.org/drawingml/2006/main" uniqueId="urn:microsoft.com/office/officeart/2005/8/colors/colorful5">
   <dgm:title val=""/>
   <dgm:desc val=""/>
@@ -8908,7 +9966,7 @@
 </dgm:colorsDef>
 </file>
 
-<file path=word/diagrams/colors3.xml><?xml version="1.0" encoding="utf-8"?>
+<file path=word/diagrams/colors4.xml><?xml version="1.0" encoding="utf-8"?>
 <dgm:colorsDef xmlns:dgm="http://schemas.openxmlformats.org/drawingml/2006/diagram" xmlns:a="http://schemas.openxmlformats.org/drawingml/2006/main" uniqueId="urn:microsoft.com/office/officeart/2005/8/colors/colorful3">
   <dgm:title val=""/>
   <dgm:desc val=""/>
@@ -9691,6 +10749,516 @@
 </file>
 
 <file path=word/diagrams/data1.xml><?xml version="1.0" encoding="utf-8"?>
+<dgm:dataModel xmlns:dgm="http://schemas.openxmlformats.org/drawingml/2006/diagram" xmlns:a="http://schemas.openxmlformats.org/drawingml/2006/main">
+  <dgm:ptLst>
+    <dgm:pt modelId="{7FF287E8-1CBB-491D-8F56-D0CC3282B083}" type="doc">
+      <dgm:prSet loTypeId="urn:microsoft.com/office/officeart/2005/8/layout/hList7" loCatId="picture" qsTypeId="urn:microsoft.com/office/officeart/2005/8/quickstyle/simple1" qsCatId="simple" csTypeId="urn:microsoft.com/office/officeart/2005/8/colors/accent1_2" csCatId="accent1" phldr="1"/>
+      <dgm:spPr/>
+      <dgm:t>
+        <a:bodyPr/>
+        <a:lstStyle/>
+        <a:p>
+          <a:endParaRPr lang="es-CO"/>
+        </a:p>
+      </dgm:t>
+    </dgm:pt>
+    <dgm:pt modelId="{3C1EE578-79ED-453E-9587-C344473EB5AD}">
+      <dgm:prSet phldrT="[Text]"/>
+      <dgm:spPr/>
+      <dgm:t>
+        <a:bodyPr/>
+        <a:lstStyle/>
+        <a:p>
+          <a:r>
+            <a:rPr lang="es-CO"/>
+            <a:t>Estilo de vida saludable</a:t>
+          </a:r>
+        </a:p>
+      </dgm:t>
+    </dgm:pt>
+    <dgm:pt modelId="{53B5A3DC-ABDC-4848-8576-09BBFEBFC7EB}" type="parTrans" cxnId="{3C134CA5-DBC1-4BFD-B5AC-BD0C068DB50C}">
+      <dgm:prSet/>
+      <dgm:spPr/>
+      <dgm:t>
+        <a:bodyPr/>
+        <a:lstStyle/>
+        <a:p>
+          <a:endParaRPr lang="es-CO"/>
+        </a:p>
+      </dgm:t>
+    </dgm:pt>
+    <dgm:pt modelId="{DC806407-C0E9-44FC-89D1-0615D08FD54B}" type="sibTrans" cxnId="{3C134CA5-DBC1-4BFD-B5AC-BD0C068DB50C}">
+      <dgm:prSet/>
+      <dgm:spPr/>
+      <dgm:t>
+        <a:bodyPr/>
+        <a:lstStyle/>
+        <a:p>
+          <a:endParaRPr lang="es-CO"/>
+        </a:p>
+      </dgm:t>
+    </dgm:pt>
+    <dgm:pt modelId="{12007B78-67E3-402E-B4B0-5810730404C0}">
+      <dgm:prSet phldrT="[Text]"/>
+      <dgm:spPr/>
+      <dgm:t>
+        <a:bodyPr/>
+        <a:lstStyle/>
+        <a:p>
+          <a:r>
+            <a:rPr lang="es-CO"/>
+            <a:t>Optimizar la condición física</a:t>
+          </a:r>
+        </a:p>
+      </dgm:t>
+    </dgm:pt>
+    <dgm:pt modelId="{81924197-27A6-44F7-B212-38B82F320FB4}" type="parTrans" cxnId="{3A26EEC9-86AC-4674-8234-522D24D8BE49}">
+      <dgm:prSet/>
+      <dgm:spPr/>
+      <dgm:t>
+        <a:bodyPr/>
+        <a:lstStyle/>
+        <a:p>
+          <a:endParaRPr lang="es-CO"/>
+        </a:p>
+      </dgm:t>
+    </dgm:pt>
+    <dgm:pt modelId="{B59D421B-76ED-4D3B-B280-660E179E8BEF}" type="sibTrans" cxnId="{3A26EEC9-86AC-4674-8234-522D24D8BE49}">
+      <dgm:prSet/>
+      <dgm:spPr/>
+      <dgm:t>
+        <a:bodyPr/>
+        <a:lstStyle/>
+        <a:p>
+          <a:endParaRPr lang="es-CO"/>
+        </a:p>
+      </dgm:t>
+    </dgm:pt>
+    <dgm:pt modelId="{79094D50-D5F5-4ED5-8EB1-FFC2007CC278}">
+      <dgm:prSet phldrT="[Text]"/>
+      <dgm:spPr/>
+      <dgm:t>
+        <a:bodyPr/>
+        <a:lstStyle/>
+        <a:p>
+          <a:r>
+            <a:rPr lang="es-CO"/>
+            <a:t>Enfoque sobre el individuo</a:t>
+          </a:r>
+        </a:p>
+      </dgm:t>
+    </dgm:pt>
+    <dgm:pt modelId="{0334A592-CF5F-4F54-A74E-734F3F635F9F}" type="parTrans" cxnId="{9E742BEF-7829-47F3-817E-4C6602115026}">
+      <dgm:prSet/>
+      <dgm:spPr/>
+      <dgm:t>
+        <a:bodyPr/>
+        <a:lstStyle/>
+        <a:p>
+          <a:endParaRPr lang="es-CO"/>
+        </a:p>
+      </dgm:t>
+    </dgm:pt>
+    <dgm:pt modelId="{5BFC2358-8705-4367-BA3D-2BC6D613CC49}" type="sibTrans" cxnId="{9E742BEF-7829-47F3-817E-4C6602115026}">
+      <dgm:prSet/>
+      <dgm:spPr/>
+      <dgm:t>
+        <a:bodyPr/>
+        <a:lstStyle/>
+        <a:p>
+          <a:endParaRPr lang="es-CO"/>
+        </a:p>
+      </dgm:t>
+    </dgm:pt>
+    <dgm:pt modelId="{906778A1-B26A-43FE-810A-4EEE3EE756BD}">
+      <dgm:prSet phldrT="[Text]"/>
+      <dgm:spPr/>
+      <dgm:t>
+        <a:bodyPr/>
+        <a:lstStyle/>
+        <a:p>
+          <a:r>
+            <a:rPr lang="es-CO"/>
+            <a:t>Profesionalismo</a:t>
+          </a:r>
+        </a:p>
+      </dgm:t>
+    </dgm:pt>
+    <dgm:pt modelId="{82E7EBA5-A414-4B8F-9F0D-1D95BE282416}" type="parTrans" cxnId="{3A698F21-CD20-4521-94CB-06F24E7F4648}">
+      <dgm:prSet/>
+      <dgm:spPr/>
+      <dgm:t>
+        <a:bodyPr/>
+        <a:lstStyle/>
+        <a:p>
+          <a:endParaRPr lang="es-CO"/>
+        </a:p>
+      </dgm:t>
+    </dgm:pt>
+    <dgm:pt modelId="{658CF7A8-530D-44E7-BC98-39DF1C0340F6}" type="sibTrans" cxnId="{3A698F21-CD20-4521-94CB-06F24E7F4648}">
+      <dgm:prSet/>
+      <dgm:spPr/>
+      <dgm:t>
+        <a:bodyPr/>
+        <a:lstStyle/>
+        <a:p>
+          <a:endParaRPr lang="es-CO"/>
+        </a:p>
+      </dgm:t>
+    </dgm:pt>
+    <dgm:pt modelId="{7801B1EE-5148-4FF5-A03B-E715FC39D384}">
+      <dgm:prSet phldrT="[Text]"/>
+      <dgm:spPr/>
+      <dgm:t>
+        <a:bodyPr/>
+        <a:lstStyle/>
+        <a:p>
+          <a:pPr algn="ctr"/>
+          <a:r>
+            <a:rPr lang="es-CO"/>
+            <a:t>Control Medico</a:t>
+          </a:r>
+        </a:p>
+      </dgm:t>
+    </dgm:pt>
+    <dgm:pt modelId="{90DB0B86-5A94-4C8F-883F-1EE942DED749}" type="parTrans" cxnId="{F97B9C88-9E2D-40B3-AAC7-5F034615F1B3}">
+      <dgm:prSet/>
+      <dgm:spPr/>
+      <dgm:t>
+        <a:bodyPr/>
+        <a:lstStyle/>
+        <a:p>
+          <a:endParaRPr lang="es-CO"/>
+        </a:p>
+      </dgm:t>
+    </dgm:pt>
+    <dgm:pt modelId="{D6C80758-75CC-4633-8DC3-C8D1C5CF1589}" type="sibTrans" cxnId="{F97B9C88-9E2D-40B3-AAC7-5F034615F1B3}">
+      <dgm:prSet/>
+      <dgm:spPr/>
+      <dgm:t>
+        <a:bodyPr/>
+        <a:lstStyle/>
+        <a:p>
+          <a:endParaRPr lang="es-CO"/>
+        </a:p>
+      </dgm:t>
+    </dgm:pt>
+    <dgm:pt modelId="{DAFD3699-A7DA-47F9-B056-AB62F617088A}" type="pres">
+      <dgm:prSet presAssocID="{7FF287E8-1CBB-491D-8F56-D0CC3282B083}" presName="Name0" presStyleCnt="0">
+        <dgm:presLayoutVars>
+          <dgm:dir/>
+          <dgm:resizeHandles val="exact"/>
+        </dgm:presLayoutVars>
+      </dgm:prSet>
+      <dgm:spPr/>
+    </dgm:pt>
+    <dgm:pt modelId="{5E2FFE28-B990-41FE-9C61-92BEAA1BE455}" type="pres">
+      <dgm:prSet presAssocID="{7FF287E8-1CBB-491D-8F56-D0CC3282B083}" presName="fgShape" presStyleLbl="fgShp" presStyleIdx="0" presStyleCnt="1"/>
+      <dgm:spPr/>
+    </dgm:pt>
+    <dgm:pt modelId="{1D73E00F-8AB9-4141-B006-5B90589B2C3E}" type="pres">
+      <dgm:prSet presAssocID="{7FF287E8-1CBB-491D-8F56-D0CC3282B083}" presName="linComp" presStyleCnt="0"/>
+      <dgm:spPr/>
+    </dgm:pt>
+    <dgm:pt modelId="{5BD9A781-01B6-4E14-A522-D998AA99C942}" type="pres">
+      <dgm:prSet presAssocID="{3C1EE578-79ED-453E-9587-C344473EB5AD}" presName="compNode" presStyleCnt="0"/>
+      <dgm:spPr/>
+    </dgm:pt>
+    <dgm:pt modelId="{D73BEA5A-C7ED-4CDB-A8F1-D31F3C2D828F}" type="pres">
+      <dgm:prSet presAssocID="{3C1EE578-79ED-453E-9587-C344473EB5AD}" presName="bkgdShape" presStyleLbl="node1" presStyleIdx="0" presStyleCnt="5"/>
+      <dgm:spPr/>
+    </dgm:pt>
+    <dgm:pt modelId="{EBEBBE83-811A-43E9-855F-95A5AB0887C3}" type="pres">
+      <dgm:prSet presAssocID="{3C1EE578-79ED-453E-9587-C344473EB5AD}" presName="nodeTx" presStyleLbl="node1" presStyleIdx="0" presStyleCnt="5">
+        <dgm:presLayoutVars>
+          <dgm:bulletEnabled val="1"/>
+        </dgm:presLayoutVars>
+      </dgm:prSet>
+      <dgm:spPr/>
+    </dgm:pt>
+    <dgm:pt modelId="{8F6D6D45-6E1B-48F8-9A6D-EF0AD5ADDDDA}" type="pres">
+      <dgm:prSet presAssocID="{3C1EE578-79ED-453E-9587-C344473EB5AD}" presName="invisiNode" presStyleLbl="node1" presStyleIdx="0" presStyleCnt="5"/>
+      <dgm:spPr/>
+    </dgm:pt>
+    <dgm:pt modelId="{A1A929AA-EE0E-49E2-9E95-CE7A1DC3780E}" type="pres">
+      <dgm:prSet presAssocID="{3C1EE578-79ED-453E-9587-C344473EB5AD}" presName="imagNode" presStyleLbl="fgImgPlace1" presStyleIdx="0" presStyleCnt="5"/>
+      <dgm:spPr>
+        <a:blipFill>
+          <a:blip xmlns:r="http://schemas.openxmlformats.org/officeDocument/2006/relationships" r:embed="rId1">
+            <a:extLst>
+              <a:ext uri="{28A0092B-C50C-407E-A947-70E740481C1C}">
+                <a14:useLocalDpi xmlns:a14="http://schemas.microsoft.com/office/drawing/2010/main" val="0"/>
+              </a:ext>
+            </a:extLst>
+          </a:blip>
+          <a:srcRect/>
+          <a:stretch>
+            <a:fillRect/>
+          </a:stretch>
+        </a:blipFill>
+      </dgm:spPr>
+    </dgm:pt>
+    <dgm:pt modelId="{7E2522A7-C4A9-42F4-8085-C82EFD173B49}" type="pres">
+      <dgm:prSet presAssocID="{DC806407-C0E9-44FC-89D1-0615D08FD54B}" presName="sibTrans" presStyleLbl="sibTrans2D1" presStyleIdx="0" presStyleCnt="0"/>
+      <dgm:spPr/>
+    </dgm:pt>
+    <dgm:pt modelId="{3A8C16A7-E547-434F-AC51-20C45118D446}" type="pres">
+      <dgm:prSet presAssocID="{12007B78-67E3-402E-B4B0-5810730404C0}" presName="compNode" presStyleCnt="0"/>
+      <dgm:spPr/>
+    </dgm:pt>
+    <dgm:pt modelId="{657F5377-CE17-4610-803F-58E03E6F8377}" type="pres">
+      <dgm:prSet presAssocID="{12007B78-67E3-402E-B4B0-5810730404C0}" presName="bkgdShape" presStyleLbl="node1" presStyleIdx="1" presStyleCnt="5"/>
+      <dgm:spPr/>
+      <dgm:t>
+        <a:bodyPr/>
+        <a:lstStyle/>
+        <a:p>
+          <a:endParaRPr lang="es-CO"/>
+        </a:p>
+      </dgm:t>
+    </dgm:pt>
+    <dgm:pt modelId="{F837676F-612D-4CAD-B440-D68D3BB39DB5}" type="pres">
+      <dgm:prSet presAssocID="{12007B78-67E3-402E-B4B0-5810730404C0}" presName="nodeTx" presStyleLbl="node1" presStyleIdx="1" presStyleCnt="5">
+        <dgm:presLayoutVars>
+          <dgm:bulletEnabled val="1"/>
+        </dgm:presLayoutVars>
+      </dgm:prSet>
+      <dgm:spPr/>
+      <dgm:t>
+        <a:bodyPr/>
+        <a:lstStyle/>
+        <a:p>
+          <a:endParaRPr lang="es-CO"/>
+        </a:p>
+      </dgm:t>
+    </dgm:pt>
+    <dgm:pt modelId="{2DA88D82-5700-494F-9D77-763EE297034A}" type="pres">
+      <dgm:prSet presAssocID="{12007B78-67E3-402E-B4B0-5810730404C0}" presName="invisiNode" presStyleLbl="node1" presStyleIdx="1" presStyleCnt="5"/>
+      <dgm:spPr/>
+    </dgm:pt>
+    <dgm:pt modelId="{620F2372-1BB6-4142-89BB-1F43F2446B19}" type="pres">
+      <dgm:prSet presAssocID="{12007B78-67E3-402E-B4B0-5810730404C0}" presName="imagNode" presStyleLbl="fgImgPlace1" presStyleIdx="1" presStyleCnt="5"/>
+      <dgm:spPr>
+        <a:blipFill>
+          <a:blip xmlns:r="http://schemas.openxmlformats.org/officeDocument/2006/relationships" r:embed="rId2">
+            <a:extLst>
+              <a:ext uri="{28A0092B-C50C-407E-A947-70E740481C1C}">
+                <a14:useLocalDpi xmlns:a14="http://schemas.microsoft.com/office/drawing/2010/main" val="0"/>
+              </a:ext>
+            </a:extLst>
+          </a:blip>
+          <a:srcRect/>
+          <a:stretch>
+            <a:fillRect/>
+          </a:stretch>
+        </a:blipFill>
+      </dgm:spPr>
+    </dgm:pt>
+    <dgm:pt modelId="{53BFB8D4-F9C8-440C-B366-816F8AE72492}" type="pres">
+      <dgm:prSet presAssocID="{B59D421B-76ED-4D3B-B280-660E179E8BEF}" presName="sibTrans" presStyleLbl="sibTrans2D1" presStyleIdx="0" presStyleCnt="0"/>
+      <dgm:spPr/>
+    </dgm:pt>
+    <dgm:pt modelId="{6CF6C24A-CA92-4C0F-AD81-4C1386F4E14E}" type="pres">
+      <dgm:prSet presAssocID="{79094D50-D5F5-4ED5-8EB1-FFC2007CC278}" presName="compNode" presStyleCnt="0"/>
+      <dgm:spPr/>
+    </dgm:pt>
+    <dgm:pt modelId="{D5E7C79A-98A7-4BC3-AF07-5E94C2D19B57}" type="pres">
+      <dgm:prSet presAssocID="{79094D50-D5F5-4ED5-8EB1-FFC2007CC278}" presName="bkgdShape" presStyleLbl="node1" presStyleIdx="2" presStyleCnt="5"/>
+      <dgm:spPr/>
+      <dgm:t>
+        <a:bodyPr/>
+        <a:lstStyle/>
+        <a:p>
+          <a:endParaRPr lang="es-CO"/>
+        </a:p>
+      </dgm:t>
+    </dgm:pt>
+    <dgm:pt modelId="{B65AD439-113E-49FE-863A-2C3C0A98D3FF}" type="pres">
+      <dgm:prSet presAssocID="{79094D50-D5F5-4ED5-8EB1-FFC2007CC278}" presName="nodeTx" presStyleLbl="node1" presStyleIdx="2" presStyleCnt="5">
+        <dgm:presLayoutVars>
+          <dgm:bulletEnabled val="1"/>
+        </dgm:presLayoutVars>
+      </dgm:prSet>
+      <dgm:spPr/>
+      <dgm:t>
+        <a:bodyPr/>
+        <a:lstStyle/>
+        <a:p>
+          <a:endParaRPr lang="es-CO"/>
+        </a:p>
+      </dgm:t>
+    </dgm:pt>
+    <dgm:pt modelId="{E959E56A-0880-4502-93DE-69BA29DA73C1}" type="pres">
+      <dgm:prSet presAssocID="{79094D50-D5F5-4ED5-8EB1-FFC2007CC278}" presName="invisiNode" presStyleLbl="node1" presStyleIdx="2" presStyleCnt="5"/>
+      <dgm:spPr/>
+    </dgm:pt>
+    <dgm:pt modelId="{C9607823-9E17-4D0D-BA50-B9BFCF55C702}" type="pres">
+      <dgm:prSet presAssocID="{79094D50-D5F5-4ED5-8EB1-FFC2007CC278}" presName="imagNode" presStyleLbl="fgImgPlace1" presStyleIdx="2" presStyleCnt="5"/>
+      <dgm:spPr>
+        <a:blipFill>
+          <a:blip xmlns:r="http://schemas.openxmlformats.org/officeDocument/2006/relationships" r:embed="rId3">
+            <a:extLst>
+              <a:ext uri="{28A0092B-C50C-407E-A947-70E740481C1C}">
+                <a14:useLocalDpi xmlns:a14="http://schemas.microsoft.com/office/drawing/2010/main" val="0"/>
+              </a:ext>
+            </a:extLst>
+          </a:blip>
+          <a:srcRect/>
+          <a:stretch>
+            <a:fillRect/>
+          </a:stretch>
+        </a:blipFill>
+      </dgm:spPr>
+    </dgm:pt>
+    <dgm:pt modelId="{867A433C-7B88-445F-A0E5-A769337B94A8}" type="pres">
+      <dgm:prSet presAssocID="{5BFC2358-8705-4367-BA3D-2BC6D613CC49}" presName="sibTrans" presStyleLbl="sibTrans2D1" presStyleIdx="0" presStyleCnt="0"/>
+      <dgm:spPr/>
+    </dgm:pt>
+    <dgm:pt modelId="{93733954-572A-445A-B374-F77953342BC0}" type="pres">
+      <dgm:prSet presAssocID="{906778A1-B26A-43FE-810A-4EEE3EE756BD}" presName="compNode" presStyleCnt="0"/>
+      <dgm:spPr/>
+    </dgm:pt>
+    <dgm:pt modelId="{9E257931-159A-4B4C-B106-F885A82E5AC3}" type="pres">
+      <dgm:prSet presAssocID="{906778A1-B26A-43FE-810A-4EEE3EE756BD}" presName="bkgdShape" presStyleLbl="node1" presStyleIdx="3" presStyleCnt="5"/>
+      <dgm:spPr/>
+    </dgm:pt>
+    <dgm:pt modelId="{8404A5F0-9475-4558-A6FD-EC05E65FEF92}" type="pres">
+      <dgm:prSet presAssocID="{906778A1-B26A-43FE-810A-4EEE3EE756BD}" presName="nodeTx" presStyleLbl="node1" presStyleIdx="3" presStyleCnt="5">
+        <dgm:presLayoutVars>
+          <dgm:bulletEnabled val="1"/>
+        </dgm:presLayoutVars>
+      </dgm:prSet>
+      <dgm:spPr/>
+    </dgm:pt>
+    <dgm:pt modelId="{10BA04DD-B15C-4A43-B8F5-0318AEBF45B2}" type="pres">
+      <dgm:prSet presAssocID="{906778A1-B26A-43FE-810A-4EEE3EE756BD}" presName="invisiNode" presStyleLbl="node1" presStyleIdx="3" presStyleCnt="5"/>
+      <dgm:spPr/>
+    </dgm:pt>
+    <dgm:pt modelId="{84A87D92-C747-4AB3-BC20-0377CD1B83F1}" type="pres">
+      <dgm:prSet presAssocID="{906778A1-B26A-43FE-810A-4EEE3EE756BD}" presName="imagNode" presStyleLbl="fgImgPlace1" presStyleIdx="3" presStyleCnt="5"/>
+      <dgm:spPr>
+        <a:blipFill>
+          <a:blip xmlns:r="http://schemas.openxmlformats.org/officeDocument/2006/relationships" r:embed="rId4">
+            <a:extLst>
+              <a:ext uri="{28A0092B-C50C-407E-A947-70E740481C1C}">
+                <a14:useLocalDpi xmlns:a14="http://schemas.microsoft.com/office/drawing/2010/main" val="0"/>
+              </a:ext>
+            </a:extLst>
+          </a:blip>
+          <a:srcRect/>
+          <a:stretch>
+            <a:fillRect/>
+          </a:stretch>
+        </a:blipFill>
+      </dgm:spPr>
+    </dgm:pt>
+    <dgm:pt modelId="{36F48D11-0704-443A-8234-C411A04DD276}" type="pres">
+      <dgm:prSet presAssocID="{658CF7A8-530D-44E7-BC98-39DF1C0340F6}" presName="sibTrans" presStyleLbl="sibTrans2D1" presStyleIdx="0" presStyleCnt="0"/>
+      <dgm:spPr/>
+    </dgm:pt>
+    <dgm:pt modelId="{B2660369-45C5-4AE7-87AF-4E5B8A5CC763}" type="pres">
+      <dgm:prSet presAssocID="{7801B1EE-5148-4FF5-A03B-E715FC39D384}" presName="compNode" presStyleCnt="0"/>
+      <dgm:spPr/>
+    </dgm:pt>
+    <dgm:pt modelId="{9417EA90-ED63-437F-9879-E0A76DEA9B22}" type="pres">
+      <dgm:prSet presAssocID="{7801B1EE-5148-4FF5-A03B-E715FC39D384}" presName="bkgdShape" presStyleLbl="node1" presStyleIdx="4" presStyleCnt="5"/>
+      <dgm:spPr/>
+    </dgm:pt>
+    <dgm:pt modelId="{B16AA49C-2DD8-4273-AE8B-0A91D6860939}" type="pres">
+      <dgm:prSet presAssocID="{7801B1EE-5148-4FF5-A03B-E715FC39D384}" presName="nodeTx" presStyleLbl="node1" presStyleIdx="4" presStyleCnt="5">
+        <dgm:presLayoutVars>
+          <dgm:bulletEnabled val="1"/>
+        </dgm:presLayoutVars>
+      </dgm:prSet>
+      <dgm:spPr/>
+    </dgm:pt>
+    <dgm:pt modelId="{56AD7B4D-128C-4140-AB19-CE6F5290057C}" type="pres">
+      <dgm:prSet presAssocID="{7801B1EE-5148-4FF5-A03B-E715FC39D384}" presName="invisiNode" presStyleLbl="node1" presStyleIdx="4" presStyleCnt="5"/>
+      <dgm:spPr/>
+    </dgm:pt>
+    <dgm:pt modelId="{34653CE2-10D7-4D9C-875B-7D0E4563B9EB}" type="pres">
+      <dgm:prSet presAssocID="{7801B1EE-5148-4FF5-A03B-E715FC39D384}" presName="imagNode" presStyleLbl="fgImgPlace1" presStyleIdx="4" presStyleCnt="5"/>
+      <dgm:spPr>
+        <a:blipFill>
+          <a:blip xmlns:r="http://schemas.openxmlformats.org/officeDocument/2006/relationships" r:embed="rId5">
+            <a:extLst>
+              <a:ext uri="{28A0092B-C50C-407E-A947-70E740481C1C}">
+                <a14:useLocalDpi xmlns:a14="http://schemas.microsoft.com/office/drawing/2010/main" val="0"/>
+              </a:ext>
+            </a:extLst>
+          </a:blip>
+          <a:srcRect/>
+          <a:stretch>
+            <a:fillRect/>
+          </a:stretch>
+        </a:blipFill>
+      </dgm:spPr>
+    </dgm:pt>
+  </dgm:ptLst>
+  <dgm:cxnLst>
+    <dgm:cxn modelId="{F97B9C88-9E2D-40B3-AAC7-5F034615F1B3}" srcId="{7FF287E8-1CBB-491D-8F56-D0CC3282B083}" destId="{7801B1EE-5148-4FF5-A03B-E715FC39D384}" srcOrd="4" destOrd="0" parTransId="{90DB0B86-5A94-4C8F-883F-1EE942DED749}" sibTransId="{D6C80758-75CC-4633-8DC3-C8D1C5CF1589}"/>
+    <dgm:cxn modelId="{DD30AB85-2393-4136-9E95-A168D6973EAA}" type="presOf" srcId="{B59D421B-76ED-4D3B-B280-660E179E8BEF}" destId="{53BFB8D4-F9C8-440C-B366-816F8AE72492}" srcOrd="0" destOrd="0" presId="urn:microsoft.com/office/officeart/2005/8/layout/hList7"/>
+    <dgm:cxn modelId="{0BCF89AA-8E56-4B32-A3A4-15DC16B2D761}" type="presOf" srcId="{79094D50-D5F5-4ED5-8EB1-FFC2007CC278}" destId="{D5E7C79A-98A7-4BC3-AF07-5E94C2D19B57}" srcOrd="0" destOrd="0" presId="urn:microsoft.com/office/officeart/2005/8/layout/hList7"/>
+    <dgm:cxn modelId="{5AAD8724-56C4-4F73-A4A3-D2A6BE45F1A2}" type="presOf" srcId="{3C1EE578-79ED-453E-9587-C344473EB5AD}" destId="{EBEBBE83-811A-43E9-855F-95A5AB0887C3}" srcOrd="1" destOrd="0" presId="urn:microsoft.com/office/officeart/2005/8/layout/hList7"/>
+    <dgm:cxn modelId="{5C47FA71-3288-422F-B4A0-28BDB2ABB49C}" type="presOf" srcId="{658CF7A8-530D-44E7-BC98-39DF1C0340F6}" destId="{36F48D11-0704-443A-8234-C411A04DD276}" srcOrd="0" destOrd="0" presId="urn:microsoft.com/office/officeart/2005/8/layout/hList7"/>
+    <dgm:cxn modelId="{3C134CA5-DBC1-4BFD-B5AC-BD0C068DB50C}" srcId="{7FF287E8-1CBB-491D-8F56-D0CC3282B083}" destId="{3C1EE578-79ED-453E-9587-C344473EB5AD}" srcOrd="0" destOrd="0" parTransId="{53B5A3DC-ABDC-4848-8576-09BBFEBFC7EB}" sibTransId="{DC806407-C0E9-44FC-89D1-0615D08FD54B}"/>
+    <dgm:cxn modelId="{C7F8F345-02D3-4095-9E0D-8122833ED2A4}" type="presOf" srcId="{79094D50-D5F5-4ED5-8EB1-FFC2007CC278}" destId="{B65AD439-113E-49FE-863A-2C3C0A98D3FF}" srcOrd="1" destOrd="0" presId="urn:microsoft.com/office/officeart/2005/8/layout/hList7"/>
+    <dgm:cxn modelId="{EE4D1275-D8EE-4DC3-B182-1E200B185C21}" type="presOf" srcId="{12007B78-67E3-402E-B4B0-5810730404C0}" destId="{F837676F-612D-4CAD-B440-D68D3BB39DB5}" srcOrd="1" destOrd="0" presId="urn:microsoft.com/office/officeart/2005/8/layout/hList7"/>
+    <dgm:cxn modelId="{490179A2-9B5F-4FA3-BE7F-C0DEA822F4DF}" type="presOf" srcId="{906778A1-B26A-43FE-810A-4EEE3EE756BD}" destId="{9E257931-159A-4B4C-B106-F885A82E5AC3}" srcOrd="0" destOrd="0" presId="urn:microsoft.com/office/officeart/2005/8/layout/hList7"/>
+    <dgm:cxn modelId="{39F7D821-200C-44E3-A459-2436A3EEF1DF}" type="presOf" srcId="{906778A1-B26A-43FE-810A-4EEE3EE756BD}" destId="{8404A5F0-9475-4558-A6FD-EC05E65FEF92}" srcOrd="1" destOrd="0" presId="urn:microsoft.com/office/officeart/2005/8/layout/hList7"/>
+    <dgm:cxn modelId="{BD8EB7DB-C8DA-4F14-B121-93C4118DDD7E}" type="presOf" srcId="{7801B1EE-5148-4FF5-A03B-E715FC39D384}" destId="{B16AA49C-2DD8-4273-AE8B-0A91D6860939}" srcOrd="1" destOrd="0" presId="urn:microsoft.com/office/officeart/2005/8/layout/hList7"/>
+    <dgm:cxn modelId="{9E742BEF-7829-47F3-817E-4C6602115026}" srcId="{7FF287E8-1CBB-491D-8F56-D0CC3282B083}" destId="{79094D50-D5F5-4ED5-8EB1-FFC2007CC278}" srcOrd="2" destOrd="0" parTransId="{0334A592-CF5F-4F54-A74E-734F3F635F9F}" sibTransId="{5BFC2358-8705-4367-BA3D-2BC6D613CC49}"/>
+    <dgm:cxn modelId="{42FC9385-28DC-449A-B587-783F76878209}" type="presOf" srcId="{DC806407-C0E9-44FC-89D1-0615D08FD54B}" destId="{7E2522A7-C4A9-42F4-8085-C82EFD173B49}" srcOrd="0" destOrd="0" presId="urn:microsoft.com/office/officeart/2005/8/layout/hList7"/>
+    <dgm:cxn modelId="{1D224E0E-9949-447F-B06C-FCE61F21DE36}" type="presOf" srcId="{12007B78-67E3-402E-B4B0-5810730404C0}" destId="{657F5377-CE17-4610-803F-58E03E6F8377}" srcOrd="0" destOrd="0" presId="urn:microsoft.com/office/officeart/2005/8/layout/hList7"/>
+    <dgm:cxn modelId="{0562C0DD-7021-4ADB-A0BB-1E58B65060BC}" type="presOf" srcId="{7FF287E8-1CBB-491D-8F56-D0CC3282B083}" destId="{DAFD3699-A7DA-47F9-B056-AB62F617088A}" srcOrd="0" destOrd="0" presId="urn:microsoft.com/office/officeart/2005/8/layout/hList7"/>
+    <dgm:cxn modelId="{5F61CB8F-8BD5-407B-A80C-97C11FDF4C4A}" type="presOf" srcId="{5BFC2358-8705-4367-BA3D-2BC6D613CC49}" destId="{867A433C-7B88-445F-A0E5-A769337B94A8}" srcOrd="0" destOrd="0" presId="urn:microsoft.com/office/officeart/2005/8/layout/hList7"/>
+    <dgm:cxn modelId="{CA0EF391-22D1-45EB-BB64-BEF9B250AEF0}" type="presOf" srcId="{3C1EE578-79ED-453E-9587-C344473EB5AD}" destId="{D73BEA5A-C7ED-4CDB-A8F1-D31F3C2D828F}" srcOrd="0" destOrd="0" presId="urn:microsoft.com/office/officeart/2005/8/layout/hList7"/>
+    <dgm:cxn modelId="{3A698F21-CD20-4521-94CB-06F24E7F4648}" srcId="{7FF287E8-1CBB-491D-8F56-D0CC3282B083}" destId="{906778A1-B26A-43FE-810A-4EEE3EE756BD}" srcOrd="3" destOrd="0" parTransId="{82E7EBA5-A414-4B8F-9F0D-1D95BE282416}" sibTransId="{658CF7A8-530D-44E7-BC98-39DF1C0340F6}"/>
+    <dgm:cxn modelId="{3A26EEC9-86AC-4674-8234-522D24D8BE49}" srcId="{7FF287E8-1CBB-491D-8F56-D0CC3282B083}" destId="{12007B78-67E3-402E-B4B0-5810730404C0}" srcOrd="1" destOrd="0" parTransId="{81924197-27A6-44F7-B212-38B82F320FB4}" sibTransId="{B59D421B-76ED-4D3B-B280-660E179E8BEF}"/>
+    <dgm:cxn modelId="{28BF291B-72BC-42BB-9943-73B36EBBB350}" type="presOf" srcId="{7801B1EE-5148-4FF5-A03B-E715FC39D384}" destId="{9417EA90-ED63-437F-9879-E0A76DEA9B22}" srcOrd="0" destOrd="0" presId="urn:microsoft.com/office/officeart/2005/8/layout/hList7"/>
+    <dgm:cxn modelId="{B51E4AE8-A59B-41C3-BBD2-93DF14E9D80D}" type="presParOf" srcId="{DAFD3699-A7DA-47F9-B056-AB62F617088A}" destId="{5E2FFE28-B990-41FE-9C61-92BEAA1BE455}" srcOrd="0" destOrd="0" presId="urn:microsoft.com/office/officeart/2005/8/layout/hList7"/>
+    <dgm:cxn modelId="{4B7D8621-AF23-4F6B-9211-64AB2DE3E02A}" type="presParOf" srcId="{DAFD3699-A7DA-47F9-B056-AB62F617088A}" destId="{1D73E00F-8AB9-4141-B006-5B90589B2C3E}" srcOrd="1" destOrd="0" presId="urn:microsoft.com/office/officeart/2005/8/layout/hList7"/>
+    <dgm:cxn modelId="{91DB3BC7-C86C-4B03-A018-39A7127B5FE4}" type="presParOf" srcId="{1D73E00F-8AB9-4141-B006-5B90589B2C3E}" destId="{5BD9A781-01B6-4E14-A522-D998AA99C942}" srcOrd="0" destOrd="0" presId="urn:microsoft.com/office/officeart/2005/8/layout/hList7"/>
+    <dgm:cxn modelId="{B05A8461-7E07-4A04-A9B1-0EF7F47E1A4D}" type="presParOf" srcId="{5BD9A781-01B6-4E14-A522-D998AA99C942}" destId="{D73BEA5A-C7ED-4CDB-A8F1-D31F3C2D828F}" srcOrd="0" destOrd="0" presId="urn:microsoft.com/office/officeart/2005/8/layout/hList7"/>
+    <dgm:cxn modelId="{E635DF28-69B8-4855-AA99-B43C55E75DE1}" type="presParOf" srcId="{5BD9A781-01B6-4E14-A522-D998AA99C942}" destId="{EBEBBE83-811A-43E9-855F-95A5AB0887C3}" srcOrd="1" destOrd="0" presId="urn:microsoft.com/office/officeart/2005/8/layout/hList7"/>
+    <dgm:cxn modelId="{D07F26F8-D294-4E6F-AA19-F5C3DBC381BF}" type="presParOf" srcId="{5BD9A781-01B6-4E14-A522-D998AA99C942}" destId="{8F6D6D45-6E1B-48F8-9A6D-EF0AD5ADDDDA}" srcOrd="2" destOrd="0" presId="urn:microsoft.com/office/officeart/2005/8/layout/hList7"/>
+    <dgm:cxn modelId="{DA494590-CAF8-40AA-96E5-24B33176CFE6}" type="presParOf" srcId="{5BD9A781-01B6-4E14-A522-D998AA99C942}" destId="{A1A929AA-EE0E-49E2-9E95-CE7A1DC3780E}" srcOrd="3" destOrd="0" presId="urn:microsoft.com/office/officeart/2005/8/layout/hList7"/>
+    <dgm:cxn modelId="{B079547E-1B3A-4C04-832A-FDEBC7E9C756}" type="presParOf" srcId="{1D73E00F-8AB9-4141-B006-5B90589B2C3E}" destId="{7E2522A7-C4A9-42F4-8085-C82EFD173B49}" srcOrd="1" destOrd="0" presId="urn:microsoft.com/office/officeart/2005/8/layout/hList7"/>
+    <dgm:cxn modelId="{DCF610F2-747D-474F-A00C-9AAB744EBF23}" type="presParOf" srcId="{1D73E00F-8AB9-4141-B006-5B90589B2C3E}" destId="{3A8C16A7-E547-434F-AC51-20C45118D446}" srcOrd="2" destOrd="0" presId="urn:microsoft.com/office/officeart/2005/8/layout/hList7"/>
+    <dgm:cxn modelId="{7C0C5AEF-927C-4954-BB0F-1C072D11720E}" type="presParOf" srcId="{3A8C16A7-E547-434F-AC51-20C45118D446}" destId="{657F5377-CE17-4610-803F-58E03E6F8377}" srcOrd="0" destOrd="0" presId="urn:microsoft.com/office/officeart/2005/8/layout/hList7"/>
+    <dgm:cxn modelId="{556138AD-1B2F-455D-9C19-D040F7BF2411}" type="presParOf" srcId="{3A8C16A7-E547-434F-AC51-20C45118D446}" destId="{F837676F-612D-4CAD-B440-D68D3BB39DB5}" srcOrd="1" destOrd="0" presId="urn:microsoft.com/office/officeart/2005/8/layout/hList7"/>
+    <dgm:cxn modelId="{FF55F92F-296B-494D-A8DC-268C125B2F41}" type="presParOf" srcId="{3A8C16A7-E547-434F-AC51-20C45118D446}" destId="{2DA88D82-5700-494F-9D77-763EE297034A}" srcOrd="2" destOrd="0" presId="urn:microsoft.com/office/officeart/2005/8/layout/hList7"/>
+    <dgm:cxn modelId="{769D1CE9-2C72-409A-A08C-31C8419B4D6A}" type="presParOf" srcId="{3A8C16A7-E547-434F-AC51-20C45118D446}" destId="{620F2372-1BB6-4142-89BB-1F43F2446B19}" srcOrd="3" destOrd="0" presId="urn:microsoft.com/office/officeart/2005/8/layout/hList7"/>
+    <dgm:cxn modelId="{58DAC523-4F14-4A96-9390-B75F2ADF15E3}" type="presParOf" srcId="{1D73E00F-8AB9-4141-B006-5B90589B2C3E}" destId="{53BFB8D4-F9C8-440C-B366-816F8AE72492}" srcOrd="3" destOrd="0" presId="urn:microsoft.com/office/officeart/2005/8/layout/hList7"/>
+    <dgm:cxn modelId="{E3FD7055-CACB-4FF0-9DD4-5B50407C0A84}" type="presParOf" srcId="{1D73E00F-8AB9-4141-B006-5B90589B2C3E}" destId="{6CF6C24A-CA92-4C0F-AD81-4C1386F4E14E}" srcOrd="4" destOrd="0" presId="urn:microsoft.com/office/officeart/2005/8/layout/hList7"/>
+    <dgm:cxn modelId="{8D7AB78E-3D05-45CD-B41E-5AB7B4B782F3}" type="presParOf" srcId="{6CF6C24A-CA92-4C0F-AD81-4C1386F4E14E}" destId="{D5E7C79A-98A7-4BC3-AF07-5E94C2D19B57}" srcOrd="0" destOrd="0" presId="urn:microsoft.com/office/officeart/2005/8/layout/hList7"/>
+    <dgm:cxn modelId="{60C9CF54-90B7-4D9A-B67F-DB8846E495C2}" type="presParOf" srcId="{6CF6C24A-CA92-4C0F-AD81-4C1386F4E14E}" destId="{B65AD439-113E-49FE-863A-2C3C0A98D3FF}" srcOrd="1" destOrd="0" presId="urn:microsoft.com/office/officeart/2005/8/layout/hList7"/>
+    <dgm:cxn modelId="{A0108009-6E3F-4873-98DC-BF9DEA08429D}" type="presParOf" srcId="{6CF6C24A-CA92-4C0F-AD81-4C1386F4E14E}" destId="{E959E56A-0880-4502-93DE-69BA29DA73C1}" srcOrd="2" destOrd="0" presId="urn:microsoft.com/office/officeart/2005/8/layout/hList7"/>
+    <dgm:cxn modelId="{FBBBA7C0-3721-4C0A-A232-EB3F938112D5}" type="presParOf" srcId="{6CF6C24A-CA92-4C0F-AD81-4C1386F4E14E}" destId="{C9607823-9E17-4D0D-BA50-B9BFCF55C702}" srcOrd="3" destOrd="0" presId="urn:microsoft.com/office/officeart/2005/8/layout/hList7"/>
+    <dgm:cxn modelId="{994D1564-C55A-4F99-932C-FDF2DB1FBE5C}" type="presParOf" srcId="{1D73E00F-8AB9-4141-B006-5B90589B2C3E}" destId="{867A433C-7B88-445F-A0E5-A769337B94A8}" srcOrd="5" destOrd="0" presId="urn:microsoft.com/office/officeart/2005/8/layout/hList7"/>
+    <dgm:cxn modelId="{7B701525-0DB3-4FF0-8733-4BB7F80FD1C4}" type="presParOf" srcId="{1D73E00F-8AB9-4141-B006-5B90589B2C3E}" destId="{93733954-572A-445A-B374-F77953342BC0}" srcOrd="6" destOrd="0" presId="urn:microsoft.com/office/officeart/2005/8/layout/hList7"/>
+    <dgm:cxn modelId="{0C30C80B-2614-4EE6-9DFA-43E55F88D900}" type="presParOf" srcId="{93733954-572A-445A-B374-F77953342BC0}" destId="{9E257931-159A-4B4C-B106-F885A82E5AC3}" srcOrd="0" destOrd="0" presId="urn:microsoft.com/office/officeart/2005/8/layout/hList7"/>
+    <dgm:cxn modelId="{620A2CA4-0C07-4947-B46D-AB714A6721B2}" type="presParOf" srcId="{93733954-572A-445A-B374-F77953342BC0}" destId="{8404A5F0-9475-4558-A6FD-EC05E65FEF92}" srcOrd="1" destOrd="0" presId="urn:microsoft.com/office/officeart/2005/8/layout/hList7"/>
+    <dgm:cxn modelId="{4916DDB6-F98A-40A5-9A04-08DCDE8AD99B}" type="presParOf" srcId="{93733954-572A-445A-B374-F77953342BC0}" destId="{10BA04DD-B15C-4A43-B8F5-0318AEBF45B2}" srcOrd="2" destOrd="0" presId="urn:microsoft.com/office/officeart/2005/8/layout/hList7"/>
+    <dgm:cxn modelId="{ED384514-643C-48AE-A1DD-D0113C2161F6}" type="presParOf" srcId="{93733954-572A-445A-B374-F77953342BC0}" destId="{84A87D92-C747-4AB3-BC20-0377CD1B83F1}" srcOrd="3" destOrd="0" presId="urn:microsoft.com/office/officeart/2005/8/layout/hList7"/>
+    <dgm:cxn modelId="{77AA11C9-6778-4C21-916B-9FDA5262848E}" type="presParOf" srcId="{1D73E00F-8AB9-4141-B006-5B90589B2C3E}" destId="{36F48D11-0704-443A-8234-C411A04DD276}" srcOrd="7" destOrd="0" presId="urn:microsoft.com/office/officeart/2005/8/layout/hList7"/>
+    <dgm:cxn modelId="{E51DE7D7-3DE8-4C7C-8B37-7B24348E4ABA}" type="presParOf" srcId="{1D73E00F-8AB9-4141-B006-5B90589B2C3E}" destId="{B2660369-45C5-4AE7-87AF-4E5B8A5CC763}" srcOrd="8" destOrd="0" presId="urn:microsoft.com/office/officeart/2005/8/layout/hList7"/>
+    <dgm:cxn modelId="{9E0E9265-4C51-4DDB-B9D6-3B3CFACD29F8}" type="presParOf" srcId="{B2660369-45C5-4AE7-87AF-4E5B8A5CC763}" destId="{9417EA90-ED63-437F-9879-E0A76DEA9B22}" srcOrd="0" destOrd="0" presId="urn:microsoft.com/office/officeart/2005/8/layout/hList7"/>
+    <dgm:cxn modelId="{2574D065-213B-4AB3-8D34-696D2230B346}" type="presParOf" srcId="{B2660369-45C5-4AE7-87AF-4E5B8A5CC763}" destId="{B16AA49C-2DD8-4273-AE8B-0A91D6860939}" srcOrd="1" destOrd="0" presId="urn:microsoft.com/office/officeart/2005/8/layout/hList7"/>
+    <dgm:cxn modelId="{79DFCAB8-5AD7-4397-82BB-9C82C461775F}" type="presParOf" srcId="{B2660369-45C5-4AE7-87AF-4E5B8A5CC763}" destId="{56AD7B4D-128C-4140-AB19-CE6F5290057C}" srcOrd="2" destOrd="0" presId="urn:microsoft.com/office/officeart/2005/8/layout/hList7"/>
+    <dgm:cxn modelId="{350A2916-5991-41A3-A705-7001598167B2}" type="presParOf" srcId="{B2660369-45C5-4AE7-87AF-4E5B8A5CC763}" destId="{34653CE2-10D7-4D9C-875B-7D0E4563B9EB}" srcOrd="3" destOrd="0" presId="urn:microsoft.com/office/officeart/2005/8/layout/hList7"/>
+  </dgm:cxnLst>
+  <dgm:bg/>
+  <dgm:whole/>
+  <dgm:extLst>
+    <a:ext uri="http://schemas.microsoft.com/office/drawing/2008/diagram">
+      <dsp:dataModelExt xmlns:dsp="http://schemas.microsoft.com/office/drawing/2008/diagram" relId="rId16" minVer="http://schemas.openxmlformats.org/drawingml/2006/diagram"/>
+    </a:ext>
+  </dgm:extLst>
+</dgm:dataModel>
+</file>
+
+<file path=word/diagrams/data2.xml><?xml version="1.0" encoding="utf-8"?>
 <dgm:dataModel xmlns:dgm="http://schemas.openxmlformats.org/drawingml/2006/diagram" xmlns:a="http://schemas.openxmlformats.org/drawingml/2006/main">
   <dgm:ptLst>
     <dgm:pt modelId="{20E5BA1F-B41B-4DA2-8D3F-925046366B8F}" type="doc">
@@ -10462,85 +12030,85 @@
     </dgm:pt>
   </dgm:ptLst>
   <dgm:cxnLst>
-    <dgm:cxn modelId="{A40A0202-69AA-4D64-BAAF-7F088A544C96}" type="presOf" srcId="{18322147-FC5D-4470-A966-A96A5389354C}" destId="{03664321-7792-4C70-8931-7E9982BBC9E7}" srcOrd="0" destOrd="0" presId="urn:microsoft.com/office/officeart/2005/8/layout/hierarchy6"/>
-    <dgm:cxn modelId="{205F94F0-E171-4320-8096-AE017F8F27BA}" type="presOf" srcId="{870C1B5E-AA26-48B4-9F99-19BD775246D6}" destId="{20F396F7-E5D6-4A5F-8EDF-6229A43FC85F}" srcOrd="0" destOrd="0" presId="urn:microsoft.com/office/officeart/2005/8/layout/hierarchy6"/>
-    <dgm:cxn modelId="{3D601318-7805-4430-BA1C-A94F85752E9C}" type="presOf" srcId="{732D32FA-1D36-4F76-8508-E444403EC685}" destId="{6D2AE36B-736C-42B0-871A-CA61AE494A71}" srcOrd="0" destOrd="0" presId="urn:microsoft.com/office/officeart/2005/8/layout/hierarchy6"/>
-    <dgm:cxn modelId="{CE61751C-C106-47B6-9132-6BCD382D6F55}" type="presOf" srcId="{CE3911E9-9872-4967-B6B0-5E48143A6A5C}" destId="{4C1525B6-FD7E-4B84-9022-8891463B78F3}" srcOrd="0" destOrd="0" presId="urn:microsoft.com/office/officeart/2005/8/layout/hierarchy6"/>
+    <dgm:cxn modelId="{B1C917E1-7223-48EF-8B7D-BF8EE8AE0FE9}" type="presOf" srcId="{695502B3-6738-4E64-BF2D-265C00D1C240}" destId="{9E42ED20-149D-4B74-A4E0-B1207FA73703}" srcOrd="0" destOrd="0" presId="urn:microsoft.com/office/officeart/2005/8/layout/hierarchy6"/>
+    <dgm:cxn modelId="{3C05C06A-B367-455B-A0AC-674CC6427EAE}" type="presOf" srcId="{210F09EF-8C12-4C73-9CBB-80ECAD217A95}" destId="{28B2FEF2-DE77-4D82-B5C4-DEB8E4F33DF7}" srcOrd="0" destOrd="0" presId="urn:microsoft.com/office/officeart/2005/8/layout/hierarchy6"/>
+    <dgm:cxn modelId="{22B9232E-C908-4528-A43A-F69E19D4FD82}" type="presOf" srcId="{3F67E060-B342-4E52-B725-9E2F72F47E6E}" destId="{5C71B6CF-F4EC-4375-8A0C-2A93E5035CB5}" srcOrd="0" destOrd="0" presId="urn:microsoft.com/office/officeart/2005/8/layout/hierarchy6"/>
+    <dgm:cxn modelId="{7C254DB5-9047-45C7-BAA8-F4C46E5C6792}" type="presOf" srcId="{82E38045-AE59-4634-9B1A-CCF0261BA20B}" destId="{85F6407A-5BFF-46BC-879F-8A0A637D9B4D}" srcOrd="0" destOrd="0" presId="urn:microsoft.com/office/officeart/2005/8/layout/hierarchy6"/>
+    <dgm:cxn modelId="{B4769FF6-436F-426D-97F7-BB3AC2010541}" type="presOf" srcId="{51B998BC-654F-4AB9-965B-1EED286C4E38}" destId="{77725FD0-EF03-40C4-AAB0-13D5BA976846}" srcOrd="0" destOrd="0" presId="urn:microsoft.com/office/officeart/2005/8/layout/hierarchy6"/>
     <dgm:cxn modelId="{4B5138CA-4188-42BC-9199-253758E26B39}" srcId="{732D32FA-1D36-4F76-8508-E444403EC685}" destId="{F4D0CF3A-6336-4080-B0B4-3413DF0E30CD}" srcOrd="0" destOrd="0" parTransId="{A2881EDA-485B-47BA-ACEC-ECB2C120E48F}" sibTransId="{DC2EDF02-935D-4948-8C8D-A685D190EFAC}"/>
+    <dgm:cxn modelId="{8D119C7A-C677-4D2C-B07A-02C3CAB70F47}" type="presOf" srcId="{20E5BA1F-B41B-4DA2-8D3F-925046366B8F}" destId="{40EF730D-3685-46EA-A825-7316CF456624}" srcOrd="0" destOrd="0" presId="urn:microsoft.com/office/officeart/2005/8/layout/hierarchy6"/>
+    <dgm:cxn modelId="{6B58112F-7FA4-4104-8233-EE7F640159C8}" type="presOf" srcId="{DFCE3C59-9338-4C22-ADC9-55E012AB250C}" destId="{56422F09-D190-448C-91F3-CD2E833E6A1E}" srcOrd="0" destOrd="0" presId="urn:microsoft.com/office/officeart/2005/8/layout/hierarchy6"/>
     <dgm:cxn modelId="{FD66EA99-8D34-4486-AB77-C754934DF703}" srcId="{695502B3-6738-4E64-BF2D-265C00D1C240}" destId="{7A336EAA-340C-465E-84ED-53535446C2AC}" srcOrd="0" destOrd="0" parTransId="{82E38045-AE59-4634-9B1A-CCF0261BA20B}" sibTransId="{2ECBBD36-114E-4004-BD38-42659EAA0920}"/>
+    <dgm:cxn modelId="{E9F4F985-C1A8-4FFE-854C-CB4DE71C3262}" type="presOf" srcId="{2C4FB214-2B93-46D1-B08F-16F8509FF0A5}" destId="{822082E4-15A7-4389-BE06-B8770D384BDC}" srcOrd="0" destOrd="0" presId="urn:microsoft.com/office/officeart/2005/8/layout/hierarchy6"/>
     <dgm:cxn modelId="{96488AA0-6C45-4F6F-9C9D-EB9B91641DA8}" srcId="{732D32FA-1D36-4F76-8508-E444403EC685}" destId="{35E0581A-8A11-4C1F-BABD-5AB5F6AF9C1F}" srcOrd="1" destOrd="0" parTransId="{210F09EF-8C12-4C73-9CBB-80ECAD217A95}" sibTransId="{391331E3-9A09-4239-ACC1-3D716149DBB1}"/>
-    <dgm:cxn modelId="{A8CD04D3-AF92-4FB3-BDB0-52E13E40CE0C}" type="presOf" srcId="{51B998BC-654F-4AB9-965B-1EED286C4E38}" destId="{77725FD0-EF03-40C4-AAB0-13D5BA976846}" srcOrd="0" destOrd="0" presId="urn:microsoft.com/office/officeart/2005/8/layout/hierarchy6"/>
-    <dgm:cxn modelId="{2DD1359C-C373-4345-8E9F-C1551DDA21BF}" type="presOf" srcId="{82E38045-AE59-4634-9B1A-CCF0261BA20B}" destId="{85F6407A-5BFF-46BC-879F-8A0A637D9B4D}" srcOrd="0" destOrd="0" presId="urn:microsoft.com/office/officeart/2005/8/layout/hierarchy6"/>
-    <dgm:cxn modelId="{166A4AC8-DE0C-4F81-83D7-178419F581AD}" type="presOf" srcId="{A2881EDA-485B-47BA-ACEC-ECB2C120E48F}" destId="{0FCE021A-9A91-447D-B622-52D74EED2DF8}" srcOrd="0" destOrd="0" presId="urn:microsoft.com/office/officeart/2005/8/layout/hierarchy6"/>
-    <dgm:cxn modelId="{6B13DDDB-69A0-4DE9-AF61-A2E992FA3777}" type="presOf" srcId="{20E5BA1F-B41B-4DA2-8D3F-925046366B8F}" destId="{40EF730D-3685-46EA-A825-7316CF456624}" srcOrd="0" destOrd="0" presId="urn:microsoft.com/office/officeart/2005/8/layout/hierarchy6"/>
-    <dgm:cxn modelId="{94929F32-0832-48C5-8F2E-4476CF2747ED}" type="presOf" srcId="{695502B3-6738-4E64-BF2D-265C00D1C240}" destId="{9E42ED20-149D-4B74-A4E0-B1207FA73703}" srcOrd="0" destOrd="0" presId="urn:microsoft.com/office/officeart/2005/8/layout/hierarchy6"/>
-    <dgm:cxn modelId="{F951C447-1A67-4B37-9E6F-1A8DC7EC097D}" type="presOf" srcId="{DFCE3C59-9338-4C22-ADC9-55E012AB250C}" destId="{56422F09-D190-448C-91F3-CD2E833E6A1E}" srcOrd="0" destOrd="0" presId="urn:microsoft.com/office/officeart/2005/8/layout/hierarchy6"/>
-    <dgm:cxn modelId="{C4BF692D-E206-4998-947F-68E27C697F02}" type="presOf" srcId="{35E0581A-8A11-4C1F-BABD-5AB5F6AF9C1F}" destId="{39BED77F-5DD1-4C04-B59D-9115623D4CD3}" srcOrd="0" destOrd="0" presId="urn:microsoft.com/office/officeart/2005/8/layout/hierarchy6"/>
-    <dgm:cxn modelId="{0DB4215B-6D35-4AB6-931A-78A96E88CEE4}" type="presOf" srcId="{5A94163F-F8FB-4640-A86A-9E88E0894715}" destId="{C71B901D-49AB-4735-91E4-24363361E40C}" srcOrd="0" destOrd="0" presId="urn:microsoft.com/office/officeart/2005/8/layout/hierarchy6"/>
+    <dgm:cxn modelId="{A11B5B75-E42A-49CF-A3D8-426B7C17A15E}" type="presOf" srcId="{A2881EDA-485B-47BA-ACEC-ECB2C120E48F}" destId="{0FCE021A-9A91-447D-B622-52D74EED2DF8}" srcOrd="0" destOrd="0" presId="urn:microsoft.com/office/officeart/2005/8/layout/hierarchy6"/>
+    <dgm:cxn modelId="{F67A437D-C61A-4955-9C2B-62B631E8D155}" type="presOf" srcId="{CE3911E9-9872-4967-B6B0-5E48143A6A5C}" destId="{4C1525B6-FD7E-4B84-9022-8891463B78F3}" srcOrd="0" destOrd="0" presId="urn:microsoft.com/office/officeart/2005/8/layout/hierarchy6"/>
+    <dgm:cxn modelId="{A51B6717-CDFD-4885-A907-D218B7C01DDF}" type="presOf" srcId="{732D32FA-1D36-4F76-8508-E444403EC685}" destId="{6D2AE36B-736C-42B0-871A-CA61AE494A71}" srcOrd="0" destOrd="0" presId="urn:microsoft.com/office/officeart/2005/8/layout/hierarchy6"/>
+    <dgm:cxn modelId="{59B9767F-67F2-4518-BD34-D35380C7A3B1}" type="presOf" srcId="{18322147-FC5D-4470-A966-A96A5389354C}" destId="{03664321-7792-4C70-8931-7E9982BBC9E7}" srcOrd="0" destOrd="0" presId="urn:microsoft.com/office/officeart/2005/8/layout/hierarchy6"/>
     <dgm:cxn modelId="{11FCB524-6F5E-4802-A17B-A16808CF64F8}" srcId="{04596DD1-19C0-4638-BEF9-37DDD96CDC33}" destId="{3F67E060-B342-4E52-B725-9E2F72F47E6E}" srcOrd="3" destOrd="0" parTransId="{51B998BC-654F-4AB9-965B-1EED286C4E38}" sibTransId="{25B7F18A-55B3-4CBC-A64C-1F975B144777}"/>
-    <dgm:cxn modelId="{E9281555-19F7-4199-8858-3FF27499E7CD}" type="presOf" srcId="{7A336EAA-340C-465E-84ED-53535446C2AC}" destId="{0068EA9E-8E8B-417B-8AF2-61042902D9BF}" srcOrd="0" destOrd="0" presId="urn:microsoft.com/office/officeart/2005/8/layout/hierarchy6"/>
-    <dgm:cxn modelId="{46C8F410-3C41-4E51-B717-F3D72E339889}" type="presOf" srcId="{1ADFB740-65A4-47B0-8FE9-365EC1E1E346}" destId="{274EC1E9-8614-4B4F-8CE8-A946A68B0D51}" srcOrd="0" destOrd="0" presId="urn:microsoft.com/office/officeart/2005/8/layout/hierarchy6"/>
-    <dgm:cxn modelId="{9414E37F-F31A-4EEC-8E21-5FFCA57FBB39}" type="presOf" srcId="{F4D0CF3A-6336-4080-B0B4-3413DF0E30CD}" destId="{720378C6-36F7-4E19-A629-A9821ED1328D}" srcOrd="0" destOrd="0" presId="urn:microsoft.com/office/officeart/2005/8/layout/hierarchy6"/>
+    <dgm:cxn modelId="{FD57D779-7DD5-4A73-8875-D97DCA93A21C}" type="presOf" srcId="{870C1B5E-AA26-48B4-9F99-19BD775246D6}" destId="{20F396F7-E5D6-4A5F-8EDF-6229A43FC85F}" srcOrd="0" destOrd="0" presId="urn:microsoft.com/office/officeart/2005/8/layout/hierarchy6"/>
+    <dgm:cxn modelId="{B9694838-09E9-40C9-99B5-BEDC583E39D3}" type="presOf" srcId="{AB4639FC-CBA9-4B9C-A404-E376F26AA319}" destId="{0E14B314-8B13-43E4-9F1D-2ED81AD477AE}" srcOrd="0" destOrd="0" presId="urn:microsoft.com/office/officeart/2005/8/layout/hierarchy6"/>
+    <dgm:cxn modelId="{1A43B8B7-B312-4B8E-B8C7-C83C37CD66FF}" type="presOf" srcId="{1ADFB740-65A4-47B0-8FE9-365EC1E1E346}" destId="{274EC1E9-8614-4B4F-8CE8-A946A68B0D51}" srcOrd="0" destOrd="0" presId="urn:microsoft.com/office/officeart/2005/8/layout/hierarchy6"/>
+    <dgm:cxn modelId="{F82B0F2C-7D7F-4BF9-BCB9-6FDACC91AF4F}" type="presOf" srcId="{2D50508C-5754-4282-80C4-D01C1BB6D27C}" destId="{426E1D7A-8E05-43EF-B9BB-AE9A6BD91881}" srcOrd="0" destOrd="0" presId="urn:microsoft.com/office/officeart/2005/8/layout/hierarchy6"/>
+    <dgm:cxn modelId="{A1625285-B0EA-4D23-9743-F9A8510B4029}" type="presOf" srcId="{04596DD1-19C0-4638-BEF9-37DDD96CDC33}" destId="{3C197523-A7E4-471C-BF8A-E09A5BAEBAA8}" srcOrd="0" destOrd="0" presId="urn:microsoft.com/office/officeart/2005/8/layout/hierarchy6"/>
+    <dgm:cxn modelId="{45E14AED-C1D2-4604-AA3C-D2DD21846477}" type="presOf" srcId="{5A94163F-F8FB-4640-A86A-9E88E0894715}" destId="{C71B901D-49AB-4735-91E4-24363361E40C}" srcOrd="0" destOrd="0" presId="urn:microsoft.com/office/officeart/2005/8/layout/hierarchy6"/>
     <dgm:cxn modelId="{D0DCC87E-3099-4425-8470-C101E507D356}" srcId="{5A94163F-F8FB-4640-A86A-9E88E0894715}" destId="{CE3911E9-9872-4967-B6B0-5E48143A6A5C}" srcOrd="0" destOrd="0" parTransId="{18322147-FC5D-4470-A966-A96A5389354C}" sibTransId="{7E8F14CE-752A-4945-BBCD-E7BEC65600C3}"/>
-    <dgm:cxn modelId="{0B9F0062-261E-4A6A-A13E-5B491EE3A862}" type="presOf" srcId="{F5D884C7-AFBA-46C3-B462-0EC44AFE7BC2}" destId="{F7EC7B36-91B3-473B-863A-52BF6C5950AC}" srcOrd="0" destOrd="0" presId="urn:microsoft.com/office/officeart/2005/8/layout/hierarchy6"/>
-    <dgm:cxn modelId="{D615A952-A95C-433D-B7A9-680C82D9A376}" type="presOf" srcId="{AB4639FC-CBA9-4B9C-A404-E376F26AA319}" destId="{0E14B314-8B13-43E4-9F1D-2ED81AD477AE}" srcOrd="0" destOrd="0" presId="urn:microsoft.com/office/officeart/2005/8/layout/hierarchy6"/>
-    <dgm:cxn modelId="{0706FA63-D234-48B6-AEB1-F720B3BDA80C}" type="presOf" srcId="{04596DD1-19C0-4638-BEF9-37DDD96CDC33}" destId="{3C197523-A7E4-471C-BF8A-E09A5BAEBAA8}" srcOrd="0" destOrd="0" presId="urn:microsoft.com/office/officeart/2005/8/layout/hierarchy6"/>
+    <dgm:cxn modelId="{84E73018-FEB1-4A8C-8AB7-C5EA22E6E090}" type="presOf" srcId="{F5D884C7-AFBA-46C3-B462-0EC44AFE7BC2}" destId="{F7EC7B36-91B3-473B-863A-52BF6C5950AC}" srcOrd="0" destOrd="0" presId="urn:microsoft.com/office/officeart/2005/8/layout/hierarchy6"/>
     <dgm:cxn modelId="{4FBB620D-1041-438D-B04F-51389CA59560}" srcId="{CE3911E9-9872-4967-B6B0-5E48143A6A5C}" destId="{695502B3-6738-4E64-BF2D-265C00D1C240}" srcOrd="1" destOrd="0" parTransId="{2C4FB214-2B93-46D1-B08F-16F8509FF0A5}" sibTransId="{B009954D-499B-4FB3-A46F-C98B124F9CB9}"/>
+    <dgm:cxn modelId="{90192A28-DF59-43A3-912A-C99D8B009730}" type="presOf" srcId="{F4D0CF3A-6336-4080-B0B4-3413DF0E30CD}" destId="{720378C6-36F7-4E19-A629-A9821ED1328D}" srcOrd="0" destOrd="0" presId="urn:microsoft.com/office/officeart/2005/8/layout/hierarchy6"/>
     <dgm:cxn modelId="{3F2F8C0C-D2A0-4CFF-9983-4E5DFF1F6BA0}" srcId="{20E5BA1F-B41B-4DA2-8D3F-925046366B8F}" destId="{5A94163F-F8FB-4640-A86A-9E88E0894715}" srcOrd="0" destOrd="0" parTransId="{E2CE1C95-1EC0-4496-8F67-A34E361FBC8F}" sibTransId="{B1DA929A-1BAD-406F-B460-34B02DEB5D79}"/>
+    <dgm:cxn modelId="{9BCF6082-A2C1-4754-AA66-B167F3A840AD}" type="presOf" srcId="{7A336EAA-340C-465E-84ED-53535446C2AC}" destId="{0068EA9E-8E8B-417B-8AF2-61042902D9BF}" srcOrd="0" destOrd="0" presId="urn:microsoft.com/office/officeart/2005/8/layout/hierarchy6"/>
     <dgm:cxn modelId="{7F698735-3688-4FF7-9861-15F640B50C22}" srcId="{04596DD1-19C0-4638-BEF9-37DDD96CDC33}" destId="{AB4639FC-CBA9-4B9C-A404-E376F26AA319}" srcOrd="1" destOrd="0" parTransId="{F5D884C7-AFBA-46C3-B462-0EC44AFE7BC2}" sibTransId="{3E7A938A-F0FE-450C-8F0D-C24D33D36925}"/>
-    <dgm:cxn modelId="{499639A1-52E6-4487-AAE9-AF107C1EF5B6}" type="presOf" srcId="{2C4FB214-2B93-46D1-B08F-16F8509FF0A5}" destId="{822082E4-15A7-4389-BE06-B8770D384BDC}" srcOrd="0" destOrd="0" presId="urn:microsoft.com/office/officeart/2005/8/layout/hierarchy6"/>
-    <dgm:cxn modelId="{3F8A196E-4579-42D1-9CC2-94BC0C3F11D2}" type="presOf" srcId="{3F67E060-B342-4E52-B725-9E2F72F47E6E}" destId="{5C71B6CF-F4EC-4375-8A0C-2A93E5035CB5}" srcOrd="0" destOrd="0" presId="urn:microsoft.com/office/officeart/2005/8/layout/hierarchy6"/>
     <dgm:cxn modelId="{4C4C887F-A921-402A-ADF5-13EDFA8D9905}" srcId="{04596DD1-19C0-4638-BEF9-37DDD96CDC33}" destId="{1ADFB740-65A4-47B0-8FE9-365EC1E1E346}" srcOrd="2" destOrd="0" parTransId="{DFCE3C59-9338-4C22-ADC9-55E012AB250C}" sibTransId="{5EDE685A-AFBB-4230-A9B2-5387D8ABD3D4}"/>
     <dgm:cxn modelId="{0275C325-94CA-430D-87B2-EABBFCAC7703}" srcId="{04596DD1-19C0-4638-BEF9-37DDD96CDC33}" destId="{732D32FA-1D36-4F76-8508-E444403EC685}" srcOrd="0" destOrd="0" parTransId="{2D50508C-5754-4282-80C4-D01C1BB6D27C}" sibTransId="{F5AB05B0-128A-4C49-B4CB-16376EE24B84}"/>
-    <dgm:cxn modelId="{F175682D-8C8A-4D5A-AEBC-092FD42C2DFF}" type="presOf" srcId="{2D50508C-5754-4282-80C4-D01C1BB6D27C}" destId="{426E1D7A-8E05-43EF-B9BB-AE9A6BD91881}" srcOrd="0" destOrd="0" presId="urn:microsoft.com/office/officeart/2005/8/layout/hierarchy6"/>
+    <dgm:cxn modelId="{64853865-E099-471F-B2D4-E0C4EAE9E4DB}" type="presOf" srcId="{35E0581A-8A11-4C1F-BABD-5AB5F6AF9C1F}" destId="{39BED77F-5DD1-4C04-B59D-9115623D4CD3}" srcOrd="0" destOrd="0" presId="urn:microsoft.com/office/officeart/2005/8/layout/hierarchy6"/>
     <dgm:cxn modelId="{EAE96C03-8B08-4215-91B0-954E71C7EFA1}" srcId="{CE3911E9-9872-4967-B6B0-5E48143A6A5C}" destId="{04596DD1-19C0-4638-BEF9-37DDD96CDC33}" srcOrd="0" destOrd="0" parTransId="{870C1B5E-AA26-48B4-9F99-19BD775246D6}" sibTransId="{7F38D2E1-FAB7-4C1A-9547-76053F38AE61}"/>
-    <dgm:cxn modelId="{A28AD75C-F033-431F-880E-3DD777AD51AF}" type="presOf" srcId="{210F09EF-8C12-4C73-9CBB-80ECAD217A95}" destId="{28B2FEF2-DE77-4D82-B5C4-DEB8E4F33DF7}" srcOrd="0" destOrd="0" presId="urn:microsoft.com/office/officeart/2005/8/layout/hierarchy6"/>
-    <dgm:cxn modelId="{03755DB7-3F1E-46B3-9A2B-1BA3369C1522}" type="presParOf" srcId="{40EF730D-3685-46EA-A825-7316CF456624}" destId="{B2B39168-FABA-429B-B41B-36817BC1A0F5}" srcOrd="0" destOrd="0" presId="urn:microsoft.com/office/officeart/2005/8/layout/hierarchy6"/>
-    <dgm:cxn modelId="{75E88B95-A551-4BFE-925A-4B3EE9764EFE}" type="presParOf" srcId="{B2B39168-FABA-429B-B41B-36817BC1A0F5}" destId="{849A8EF6-FCCB-4C01-99A4-8C6C4D21F754}" srcOrd="0" destOrd="0" presId="urn:microsoft.com/office/officeart/2005/8/layout/hierarchy6"/>
-    <dgm:cxn modelId="{073203C3-C2E1-49F9-BA77-1478D610388F}" type="presParOf" srcId="{849A8EF6-FCCB-4C01-99A4-8C6C4D21F754}" destId="{80E2D8B1-3A11-49F6-9BF9-3A9A300CF0AF}" srcOrd="0" destOrd="0" presId="urn:microsoft.com/office/officeart/2005/8/layout/hierarchy6"/>
-    <dgm:cxn modelId="{D402C144-C58A-4B81-8D65-6C4A80CE46E1}" type="presParOf" srcId="{80E2D8B1-3A11-49F6-9BF9-3A9A300CF0AF}" destId="{C71B901D-49AB-4735-91E4-24363361E40C}" srcOrd="0" destOrd="0" presId="urn:microsoft.com/office/officeart/2005/8/layout/hierarchy6"/>
-    <dgm:cxn modelId="{D3E43A35-CAEC-4C2E-9E72-FEC23AAE944E}" type="presParOf" srcId="{80E2D8B1-3A11-49F6-9BF9-3A9A300CF0AF}" destId="{3D139BD5-EE86-4A36-B4E0-F6C365DD2F62}" srcOrd="1" destOrd="0" presId="urn:microsoft.com/office/officeart/2005/8/layout/hierarchy6"/>
-    <dgm:cxn modelId="{A401F340-46C4-4306-BA39-7E04D24FE3D0}" type="presParOf" srcId="{3D139BD5-EE86-4A36-B4E0-F6C365DD2F62}" destId="{03664321-7792-4C70-8931-7E9982BBC9E7}" srcOrd="0" destOrd="0" presId="urn:microsoft.com/office/officeart/2005/8/layout/hierarchy6"/>
-    <dgm:cxn modelId="{25CFC98C-2C63-481B-B55D-3411AD2C5583}" type="presParOf" srcId="{3D139BD5-EE86-4A36-B4E0-F6C365DD2F62}" destId="{74182CEE-4B1C-40EA-8CAA-88AA31EB2C9F}" srcOrd="1" destOrd="0" presId="urn:microsoft.com/office/officeart/2005/8/layout/hierarchy6"/>
-    <dgm:cxn modelId="{F69B7DD2-2054-4CD5-9F68-7B276FC2F33E}" type="presParOf" srcId="{74182CEE-4B1C-40EA-8CAA-88AA31EB2C9F}" destId="{4C1525B6-FD7E-4B84-9022-8891463B78F3}" srcOrd="0" destOrd="0" presId="urn:microsoft.com/office/officeart/2005/8/layout/hierarchy6"/>
-    <dgm:cxn modelId="{AFED0792-1249-4DD1-A68F-6D63775AE18F}" type="presParOf" srcId="{74182CEE-4B1C-40EA-8CAA-88AA31EB2C9F}" destId="{B16F92FA-9BC8-4A5D-B486-E62BFB4C68AA}" srcOrd="1" destOrd="0" presId="urn:microsoft.com/office/officeart/2005/8/layout/hierarchy6"/>
-    <dgm:cxn modelId="{42ECB156-A908-4C7D-82CF-C4D9D4A3FD88}" type="presParOf" srcId="{B16F92FA-9BC8-4A5D-B486-E62BFB4C68AA}" destId="{20F396F7-E5D6-4A5F-8EDF-6229A43FC85F}" srcOrd="0" destOrd="0" presId="urn:microsoft.com/office/officeart/2005/8/layout/hierarchy6"/>
-    <dgm:cxn modelId="{A10CBDC7-7804-4F89-87C5-F7BFD344D81C}" type="presParOf" srcId="{B16F92FA-9BC8-4A5D-B486-E62BFB4C68AA}" destId="{D9E11C66-3222-434E-B28E-B0A6C1FD6F1D}" srcOrd="1" destOrd="0" presId="urn:microsoft.com/office/officeart/2005/8/layout/hierarchy6"/>
-    <dgm:cxn modelId="{C06DBF37-E67A-45DA-A4DD-D2DDDBAB23AA}" type="presParOf" srcId="{D9E11C66-3222-434E-B28E-B0A6C1FD6F1D}" destId="{3C197523-A7E4-471C-BF8A-E09A5BAEBAA8}" srcOrd="0" destOrd="0" presId="urn:microsoft.com/office/officeart/2005/8/layout/hierarchy6"/>
-    <dgm:cxn modelId="{DADF8D32-B790-4760-B1C5-5120AAD0F55A}" type="presParOf" srcId="{D9E11C66-3222-434E-B28E-B0A6C1FD6F1D}" destId="{F996F443-C15D-488D-A07F-ABF064022E02}" srcOrd="1" destOrd="0" presId="urn:microsoft.com/office/officeart/2005/8/layout/hierarchy6"/>
-    <dgm:cxn modelId="{EF0D2EEB-5D49-45AC-8389-A5BDA5A203B9}" type="presParOf" srcId="{F996F443-C15D-488D-A07F-ABF064022E02}" destId="{426E1D7A-8E05-43EF-B9BB-AE9A6BD91881}" srcOrd="0" destOrd="0" presId="urn:microsoft.com/office/officeart/2005/8/layout/hierarchy6"/>
-    <dgm:cxn modelId="{C2575055-7ABC-4EC7-9FF1-DDA1871621BE}" type="presParOf" srcId="{F996F443-C15D-488D-A07F-ABF064022E02}" destId="{F4150B53-6F3C-4D07-A046-2B27E92C1E2F}" srcOrd="1" destOrd="0" presId="urn:microsoft.com/office/officeart/2005/8/layout/hierarchy6"/>
-    <dgm:cxn modelId="{0E346EA8-212B-493F-A78A-BB30F132B1B0}" type="presParOf" srcId="{F4150B53-6F3C-4D07-A046-2B27E92C1E2F}" destId="{6D2AE36B-736C-42B0-871A-CA61AE494A71}" srcOrd="0" destOrd="0" presId="urn:microsoft.com/office/officeart/2005/8/layout/hierarchy6"/>
-    <dgm:cxn modelId="{53D1E32F-F9F2-4595-9E23-3D45CE592B91}" type="presParOf" srcId="{F4150B53-6F3C-4D07-A046-2B27E92C1E2F}" destId="{ED38A254-910F-4B66-B947-62D72F6B7BE1}" srcOrd="1" destOrd="0" presId="urn:microsoft.com/office/officeart/2005/8/layout/hierarchy6"/>
-    <dgm:cxn modelId="{71E39C43-EB74-4D0D-896B-99967025825B}" type="presParOf" srcId="{ED38A254-910F-4B66-B947-62D72F6B7BE1}" destId="{0FCE021A-9A91-447D-B622-52D74EED2DF8}" srcOrd="0" destOrd="0" presId="urn:microsoft.com/office/officeart/2005/8/layout/hierarchy6"/>
-    <dgm:cxn modelId="{ECE07A4A-E255-4D71-A00A-A45B4D4CEF14}" type="presParOf" srcId="{ED38A254-910F-4B66-B947-62D72F6B7BE1}" destId="{3F161879-6C19-488F-A685-FD6C00475E6C}" srcOrd="1" destOrd="0" presId="urn:microsoft.com/office/officeart/2005/8/layout/hierarchy6"/>
-    <dgm:cxn modelId="{B6B8AA0C-8D3A-484B-B0A1-5D4F0BDECF01}" type="presParOf" srcId="{3F161879-6C19-488F-A685-FD6C00475E6C}" destId="{720378C6-36F7-4E19-A629-A9821ED1328D}" srcOrd="0" destOrd="0" presId="urn:microsoft.com/office/officeart/2005/8/layout/hierarchy6"/>
-    <dgm:cxn modelId="{5C38A59F-AC35-4DB3-AC43-EB7BBB47658B}" type="presParOf" srcId="{3F161879-6C19-488F-A685-FD6C00475E6C}" destId="{828F3AA9-A51C-4A0C-8683-E20E5C34EDFE}" srcOrd="1" destOrd="0" presId="urn:microsoft.com/office/officeart/2005/8/layout/hierarchy6"/>
-    <dgm:cxn modelId="{8DB01B2D-549F-4A5C-AA44-D6A43A493684}" type="presParOf" srcId="{ED38A254-910F-4B66-B947-62D72F6B7BE1}" destId="{28B2FEF2-DE77-4D82-B5C4-DEB8E4F33DF7}" srcOrd="2" destOrd="0" presId="urn:microsoft.com/office/officeart/2005/8/layout/hierarchy6"/>
-    <dgm:cxn modelId="{5030497D-ED81-45D8-9F28-766430635223}" type="presParOf" srcId="{ED38A254-910F-4B66-B947-62D72F6B7BE1}" destId="{9FE50BDD-4AAA-40E5-8832-EC301559F174}" srcOrd="3" destOrd="0" presId="urn:microsoft.com/office/officeart/2005/8/layout/hierarchy6"/>
-    <dgm:cxn modelId="{E3F6E3B3-31B2-4FD2-90FD-27E4FCAFF756}" type="presParOf" srcId="{9FE50BDD-4AAA-40E5-8832-EC301559F174}" destId="{39BED77F-5DD1-4C04-B59D-9115623D4CD3}" srcOrd="0" destOrd="0" presId="urn:microsoft.com/office/officeart/2005/8/layout/hierarchy6"/>
-    <dgm:cxn modelId="{BC0D4874-6DB7-4B99-A029-922D3565BAF5}" type="presParOf" srcId="{9FE50BDD-4AAA-40E5-8832-EC301559F174}" destId="{14B31071-36CF-44E7-AE3B-5455309027B5}" srcOrd="1" destOrd="0" presId="urn:microsoft.com/office/officeart/2005/8/layout/hierarchy6"/>
-    <dgm:cxn modelId="{A684590A-C3AD-4519-B2B8-BA5F77439F0E}" type="presParOf" srcId="{F996F443-C15D-488D-A07F-ABF064022E02}" destId="{F7EC7B36-91B3-473B-863A-52BF6C5950AC}" srcOrd="2" destOrd="0" presId="urn:microsoft.com/office/officeart/2005/8/layout/hierarchy6"/>
-    <dgm:cxn modelId="{91DE3ACA-8853-41A4-B0EE-3EC784E02E31}" type="presParOf" srcId="{F996F443-C15D-488D-A07F-ABF064022E02}" destId="{19359F15-6B5D-477B-B11A-C779570B7E01}" srcOrd="3" destOrd="0" presId="urn:microsoft.com/office/officeart/2005/8/layout/hierarchy6"/>
-    <dgm:cxn modelId="{8484C7E6-1459-4A60-8B4E-4BD5EC5BB92A}" type="presParOf" srcId="{19359F15-6B5D-477B-B11A-C779570B7E01}" destId="{0E14B314-8B13-43E4-9F1D-2ED81AD477AE}" srcOrd="0" destOrd="0" presId="urn:microsoft.com/office/officeart/2005/8/layout/hierarchy6"/>
-    <dgm:cxn modelId="{4C999081-EDEE-423C-A5CF-9957605476A3}" type="presParOf" srcId="{19359F15-6B5D-477B-B11A-C779570B7E01}" destId="{C13EE025-5401-4D33-BAC3-C30A498B8ACA}" srcOrd="1" destOrd="0" presId="urn:microsoft.com/office/officeart/2005/8/layout/hierarchy6"/>
-    <dgm:cxn modelId="{B51279AF-02FA-4121-854B-8BEBF0F8AF08}" type="presParOf" srcId="{F996F443-C15D-488D-A07F-ABF064022E02}" destId="{56422F09-D190-448C-91F3-CD2E833E6A1E}" srcOrd="4" destOrd="0" presId="urn:microsoft.com/office/officeart/2005/8/layout/hierarchy6"/>
-    <dgm:cxn modelId="{532473B1-6EED-4456-BE55-31DFA7E48E1E}" type="presParOf" srcId="{F996F443-C15D-488D-A07F-ABF064022E02}" destId="{9C9DCD87-2AD3-4E83-822B-6753F9DEC84D}" srcOrd="5" destOrd="0" presId="urn:microsoft.com/office/officeart/2005/8/layout/hierarchy6"/>
-    <dgm:cxn modelId="{F5F6D3E4-00A3-4010-A8E1-77459002A647}" type="presParOf" srcId="{9C9DCD87-2AD3-4E83-822B-6753F9DEC84D}" destId="{274EC1E9-8614-4B4F-8CE8-A946A68B0D51}" srcOrd="0" destOrd="0" presId="urn:microsoft.com/office/officeart/2005/8/layout/hierarchy6"/>
-    <dgm:cxn modelId="{AF03AFD7-81AE-4495-90E0-0C29468F1930}" type="presParOf" srcId="{9C9DCD87-2AD3-4E83-822B-6753F9DEC84D}" destId="{01E091B8-DCFA-4192-A319-42D0568FF041}" srcOrd="1" destOrd="0" presId="urn:microsoft.com/office/officeart/2005/8/layout/hierarchy6"/>
-    <dgm:cxn modelId="{EF3FEE86-BD51-47BC-9508-EC7B756F9E47}" type="presParOf" srcId="{F996F443-C15D-488D-A07F-ABF064022E02}" destId="{77725FD0-EF03-40C4-AAB0-13D5BA976846}" srcOrd="6" destOrd="0" presId="urn:microsoft.com/office/officeart/2005/8/layout/hierarchy6"/>
-    <dgm:cxn modelId="{DC279C09-D477-42AB-B4F7-30C38635BB39}" type="presParOf" srcId="{F996F443-C15D-488D-A07F-ABF064022E02}" destId="{8DCB1CB1-4D3C-4BCF-9A6C-AE09859BFC60}" srcOrd="7" destOrd="0" presId="urn:microsoft.com/office/officeart/2005/8/layout/hierarchy6"/>
-    <dgm:cxn modelId="{862C1CB6-AA54-4C37-8B79-3F9C1C9B6896}" type="presParOf" srcId="{8DCB1CB1-4D3C-4BCF-9A6C-AE09859BFC60}" destId="{5C71B6CF-F4EC-4375-8A0C-2A93E5035CB5}" srcOrd="0" destOrd="0" presId="urn:microsoft.com/office/officeart/2005/8/layout/hierarchy6"/>
-    <dgm:cxn modelId="{3E5747B9-E771-45AE-9FCA-7C1ACB47475D}" type="presParOf" srcId="{8DCB1CB1-4D3C-4BCF-9A6C-AE09859BFC60}" destId="{B1AB7898-9949-4912-AE86-1137B04AD7D2}" srcOrd="1" destOrd="0" presId="urn:microsoft.com/office/officeart/2005/8/layout/hierarchy6"/>
-    <dgm:cxn modelId="{2C44B990-61A6-4F2C-9196-D6314B3C641B}" type="presParOf" srcId="{B16F92FA-9BC8-4A5D-B486-E62BFB4C68AA}" destId="{822082E4-15A7-4389-BE06-B8770D384BDC}" srcOrd="2" destOrd="0" presId="urn:microsoft.com/office/officeart/2005/8/layout/hierarchy6"/>
-    <dgm:cxn modelId="{EDB32F16-350B-403F-BFE8-74D547E9A444}" type="presParOf" srcId="{B16F92FA-9BC8-4A5D-B486-E62BFB4C68AA}" destId="{65755984-1C42-4241-B2E5-908C4CD5F289}" srcOrd="3" destOrd="0" presId="urn:microsoft.com/office/officeart/2005/8/layout/hierarchy6"/>
-    <dgm:cxn modelId="{799F0360-931C-48D3-9462-2D89799B7AC8}" type="presParOf" srcId="{65755984-1C42-4241-B2E5-908C4CD5F289}" destId="{9E42ED20-149D-4B74-A4E0-B1207FA73703}" srcOrd="0" destOrd="0" presId="urn:microsoft.com/office/officeart/2005/8/layout/hierarchy6"/>
-    <dgm:cxn modelId="{8DA46419-C49D-4FD6-B32F-62DCC95F8F22}" type="presParOf" srcId="{65755984-1C42-4241-B2E5-908C4CD5F289}" destId="{83CB872F-70AA-447D-A684-A80909ADAEB4}" srcOrd="1" destOrd="0" presId="urn:microsoft.com/office/officeart/2005/8/layout/hierarchy6"/>
-    <dgm:cxn modelId="{5A516B91-98E9-488E-933A-F071DF0718F6}" type="presParOf" srcId="{83CB872F-70AA-447D-A684-A80909ADAEB4}" destId="{85F6407A-5BFF-46BC-879F-8A0A637D9B4D}" srcOrd="0" destOrd="0" presId="urn:microsoft.com/office/officeart/2005/8/layout/hierarchy6"/>
-    <dgm:cxn modelId="{76838136-C7F7-47E2-BC79-2588983B8BB4}" type="presParOf" srcId="{83CB872F-70AA-447D-A684-A80909ADAEB4}" destId="{64EA8630-B3B8-4102-9A2E-912DFCB7661B}" srcOrd="1" destOrd="0" presId="urn:microsoft.com/office/officeart/2005/8/layout/hierarchy6"/>
-    <dgm:cxn modelId="{3F6AE2E6-8D0C-4AFB-8AE4-E5D056E0D883}" type="presParOf" srcId="{64EA8630-B3B8-4102-9A2E-912DFCB7661B}" destId="{0068EA9E-8E8B-417B-8AF2-61042902D9BF}" srcOrd="0" destOrd="0" presId="urn:microsoft.com/office/officeart/2005/8/layout/hierarchy6"/>
-    <dgm:cxn modelId="{85EA00B1-AE45-4F8E-AFB2-FF34BC5AD998}" type="presParOf" srcId="{64EA8630-B3B8-4102-9A2E-912DFCB7661B}" destId="{C8806513-607E-4698-9660-0CA505A187EB}" srcOrd="1" destOrd="0" presId="urn:microsoft.com/office/officeart/2005/8/layout/hierarchy6"/>
-    <dgm:cxn modelId="{CDA99E00-9670-441F-8DEA-27B9C9325A31}" type="presParOf" srcId="{40EF730D-3685-46EA-A825-7316CF456624}" destId="{C6EFA00E-C111-4C5D-9A25-640473731BDC}" srcOrd="1" destOrd="0" presId="urn:microsoft.com/office/officeart/2005/8/layout/hierarchy6"/>
+    <dgm:cxn modelId="{5FC177B7-9080-433E-B8C4-7777514084CC}" type="presParOf" srcId="{40EF730D-3685-46EA-A825-7316CF456624}" destId="{B2B39168-FABA-429B-B41B-36817BC1A0F5}" srcOrd="0" destOrd="0" presId="urn:microsoft.com/office/officeart/2005/8/layout/hierarchy6"/>
+    <dgm:cxn modelId="{4E8C2ABD-B9B8-403E-935C-9AA8C11D1FA1}" type="presParOf" srcId="{B2B39168-FABA-429B-B41B-36817BC1A0F5}" destId="{849A8EF6-FCCB-4C01-99A4-8C6C4D21F754}" srcOrd="0" destOrd="0" presId="urn:microsoft.com/office/officeart/2005/8/layout/hierarchy6"/>
+    <dgm:cxn modelId="{E8ECCE03-6066-4F49-BEE7-D87FDC374084}" type="presParOf" srcId="{849A8EF6-FCCB-4C01-99A4-8C6C4D21F754}" destId="{80E2D8B1-3A11-49F6-9BF9-3A9A300CF0AF}" srcOrd="0" destOrd="0" presId="urn:microsoft.com/office/officeart/2005/8/layout/hierarchy6"/>
+    <dgm:cxn modelId="{E9F0141E-7FA7-475D-872A-A1F1CB39132E}" type="presParOf" srcId="{80E2D8B1-3A11-49F6-9BF9-3A9A300CF0AF}" destId="{C71B901D-49AB-4735-91E4-24363361E40C}" srcOrd="0" destOrd="0" presId="urn:microsoft.com/office/officeart/2005/8/layout/hierarchy6"/>
+    <dgm:cxn modelId="{2C5DE3DD-9228-4A06-8CB0-6909CDC51D46}" type="presParOf" srcId="{80E2D8B1-3A11-49F6-9BF9-3A9A300CF0AF}" destId="{3D139BD5-EE86-4A36-B4E0-F6C365DD2F62}" srcOrd="1" destOrd="0" presId="urn:microsoft.com/office/officeart/2005/8/layout/hierarchy6"/>
+    <dgm:cxn modelId="{3EA8794B-49DB-4545-9279-309B03AD7807}" type="presParOf" srcId="{3D139BD5-EE86-4A36-B4E0-F6C365DD2F62}" destId="{03664321-7792-4C70-8931-7E9982BBC9E7}" srcOrd="0" destOrd="0" presId="urn:microsoft.com/office/officeart/2005/8/layout/hierarchy6"/>
+    <dgm:cxn modelId="{FFF2C642-C551-4DBA-8820-15BD88797427}" type="presParOf" srcId="{3D139BD5-EE86-4A36-B4E0-F6C365DD2F62}" destId="{74182CEE-4B1C-40EA-8CAA-88AA31EB2C9F}" srcOrd="1" destOrd="0" presId="urn:microsoft.com/office/officeart/2005/8/layout/hierarchy6"/>
+    <dgm:cxn modelId="{824F3EA7-3185-49CB-B111-C5D8086030C1}" type="presParOf" srcId="{74182CEE-4B1C-40EA-8CAA-88AA31EB2C9F}" destId="{4C1525B6-FD7E-4B84-9022-8891463B78F3}" srcOrd="0" destOrd="0" presId="urn:microsoft.com/office/officeart/2005/8/layout/hierarchy6"/>
+    <dgm:cxn modelId="{E7F8A090-5B5D-4FF6-9705-0364AEDBF75A}" type="presParOf" srcId="{74182CEE-4B1C-40EA-8CAA-88AA31EB2C9F}" destId="{B16F92FA-9BC8-4A5D-B486-E62BFB4C68AA}" srcOrd="1" destOrd="0" presId="urn:microsoft.com/office/officeart/2005/8/layout/hierarchy6"/>
+    <dgm:cxn modelId="{79F182C3-F7A5-49C0-A34F-719D5327A0EF}" type="presParOf" srcId="{B16F92FA-9BC8-4A5D-B486-E62BFB4C68AA}" destId="{20F396F7-E5D6-4A5F-8EDF-6229A43FC85F}" srcOrd="0" destOrd="0" presId="urn:microsoft.com/office/officeart/2005/8/layout/hierarchy6"/>
+    <dgm:cxn modelId="{FC2A273F-4674-43EA-BA15-B534449A778F}" type="presParOf" srcId="{B16F92FA-9BC8-4A5D-B486-E62BFB4C68AA}" destId="{D9E11C66-3222-434E-B28E-B0A6C1FD6F1D}" srcOrd="1" destOrd="0" presId="urn:microsoft.com/office/officeart/2005/8/layout/hierarchy6"/>
+    <dgm:cxn modelId="{CD0E4B6A-1366-4538-8EA3-28A187451EA2}" type="presParOf" srcId="{D9E11C66-3222-434E-B28E-B0A6C1FD6F1D}" destId="{3C197523-A7E4-471C-BF8A-E09A5BAEBAA8}" srcOrd="0" destOrd="0" presId="urn:microsoft.com/office/officeart/2005/8/layout/hierarchy6"/>
+    <dgm:cxn modelId="{34986B51-50B6-48B8-A452-94372AA4D0AA}" type="presParOf" srcId="{D9E11C66-3222-434E-B28E-B0A6C1FD6F1D}" destId="{F996F443-C15D-488D-A07F-ABF064022E02}" srcOrd="1" destOrd="0" presId="urn:microsoft.com/office/officeart/2005/8/layout/hierarchy6"/>
+    <dgm:cxn modelId="{5AAF122B-3799-4338-B87D-C623E7D26DC2}" type="presParOf" srcId="{F996F443-C15D-488D-A07F-ABF064022E02}" destId="{426E1D7A-8E05-43EF-B9BB-AE9A6BD91881}" srcOrd="0" destOrd="0" presId="urn:microsoft.com/office/officeart/2005/8/layout/hierarchy6"/>
+    <dgm:cxn modelId="{6B9CC961-EEB9-45B8-A495-97A441296D79}" type="presParOf" srcId="{F996F443-C15D-488D-A07F-ABF064022E02}" destId="{F4150B53-6F3C-4D07-A046-2B27E92C1E2F}" srcOrd="1" destOrd="0" presId="urn:microsoft.com/office/officeart/2005/8/layout/hierarchy6"/>
+    <dgm:cxn modelId="{5BFB3DA0-DE45-4D1C-B28F-A84184277D23}" type="presParOf" srcId="{F4150B53-6F3C-4D07-A046-2B27E92C1E2F}" destId="{6D2AE36B-736C-42B0-871A-CA61AE494A71}" srcOrd="0" destOrd="0" presId="urn:microsoft.com/office/officeart/2005/8/layout/hierarchy6"/>
+    <dgm:cxn modelId="{8BB876D9-7A05-48BE-9969-3264FA6B6F57}" type="presParOf" srcId="{F4150B53-6F3C-4D07-A046-2B27E92C1E2F}" destId="{ED38A254-910F-4B66-B947-62D72F6B7BE1}" srcOrd="1" destOrd="0" presId="urn:microsoft.com/office/officeart/2005/8/layout/hierarchy6"/>
+    <dgm:cxn modelId="{E87AB08E-8CFC-409B-99DD-679CE2DCB769}" type="presParOf" srcId="{ED38A254-910F-4B66-B947-62D72F6B7BE1}" destId="{0FCE021A-9A91-447D-B622-52D74EED2DF8}" srcOrd="0" destOrd="0" presId="urn:microsoft.com/office/officeart/2005/8/layout/hierarchy6"/>
+    <dgm:cxn modelId="{A6342942-D9DD-42C8-AF2A-C0BEF7035E16}" type="presParOf" srcId="{ED38A254-910F-4B66-B947-62D72F6B7BE1}" destId="{3F161879-6C19-488F-A685-FD6C00475E6C}" srcOrd="1" destOrd="0" presId="urn:microsoft.com/office/officeart/2005/8/layout/hierarchy6"/>
+    <dgm:cxn modelId="{E4D6EC87-DA88-4C12-9DEA-065178B23A85}" type="presParOf" srcId="{3F161879-6C19-488F-A685-FD6C00475E6C}" destId="{720378C6-36F7-4E19-A629-A9821ED1328D}" srcOrd="0" destOrd="0" presId="urn:microsoft.com/office/officeart/2005/8/layout/hierarchy6"/>
+    <dgm:cxn modelId="{D4CAC06A-FBB4-4B81-8ADA-EBC0D8E67487}" type="presParOf" srcId="{3F161879-6C19-488F-A685-FD6C00475E6C}" destId="{828F3AA9-A51C-4A0C-8683-E20E5C34EDFE}" srcOrd="1" destOrd="0" presId="urn:microsoft.com/office/officeart/2005/8/layout/hierarchy6"/>
+    <dgm:cxn modelId="{C31DA32E-0671-4CDB-920E-C74143138974}" type="presParOf" srcId="{ED38A254-910F-4B66-B947-62D72F6B7BE1}" destId="{28B2FEF2-DE77-4D82-B5C4-DEB8E4F33DF7}" srcOrd="2" destOrd="0" presId="urn:microsoft.com/office/officeart/2005/8/layout/hierarchy6"/>
+    <dgm:cxn modelId="{8EB60B5B-3625-4CA4-A248-8DB8634FDAE9}" type="presParOf" srcId="{ED38A254-910F-4B66-B947-62D72F6B7BE1}" destId="{9FE50BDD-4AAA-40E5-8832-EC301559F174}" srcOrd="3" destOrd="0" presId="urn:microsoft.com/office/officeart/2005/8/layout/hierarchy6"/>
+    <dgm:cxn modelId="{015BEA62-2B0D-4EE7-B795-3756F0E21F9E}" type="presParOf" srcId="{9FE50BDD-4AAA-40E5-8832-EC301559F174}" destId="{39BED77F-5DD1-4C04-B59D-9115623D4CD3}" srcOrd="0" destOrd="0" presId="urn:microsoft.com/office/officeart/2005/8/layout/hierarchy6"/>
+    <dgm:cxn modelId="{39FA9658-6822-4A53-9491-E4FADC32805B}" type="presParOf" srcId="{9FE50BDD-4AAA-40E5-8832-EC301559F174}" destId="{14B31071-36CF-44E7-AE3B-5455309027B5}" srcOrd="1" destOrd="0" presId="urn:microsoft.com/office/officeart/2005/8/layout/hierarchy6"/>
+    <dgm:cxn modelId="{562E3867-F3B5-471D-81F5-3436A3907B92}" type="presParOf" srcId="{F996F443-C15D-488D-A07F-ABF064022E02}" destId="{F7EC7B36-91B3-473B-863A-52BF6C5950AC}" srcOrd="2" destOrd="0" presId="urn:microsoft.com/office/officeart/2005/8/layout/hierarchy6"/>
+    <dgm:cxn modelId="{5F253B4D-1925-4DDD-ABA5-8B6067F9AD28}" type="presParOf" srcId="{F996F443-C15D-488D-A07F-ABF064022E02}" destId="{19359F15-6B5D-477B-B11A-C779570B7E01}" srcOrd="3" destOrd="0" presId="urn:microsoft.com/office/officeart/2005/8/layout/hierarchy6"/>
+    <dgm:cxn modelId="{70F3400A-47EF-4417-AEA9-9C6FD422FD99}" type="presParOf" srcId="{19359F15-6B5D-477B-B11A-C779570B7E01}" destId="{0E14B314-8B13-43E4-9F1D-2ED81AD477AE}" srcOrd="0" destOrd="0" presId="urn:microsoft.com/office/officeart/2005/8/layout/hierarchy6"/>
+    <dgm:cxn modelId="{C0C9C5E9-BA8C-4CC3-9876-C585F96EFEAA}" type="presParOf" srcId="{19359F15-6B5D-477B-B11A-C779570B7E01}" destId="{C13EE025-5401-4D33-BAC3-C30A498B8ACA}" srcOrd="1" destOrd="0" presId="urn:microsoft.com/office/officeart/2005/8/layout/hierarchy6"/>
+    <dgm:cxn modelId="{BD5ED3F6-0949-4F36-8169-ABAD9E706115}" type="presParOf" srcId="{F996F443-C15D-488D-A07F-ABF064022E02}" destId="{56422F09-D190-448C-91F3-CD2E833E6A1E}" srcOrd="4" destOrd="0" presId="urn:microsoft.com/office/officeart/2005/8/layout/hierarchy6"/>
+    <dgm:cxn modelId="{502238D2-E645-4D56-B319-8E379E180BF0}" type="presParOf" srcId="{F996F443-C15D-488D-A07F-ABF064022E02}" destId="{9C9DCD87-2AD3-4E83-822B-6753F9DEC84D}" srcOrd="5" destOrd="0" presId="urn:microsoft.com/office/officeart/2005/8/layout/hierarchy6"/>
+    <dgm:cxn modelId="{0521ADC1-5391-4DCC-871C-0EA8172DE93D}" type="presParOf" srcId="{9C9DCD87-2AD3-4E83-822B-6753F9DEC84D}" destId="{274EC1E9-8614-4B4F-8CE8-A946A68B0D51}" srcOrd="0" destOrd="0" presId="urn:microsoft.com/office/officeart/2005/8/layout/hierarchy6"/>
+    <dgm:cxn modelId="{3D67DBDD-06EF-4720-A6F9-1917A6C2DB09}" type="presParOf" srcId="{9C9DCD87-2AD3-4E83-822B-6753F9DEC84D}" destId="{01E091B8-DCFA-4192-A319-42D0568FF041}" srcOrd="1" destOrd="0" presId="urn:microsoft.com/office/officeart/2005/8/layout/hierarchy6"/>
+    <dgm:cxn modelId="{18E09B03-8888-4785-B688-B9D5272FFE79}" type="presParOf" srcId="{F996F443-C15D-488D-A07F-ABF064022E02}" destId="{77725FD0-EF03-40C4-AAB0-13D5BA976846}" srcOrd="6" destOrd="0" presId="urn:microsoft.com/office/officeart/2005/8/layout/hierarchy6"/>
+    <dgm:cxn modelId="{1D469DBB-EAC3-4317-A13F-ECAA2D80A32F}" type="presParOf" srcId="{F996F443-C15D-488D-A07F-ABF064022E02}" destId="{8DCB1CB1-4D3C-4BCF-9A6C-AE09859BFC60}" srcOrd="7" destOrd="0" presId="urn:microsoft.com/office/officeart/2005/8/layout/hierarchy6"/>
+    <dgm:cxn modelId="{24F2D2E6-4CD4-48AE-AD1C-12B86FFDFDD0}" type="presParOf" srcId="{8DCB1CB1-4D3C-4BCF-9A6C-AE09859BFC60}" destId="{5C71B6CF-F4EC-4375-8A0C-2A93E5035CB5}" srcOrd="0" destOrd="0" presId="urn:microsoft.com/office/officeart/2005/8/layout/hierarchy6"/>
+    <dgm:cxn modelId="{5A07D040-B195-46C3-B4CE-9D6A5E4F5285}" type="presParOf" srcId="{8DCB1CB1-4D3C-4BCF-9A6C-AE09859BFC60}" destId="{B1AB7898-9949-4912-AE86-1137B04AD7D2}" srcOrd="1" destOrd="0" presId="urn:microsoft.com/office/officeart/2005/8/layout/hierarchy6"/>
+    <dgm:cxn modelId="{C9496540-A0A2-4834-981B-116DE570A066}" type="presParOf" srcId="{B16F92FA-9BC8-4A5D-B486-E62BFB4C68AA}" destId="{822082E4-15A7-4389-BE06-B8770D384BDC}" srcOrd="2" destOrd="0" presId="urn:microsoft.com/office/officeart/2005/8/layout/hierarchy6"/>
+    <dgm:cxn modelId="{6BAD5A21-66BE-4690-A428-08DDE27AE144}" type="presParOf" srcId="{B16F92FA-9BC8-4A5D-B486-E62BFB4C68AA}" destId="{65755984-1C42-4241-B2E5-908C4CD5F289}" srcOrd="3" destOrd="0" presId="urn:microsoft.com/office/officeart/2005/8/layout/hierarchy6"/>
+    <dgm:cxn modelId="{46607AE4-865C-42C2-92DF-2E7F68776824}" type="presParOf" srcId="{65755984-1C42-4241-B2E5-908C4CD5F289}" destId="{9E42ED20-149D-4B74-A4E0-B1207FA73703}" srcOrd="0" destOrd="0" presId="urn:microsoft.com/office/officeart/2005/8/layout/hierarchy6"/>
+    <dgm:cxn modelId="{54738F41-96D0-4E26-8E9C-37CB5C5F8FBB}" type="presParOf" srcId="{65755984-1C42-4241-B2E5-908C4CD5F289}" destId="{83CB872F-70AA-447D-A684-A80909ADAEB4}" srcOrd="1" destOrd="0" presId="urn:microsoft.com/office/officeart/2005/8/layout/hierarchy6"/>
+    <dgm:cxn modelId="{979ECA36-D3A0-4F62-8214-623152416A68}" type="presParOf" srcId="{83CB872F-70AA-447D-A684-A80909ADAEB4}" destId="{85F6407A-5BFF-46BC-879F-8A0A637D9B4D}" srcOrd="0" destOrd="0" presId="urn:microsoft.com/office/officeart/2005/8/layout/hierarchy6"/>
+    <dgm:cxn modelId="{9E1294C5-8B67-4588-8FA7-CC8DC65D8266}" type="presParOf" srcId="{83CB872F-70AA-447D-A684-A80909ADAEB4}" destId="{64EA8630-B3B8-4102-9A2E-912DFCB7661B}" srcOrd="1" destOrd="0" presId="urn:microsoft.com/office/officeart/2005/8/layout/hierarchy6"/>
+    <dgm:cxn modelId="{8E778519-7338-437B-827D-E4254AFAEE69}" type="presParOf" srcId="{64EA8630-B3B8-4102-9A2E-912DFCB7661B}" destId="{0068EA9E-8E8B-417B-8AF2-61042902D9BF}" srcOrd="0" destOrd="0" presId="urn:microsoft.com/office/officeart/2005/8/layout/hierarchy6"/>
+    <dgm:cxn modelId="{41A00671-0094-430E-B9C6-727A90191E4B}" type="presParOf" srcId="{64EA8630-B3B8-4102-9A2E-912DFCB7661B}" destId="{C8806513-607E-4698-9660-0CA505A187EB}" srcOrd="1" destOrd="0" presId="urn:microsoft.com/office/officeart/2005/8/layout/hierarchy6"/>
+    <dgm:cxn modelId="{84A08EA2-5365-4AD1-BDE6-597B93C04ED5}" type="presParOf" srcId="{40EF730D-3685-46EA-A825-7316CF456624}" destId="{C6EFA00E-C111-4C5D-9A25-640473731BDC}" srcOrd="1" destOrd="0" presId="urn:microsoft.com/office/officeart/2005/8/layout/hierarchy6"/>
   </dgm:cxnLst>
   <dgm:bg>
     <a:effectLst>
@@ -10554,13 +12122,13 @@
   </dgm:whole>
   <dgm:extLst>
     <a:ext uri="http://schemas.microsoft.com/office/drawing/2008/diagram">
-      <dsp:dataModelExt xmlns:dsp="http://schemas.microsoft.com/office/drawing/2008/diagram" relId="rId12" minVer="http://schemas.openxmlformats.org/drawingml/2006/diagram"/>
+      <dsp:dataModelExt xmlns:dsp="http://schemas.microsoft.com/office/drawing/2008/diagram" relId="rId21" minVer="http://schemas.openxmlformats.org/drawingml/2006/diagram"/>
     </a:ext>
   </dgm:extLst>
 </dgm:dataModel>
 </file>
 
-<file path=word/diagrams/data2.xml><?xml version="1.0" encoding="utf-8"?>
+<file path=word/diagrams/data3.xml><?xml version="1.0" encoding="utf-8"?>
 <dgm:dataModel xmlns:dgm="http://schemas.openxmlformats.org/drawingml/2006/diagram" xmlns:a="http://schemas.openxmlformats.org/drawingml/2006/main">
   <dgm:ptLst>
     <dgm:pt modelId="{681A9FF1-D011-4F7C-AE17-2704F2C674A3}" type="doc">
@@ -10827,37 +12395,37 @@
     </dgm:pt>
   </dgm:ptLst>
   <dgm:cxnLst>
-    <dgm:cxn modelId="{F0470A98-5071-4D06-9A2D-555685488AB6}" type="presOf" srcId="{E2872E6D-F8BF-430D-945D-C44B53A1F1C2}" destId="{139ADF55-A362-43EF-A996-6168A9AF6410}" srcOrd="0" destOrd="0" presId="urn:microsoft.com/office/officeart/2005/8/layout/radial4"/>
     <dgm:cxn modelId="{3D64B00D-073A-4DCD-9BFD-5EF61B2944F6}" srcId="{E2872E6D-F8BF-430D-945D-C44B53A1F1C2}" destId="{18B30148-90F3-45B2-84C6-FE6E9B31C51B}" srcOrd="2" destOrd="0" parTransId="{079A09F8-4E29-4B71-BACB-547E74000BDD}" sibTransId="{4EC2A107-3B6A-40F1-8EE0-8DE78D2114EE}"/>
     <dgm:cxn modelId="{1841D2B7-4852-48BF-BC9C-4196575DE186}" srcId="{681A9FF1-D011-4F7C-AE17-2704F2C674A3}" destId="{E2872E6D-F8BF-430D-945D-C44B53A1F1C2}" srcOrd="0" destOrd="0" parTransId="{DED86F69-15E9-4728-BEEC-C389CF305B68}" sibTransId="{7F24A239-6C39-488E-93B8-58B035E40F46}"/>
-    <dgm:cxn modelId="{E9C2F8AA-725E-4AE2-8CE2-514F3C439BFF}" type="presOf" srcId="{18B30148-90F3-45B2-84C6-FE6E9B31C51B}" destId="{CCDB0EC3-8843-4A45-BC84-5DBEC8CC48DF}" srcOrd="0" destOrd="0" presId="urn:microsoft.com/office/officeart/2005/8/layout/radial4"/>
-    <dgm:cxn modelId="{D51F1B05-1681-4E64-948C-291EAEF039B2}" type="presOf" srcId="{079A09F8-4E29-4B71-BACB-547E74000BDD}" destId="{C08437CE-5EF8-46A8-A08B-6C73A904A20B}" srcOrd="0" destOrd="0" presId="urn:microsoft.com/office/officeart/2005/8/layout/radial4"/>
+    <dgm:cxn modelId="{A7CCDA13-8F0F-48E8-93AF-DC69AE7CE13F}" type="presOf" srcId="{079A09F8-4E29-4B71-BACB-547E74000BDD}" destId="{C08437CE-5EF8-46A8-A08B-6C73A904A20B}" srcOrd="0" destOrd="0" presId="urn:microsoft.com/office/officeart/2005/8/layout/radial4"/>
+    <dgm:cxn modelId="{E33ED094-AF7B-4FF9-AC4D-BCD0849E147A}" type="presOf" srcId="{074ABE9A-F9BE-4906-8A16-BEC94789BA34}" destId="{CC483B7D-01CD-4966-B7AE-99CC66AEE216}" srcOrd="0" destOrd="0" presId="urn:microsoft.com/office/officeart/2005/8/layout/radial4"/>
+    <dgm:cxn modelId="{4FD4E454-AF90-463B-9F33-C3CFFFE46C92}" type="presOf" srcId="{18B30148-90F3-45B2-84C6-FE6E9B31C51B}" destId="{CCDB0EC3-8843-4A45-BC84-5DBEC8CC48DF}" srcOrd="0" destOrd="0" presId="urn:microsoft.com/office/officeart/2005/8/layout/radial4"/>
+    <dgm:cxn modelId="{FD369AC8-AEBE-406D-AB14-7776BE43531D}" type="presOf" srcId="{615051AD-6526-42E0-A0C4-46C252B65FF9}" destId="{B0C15963-BA60-4F3F-8237-A771434E1DF6}" srcOrd="0" destOrd="0" presId="urn:microsoft.com/office/officeart/2005/8/layout/radial4"/>
+    <dgm:cxn modelId="{E9FA1B23-BB4E-4728-80C6-DE14D02ACDF4}" type="presOf" srcId="{681A9FF1-D011-4F7C-AE17-2704F2C674A3}" destId="{CC26921B-F91F-4703-AE6E-9D5588A5EA73}" srcOrd="0" destOrd="0" presId="urn:microsoft.com/office/officeart/2005/8/layout/radial4"/>
+    <dgm:cxn modelId="{97C69FEF-1D0C-4F34-ABFB-08BA723A8959}" srcId="{E2872E6D-F8BF-430D-945D-C44B53A1F1C2}" destId="{074ABE9A-F9BE-4906-8A16-BEC94789BA34}" srcOrd="0" destOrd="0" parTransId="{CDD893DC-F513-4491-8835-37CA3B759181}" sibTransId="{0E79D6B9-1FF0-40B2-9F31-1105233C89E6}"/>
     <dgm:cxn modelId="{BA6CBCA3-DE5F-4436-B76D-8043E422821C}" srcId="{E2872E6D-F8BF-430D-945D-C44B53A1F1C2}" destId="{615051AD-6526-42E0-A0C4-46C252B65FF9}" srcOrd="1" destOrd="0" parTransId="{C07DC9C1-23F8-41A6-9EE6-13471EBA511F}" sibTransId="{A9FA9752-BC07-4DA2-9A96-1AECAE4889FC}"/>
-    <dgm:cxn modelId="{97C69FEF-1D0C-4F34-ABFB-08BA723A8959}" srcId="{E2872E6D-F8BF-430D-945D-C44B53A1F1C2}" destId="{074ABE9A-F9BE-4906-8A16-BEC94789BA34}" srcOrd="0" destOrd="0" parTransId="{CDD893DC-F513-4491-8835-37CA3B759181}" sibTransId="{0E79D6B9-1FF0-40B2-9F31-1105233C89E6}"/>
-    <dgm:cxn modelId="{600A5C2B-0AC8-47E8-AD44-67B9C8D63CFB}" type="presOf" srcId="{615051AD-6526-42E0-A0C4-46C252B65FF9}" destId="{B0C15963-BA60-4F3F-8237-A771434E1DF6}" srcOrd="0" destOrd="0" presId="urn:microsoft.com/office/officeart/2005/8/layout/radial4"/>
-    <dgm:cxn modelId="{B1E30F65-C4BA-480C-BE08-1F9D5982D031}" type="presOf" srcId="{C07DC9C1-23F8-41A6-9EE6-13471EBA511F}" destId="{3B49F36C-362C-4C31-A11D-22D300DD5EB6}" srcOrd="0" destOrd="0" presId="urn:microsoft.com/office/officeart/2005/8/layout/radial4"/>
-    <dgm:cxn modelId="{6404794A-24FF-4AD4-B261-6B46BA868D1B}" type="presOf" srcId="{681A9FF1-D011-4F7C-AE17-2704F2C674A3}" destId="{CC26921B-F91F-4703-AE6E-9D5588A5EA73}" srcOrd="0" destOrd="0" presId="urn:microsoft.com/office/officeart/2005/8/layout/radial4"/>
-    <dgm:cxn modelId="{D7A90163-FC39-4E6D-8726-C87E6B4618A8}" type="presOf" srcId="{074ABE9A-F9BE-4906-8A16-BEC94789BA34}" destId="{CC483B7D-01CD-4966-B7AE-99CC66AEE216}" srcOrd="0" destOrd="0" presId="urn:microsoft.com/office/officeart/2005/8/layout/radial4"/>
-    <dgm:cxn modelId="{F3E5750E-2FB7-4F78-BF58-299E4027E3E4}" type="presOf" srcId="{CDD893DC-F513-4491-8835-37CA3B759181}" destId="{4174AD29-43F8-4EFE-9DAF-48ABF15B8FE0}" srcOrd="0" destOrd="0" presId="urn:microsoft.com/office/officeart/2005/8/layout/radial4"/>
-    <dgm:cxn modelId="{4F7896D9-C2CC-47E7-9010-FCF13819D9B1}" type="presParOf" srcId="{CC26921B-F91F-4703-AE6E-9D5588A5EA73}" destId="{139ADF55-A362-43EF-A996-6168A9AF6410}" srcOrd="0" destOrd="0" presId="urn:microsoft.com/office/officeart/2005/8/layout/radial4"/>
-    <dgm:cxn modelId="{C444A140-7173-4292-A7CB-7232E7EAC315}" type="presParOf" srcId="{CC26921B-F91F-4703-AE6E-9D5588A5EA73}" destId="{4174AD29-43F8-4EFE-9DAF-48ABF15B8FE0}" srcOrd="1" destOrd="0" presId="urn:microsoft.com/office/officeart/2005/8/layout/radial4"/>
-    <dgm:cxn modelId="{256D4531-8054-42F2-B7B1-B7C0A890B7BD}" type="presParOf" srcId="{CC26921B-F91F-4703-AE6E-9D5588A5EA73}" destId="{CC483B7D-01CD-4966-B7AE-99CC66AEE216}" srcOrd="2" destOrd="0" presId="urn:microsoft.com/office/officeart/2005/8/layout/radial4"/>
-    <dgm:cxn modelId="{37E49D30-64A2-4CD0-BBB7-C20A53C125A7}" type="presParOf" srcId="{CC26921B-F91F-4703-AE6E-9D5588A5EA73}" destId="{3B49F36C-362C-4C31-A11D-22D300DD5EB6}" srcOrd="3" destOrd="0" presId="urn:microsoft.com/office/officeart/2005/8/layout/radial4"/>
-    <dgm:cxn modelId="{49D8EC56-C9EA-4A82-A51B-7736FCA917A0}" type="presParOf" srcId="{CC26921B-F91F-4703-AE6E-9D5588A5EA73}" destId="{B0C15963-BA60-4F3F-8237-A771434E1DF6}" srcOrd="4" destOrd="0" presId="urn:microsoft.com/office/officeart/2005/8/layout/radial4"/>
-    <dgm:cxn modelId="{6D30504C-6699-4C61-899B-FD66EBDC4463}" type="presParOf" srcId="{CC26921B-F91F-4703-AE6E-9D5588A5EA73}" destId="{C08437CE-5EF8-46A8-A08B-6C73A904A20B}" srcOrd="5" destOrd="0" presId="urn:microsoft.com/office/officeart/2005/8/layout/radial4"/>
-    <dgm:cxn modelId="{8D0201B7-930F-462A-8F17-5D8C4CDFCBC5}" type="presParOf" srcId="{CC26921B-F91F-4703-AE6E-9D5588A5EA73}" destId="{CCDB0EC3-8843-4A45-BC84-5DBEC8CC48DF}" srcOrd="6" destOrd="0" presId="urn:microsoft.com/office/officeart/2005/8/layout/radial4"/>
+    <dgm:cxn modelId="{25DCA820-7BB7-4A49-990D-A2F5100D8B56}" type="presOf" srcId="{E2872E6D-F8BF-430D-945D-C44B53A1F1C2}" destId="{139ADF55-A362-43EF-A996-6168A9AF6410}" srcOrd="0" destOrd="0" presId="urn:microsoft.com/office/officeart/2005/8/layout/radial4"/>
+    <dgm:cxn modelId="{E3629AD3-67A4-4706-A287-323156E96083}" type="presOf" srcId="{C07DC9C1-23F8-41A6-9EE6-13471EBA511F}" destId="{3B49F36C-362C-4C31-A11D-22D300DD5EB6}" srcOrd="0" destOrd="0" presId="urn:microsoft.com/office/officeart/2005/8/layout/radial4"/>
+    <dgm:cxn modelId="{2FE732C1-B2A7-494E-8729-E7CE1AE12387}" type="presOf" srcId="{CDD893DC-F513-4491-8835-37CA3B759181}" destId="{4174AD29-43F8-4EFE-9DAF-48ABF15B8FE0}" srcOrd="0" destOrd="0" presId="urn:microsoft.com/office/officeart/2005/8/layout/radial4"/>
+    <dgm:cxn modelId="{DD37E0D3-C4D6-4CD7-9B32-33C21C822AAA}" type="presParOf" srcId="{CC26921B-F91F-4703-AE6E-9D5588A5EA73}" destId="{139ADF55-A362-43EF-A996-6168A9AF6410}" srcOrd="0" destOrd="0" presId="urn:microsoft.com/office/officeart/2005/8/layout/radial4"/>
+    <dgm:cxn modelId="{618EE770-27B5-4D5A-8A3C-9A0BA686BC57}" type="presParOf" srcId="{CC26921B-F91F-4703-AE6E-9D5588A5EA73}" destId="{4174AD29-43F8-4EFE-9DAF-48ABF15B8FE0}" srcOrd="1" destOrd="0" presId="urn:microsoft.com/office/officeart/2005/8/layout/radial4"/>
+    <dgm:cxn modelId="{6C88C108-FF26-4E4A-92EB-E86886A76186}" type="presParOf" srcId="{CC26921B-F91F-4703-AE6E-9D5588A5EA73}" destId="{CC483B7D-01CD-4966-B7AE-99CC66AEE216}" srcOrd="2" destOrd="0" presId="urn:microsoft.com/office/officeart/2005/8/layout/radial4"/>
+    <dgm:cxn modelId="{C7263BF4-9797-48F3-ADAE-88C3F6938261}" type="presParOf" srcId="{CC26921B-F91F-4703-AE6E-9D5588A5EA73}" destId="{3B49F36C-362C-4C31-A11D-22D300DD5EB6}" srcOrd="3" destOrd="0" presId="urn:microsoft.com/office/officeart/2005/8/layout/radial4"/>
+    <dgm:cxn modelId="{872C758C-4E58-4C55-9B6D-81058590312C}" type="presParOf" srcId="{CC26921B-F91F-4703-AE6E-9D5588A5EA73}" destId="{B0C15963-BA60-4F3F-8237-A771434E1DF6}" srcOrd="4" destOrd="0" presId="urn:microsoft.com/office/officeart/2005/8/layout/radial4"/>
+    <dgm:cxn modelId="{04F7456E-1890-4A43-8149-5AE0C9F8FF9B}" type="presParOf" srcId="{CC26921B-F91F-4703-AE6E-9D5588A5EA73}" destId="{C08437CE-5EF8-46A8-A08B-6C73A904A20B}" srcOrd="5" destOrd="0" presId="urn:microsoft.com/office/officeart/2005/8/layout/radial4"/>
+    <dgm:cxn modelId="{630D9A57-684A-4084-87B7-C96E6001A01B}" type="presParOf" srcId="{CC26921B-F91F-4703-AE6E-9D5588A5EA73}" destId="{CCDB0EC3-8843-4A45-BC84-5DBEC8CC48DF}" srcOrd="6" destOrd="0" presId="urn:microsoft.com/office/officeart/2005/8/layout/radial4"/>
   </dgm:cxnLst>
   <dgm:bg/>
   <dgm:whole/>
   <dgm:extLst>
     <a:ext uri="http://schemas.microsoft.com/office/drawing/2008/diagram">
-      <dsp:dataModelExt xmlns:dsp="http://schemas.microsoft.com/office/drawing/2008/diagram" relId="rId17" minVer="http://schemas.openxmlformats.org/drawingml/2006/diagram"/>
+      <dsp:dataModelExt xmlns:dsp="http://schemas.microsoft.com/office/drawing/2008/diagram" relId="rId26" minVer="http://schemas.openxmlformats.org/drawingml/2006/diagram"/>
     </a:ext>
   </dgm:extLst>
 </dgm:dataModel>
 </file>
 
-<file path=word/diagrams/data3.xml><?xml version="1.0" encoding="utf-8"?>
+<file path=word/diagrams/data4.xml><?xml version="1.0" encoding="utf-8"?>
 <dgm:dataModel xmlns:dgm="http://schemas.openxmlformats.org/drawingml/2006/diagram" xmlns:a="http://schemas.openxmlformats.org/drawingml/2006/main">
   <dgm:ptLst>
     <dgm:pt modelId="{5A335E2C-859F-4FEF-B416-4401106942B7}" type="doc">
@@ -11217,50 +12785,771 @@
     </dgm:pt>
   </dgm:ptLst>
   <dgm:cxnLst>
-    <dgm:cxn modelId="{7C6B609B-D89D-4681-B00E-AFF5ADB523D8}" type="presOf" srcId="{63046D7F-C333-43E2-B887-FF0DB7822336}" destId="{C9417914-A89D-4FB8-BDCD-955802438913}" srcOrd="0" destOrd="0" presId="urn:microsoft.com/office/officeart/2005/8/layout/equation1"/>
+    <dgm:cxn modelId="{91C0CC28-C898-4B35-8134-F07703E47722}" type="presOf" srcId="{7C27EDF0-B8A4-49F7-AECA-5F5173AE7A98}" destId="{73A0D722-4198-4B62-8C61-125BA716BBD8}" srcOrd="0" destOrd="0" presId="urn:microsoft.com/office/officeart/2005/8/layout/equation1"/>
+    <dgm:cxn modelId="{3B14275C-4321-4099-9967-E5D7EEE906EE}" type="presOf" srcId="{9895A2E5-89C8-4663-8E2F-A91F81B6486B}" destId="{0AD0CE50-A231-4320-A0B9-65725E41B5E4}" srcOrd="0" destOrd="0" presId="urn:microsoft.com/office/officeart/2005/8/layout/equation1"/>
     <dgm:cxn modelId="{BDDC9953-0262-4163-B6F5-F240806DE5A0}" srcId="{5A335E2C-859F-4FEF-B416-4401106942B7}" destId="{63046D7F-C333-43E2-B887-FF0DB7822336}" srcOrd="2" destOrd="0" parTransId="{17C79C50-B31F-48ED-AB8E-03CCC5F82335}" sibTransId="{A441D3FB-AA6D-4247-938E-9B2E8CD2D7E8}"/>
-    <dgm:cxn modelId="{0854ECD0-CC0C-4BEF-81DC-3D0AC008CE1D}" type="presOf" srcId="{A441D3FB-AA6D-4247-938E-9B2E8CD2D7E8}" destId="{F39D7E4D-34DD-46D8-9457-69DACF67BDDF}" srcOrd="0" destOrd="0" presId="urn:microsoft.com/office/officeart/2005/8/layout/equation1"/>
-    <dgm:cxn modelId="{71133452-DA1A-44A6-90AB-BA6FB460226B}" type="presOf" srcId="{5A335E2C-859F-4FEF-B416-4401106942B7}" destId="{FE1D625B-C3B6-4E6B-9302-37CC1FF14391}" srcOrd="0" destOrd="0" presId="urn:microsoft.com/office/officeart/2005/8/layout/equation1"/>
-    <dgm:cxn modelId="{0E5F0CF0-7A88-4659-81B6-7A67F1859172}" type="presOf" srcId="{9895A2E5-89C8-4663-8E2F-A91F81B6486B}" destId="{0AD0CE50-A231-4320-A0B9-65725E41B5E4}" srcOrd="0" destOrd="0" presId="urn:microsoft.com/office/officeart/2005/8/layout/equation1"/>
-    <dgm:cxn modelId="{79FF0438-2DBE-490C-AC8C-2492506A1F73}" type="presOf" srcId="{7C27EDF0-B8A4-49F7-AECA-5F5173AE7A98}" destId="{73A0D722-4198-4B62-8C61-125BA716BBD8}" srcOrd="0" destOrd="0" presId="urn:microsoft.com/office/officeart/2005/8/layout/equation1"/>
-    <dgm:cxn modelId="{DAABF338-5668-4BA1-8075-797F395FC359}" type="presOf" srcId="{FD88505A-BB8A-4CD1-8F71-0D81A25D91CF}" destId="{C5D6F1CF-B8F1-4EA8-8A6C-9D5E3CB8513B}" srcOrd="0" destOrd="0" presId="urn:microsoft.com/office/officeart/2005/8/layout/equation1"/>
+    <dgm:cxn modelId="{3342CCBF-3817-430C-BA62-C88CB340BF81}" type="presOf" srcId="{B0AB0EAF-D26A-44BD-A215-67BD3B3FF572}" destId="{E27EBAB5-CE44-4420-8B2F-A040F06F5705}" srcOrd="0" destOrd="0" presId="urn:microsoft.com/office/officeart/2005/8/layout/equation1"/>
+    <dgm:cxn modelId="{C0D1AF1E-7E54-4BB5-93A4-515FA6BA4AD9}" type="presOf" srcId="{63046D7F-C333-43E2-B887-FF0DB7822336}" destId="{C9417914-A89D-4FB8-BDCD-955802438913}" srcOrd="0" destOrd="0" presId="urn:microsoft.com/office/officeart/2005/8/layout/equation1"/>
+    <dgm:cxn modelId="{30AB34AB-E345-4032-8087-494C2BF9762C}" srcId="{5A335E2C-859F-4FEF-B416-4401106942B7}" destId="{FD88505A-BB8A-4CD1-8F71-0D81A25D91CF}" srcOrd="3" destOrd="0" parTransId="{4D013471-B5B5-42B7-81D6-9C112B2F345E}" sibTransId="{362D29F2-2386-4D42-831A-490974ECA9E6}"/>
+    <dgm:cxn modelId="{78E0E483-5270-49FB-A61C-C41427A40B8F}" type="presOf" srcId="{76A1FC00-526F-46E7-BAFB-130277B8C118}" destId="{60C4B175-4BF8-409C-9C50-93AE8854E234}" srcOrd="0" destOrd="0" presId="urn:microsoft.com/office/officeart/2005/8/layout/equation1"/>
+    <dgm:cxn modelId="{C9F04D87-53A9-4647-883E-334B11030B02}" srcId="{5A335E2C-859F-4FEF-B416-4401106942B7}" destId="{3A77FBE6-8058-4C3E-84E5-F76A940E595F}" srcOrd="0" destOrd="0" parTransId="{69819656-B244-457C-8241-EACEC11D481E}" sibTransId="{B0AB0EAF-D26A-44BD-A215-67BD3B3FF572}"/>
     <dgm:cxn modelId="{86762B91-A294-4575-B63B-91BF9842D470}" srcId="{5A335E2C-859F-4FEF-B416-4401106942B7}" destId="{9895A2E5-89C8-4663-8E2F-A91F81B6486B}" srcOrd="1" destOrd="0" parTransId="{2D256A3A-F1AF-4534-9489-C5E4B5D740E6}" sibTransId="{76A1FC00-526F-46E7-BAFB-130277B8C118}"/>
-    <dgm:cxn modelId="{C9F04D87-53A9-4647-883E-334B11030B02}" srcId="{5A335E2C-859F-4FEF-B416-4401106942B7}" destId="{3A77FBE6-8058-4C3E-84E5-F76A940E595F}" srcOrd="0" destOrd="0" parTransId="{69819656-B244-457C-8241-EACEC11D481E}" sibTransId="{B0AB0EAF-D26A-44BD-A215-67BD3B3FF572}"/>
-    <dgm:cxn modelId="{30AB34AB-E345-4032-8087-494C2BF9762C}" srcId="{5A335E2C-859F-4FEF-B416-4401106942B7}" destId="{FD88505A-BB8A-4CD1-8F71-0D81A25D91CF}" srcOrd="3" destOrd="0" parTransId="{4D013471-B5B5-42B7-81D6-9C112B2F345E}" sibTransId="{362D29F2-2386-4D42-831A-490974ECA9E6}"/>
-    <dgm:cxn modelId="{D212DAB3-4D52-4FAB-BA76-6F5CADA88FC9}" type="presOf" srcId="{76A1FC00-526F-46E7-BAFB-130277B8C118}" destId="{60C4B175-4BF8-409C-9C50-93AE8854E234}" srcOrd="0" destOrd="0" presId="urn:microsoft.com/office/officeart/2005/8/layout/equation1"/>
-    <dgm:cxn modelId="{9826298D-D6A3-44FC-B599-BD596727444F}" type="presOf" srcId="{362D29F2-2386-4D42-831A-490974ECA9E6}" destId="{4CCA3F7B-00CB-4BFD-8B6E-C6E5EA794596}" srcOrd="0" destOrd="0" presId="urn:microsoft.com/office/officeart/2005/8/layout/equation1"/>
-    <dgm:cxn modelId="{B5A85012-3414-458C-89DA-21321F62B704}" type="presOf" srcId="{3A77FBE6-8058-4C3E-84E5-F76A940E595F}" destId="{08D295F0-0B22-49B4-A2B8-E67AC0E8B4D5}" srcOrd="0" destOrd="0" presId="urn:microsoft.com/office/officeart/2005/8/layout/equation1"/>
-    <dgm:cxn modelId="{EF3F75CA-DB6B-45B2-B16E-4B22B9E748D3}" type="presOf" srcId="{B0AB0EAF-D26A-44BD-A215-67BD3B3FF572}" destId="{E27EBAB5-CE44-4420-8B2F-A040F06F5705}" srcOrd="0" destOrd="0" presId="urn:microsoft.com/office/officeart/2005/8/layout/equation1"/>
+    <dgm:cxn modelId="{7B9E0A5A-41A6-4938-95D6-E52479AFCA18}" type="presOf" srcId="{362D29F2-2386-4D42-831A-490974ECA9E6}" destId="{4CCA3F7B-00CB-4BFD-8B6E-C6E5EA794596}" srcOrd="0" destOrd="0" presId="urn:microsoft.com/office/officeart/2005/8/layout/equation1"/>
+    <dgm:cxn modelId="{5754BB94-2F10-4A29-AE7D-006B1F65A6D6}" type="presOf" srcId="{A441D3FB-AA6D-4247-938E-9B2E8CD2D7E8}" destId="{F39D7E4D-34DD-46D8-9457-69DACF67BDDF}" srcOrd="0" destOrd="0" presId="urn:microsoft.com/office/officeart/2005/8/layout/equation1"/>
+    <dgm:cxn modelId="{23DDF81C-BFF0-4591-A0CD-114B388E27A6}" type="presOf" srcId="{5A335E2C-859F-4FEF-B416-4401106942B7}" destId="{FE1D625B-C3B6-4E6B-9302-37CC1FF14391}" srcOrd="0" destOrd="0" presId="urn:microsoft.com/office/officeart/2005/8/layout/equation1"/>
+    <dgm:cxn modelId="{6DF08A26-3E46-41D4-8074-D011BA85CFB6}" type="presOf" srcId="{FD88505A-BB8A-4CD1-8F71-0D81A25D91CF}" destId="{C5D6F1CF-B8F1-4EA8-8A6C-9D5E3CB8513B}" srcOrd="0" destOrd="0" presId="urn:microsoft.com/office/officeart/2005/8/layout/equation1"/>
     <dgm:cxn modelId="{F825D30F-34B0-4EAE-B806-4819DFAE5415}" srcId="{5A335E2C-859F-4FEF-B416-4401106942B7}" destId="{7C27EDF0-B8A4-49F7-AECA-5F5173AE7A98}" srcOrd="4" destOrd="0" parTransId="{BD4057DD-A5CC-4C26-B29A-FFEBEC746FB9}" sibTransId="{1F699BA3-3357-4E98-818D-79D8581A2178}"/>
-    <dgm:cxn modelId="{F6D2D2CC-0459-4AC1-AA02-EEFC2825AD3A}" type="presParOf" srcId="{FE1D625B-C3B6-4E6B-9302-37CC1FF14391}" destId="{08D295F0-0B22-49B4-A2B8-E67AC0E8B4D5}" srcOrd="0" destOrd="0" presId="urn:microsoft.com/office/officeart/2005/8/layout/equation1"/>
-    <dgm:cxn modelId="{3F81828F-7FB4-4129-8C6B-0893930DDC71}" type="presParOf" srcId="{FE1D625B-C3B6-4E6B-9302-37CC1FF14391}" destId="{629FA91F-81B9-48D5-98EE-7F0E58977D48}" srcOrd="1" destOrd="0" presId="urn:microsoft.com/office/officeart/2005/8/layout/equation1"/>
-    <dgm:cxn modelId="{13FE3ABD-A0A0-4438-B64C-7FA5F24A3BD2}" type="presParOf" srcId="{FE1D625B-C3B6-4E6B-9302-37CC1FF14391}" destId="{E27EBAB5-CE44-4420-8B2F-A040F06F5705}" srcOrd="2" destOrd="0" presId="urn:microsoft.com/office/officeart/2005/8/layout/equation1"/>
-    <dgm:cxn modelId="{CE696724-B37C-4568-9345-E88F9C2E5788}" type="presParOf" srcId="{FE1D625B-C3B6-4E6B-9302-37CC1FF14391}" destId="{AC2F0849-DBBC-4550-B0D8-02623EB8A506}" srcOrd="3" destOrd="0" presId="urn:microsoft.com/office/officeart/2005/8/layout/equation1"/>
-    <dgm:cxn modelId="{DCD0D875-9458-4FA1-9DD2-EC9357199E0A}" type="presParOf" srcId="{FE1D625B-C3B6-4E6B-9302-37CC1FF14391}" destId="{0AD0CE50-A231-4320-A0B9-65725E41B5E4}" srcOrd="4" destOrd="0" presId="urn:microsoft.com/office/officeart/2005/8/layout/equation1"/>
-    <dgm:cxn modelId="{BE1A79FD-5C10-45AE-8A46-42EA6BA34754}" type="presParOf" srcId="{FE1D625B-C3B6-4E6B-9302-37CC1FF14391}" destId="{7FFD09FA-E94A-4254-8BE8-23FBA59F5AEE}" srcOrd="5" destOrd="0" presId="urn:microsoft.com/office/officeart/2005/8/layout/equation1"/>
-    <dgm:cxn modelId="{80B5418C-CDE7-4992-AE15-1CA12434A8D0}" type="presParOf" srcId="{FE1D625B-C3B6-4E6B-9302-37CC1FF14391}" destId="{60C4B175-4BF8-409C-9C50-93AE8854E234}" srcOrd="6" destOrd="0" presId="urn:microsoft.com/office/officeart/2005/8/layout/equation1"/>
-    <dgm:cxn modelId="{1C9C7AAD-8E8A-421C-91C5-2DDA03210CE8}" type="presParOf" srcId="{FE1D625B-C3B6-4E6B-9302-37CC1FF14391}" destId="{67AEA14F-D8F3-4F0C-836A-1170EBAECA65}" srcOrd="7" destOrd="0" presId="urn:microsoft.com/office/officeart/2005/8/layout/equation1"/>
-    <dgm:cxn modelId="{53594AF4-A6DF-4B88-9978-AF6EA8418284}" type="presParOf" srcId="{FE1D625B-C3B6-4E6B-9302-37CC1FF14391}" destId="{C9417914-A89D-4FB8-BDCD-955802438913}" srcOrd="8" destOrd="0" presId="urn:microsoft.com/office/officeart/2005/8/layout/equation1"/>
-    <dgm:cxn modelId="{94F91EC9-AA0C-4179-9A1A-A5B4F899CDF6}" type="presParOf" srcId="{FE1D625B-C3B6-4E6B-9302-37CC1FF14391}" destId="{66F88DC0-DFFC-4C2E-A847-74AFCC25AF8A}" srcOrd="9" destOrd="0" presId="urn:microsoft.com/office/officeart/2005/8/layout/equation1"/>
-    <dgm:cxn modelId="{5B4DC1BC-C0BA-4CD8-BE93-A6637FED9E59}" type="presParOf" srcId="{FE1D625B-C3B6-4E6B-9302-37CC1FF14391}" destId="{F39D7E4D-34DD-46D8-9457-69DACF67BDDF}" srcOrd="10" destOrd="0" presId="urn:microsoft.com/office/officeart/2005/8/layout/equation1"/>
-    <dgm:cxn modelId="{19A76605-82AB-4413-A05F-C18BDEEC9C04}" type="presParOf" srcId="{FE1D625B-C3B6-4E6B-9302-37CC1FF14391}" destId="{DFA71DD9-31AC-4A29-A245-E9380AD0246E}" srcOrd="11" destOrd="0" presId="urn:microsoft.com/office/officeart/2005/8/layout/equation1"/>
-    <dgm:cxn modelId="{F9324337-224A-4F76-BB6B-4DDA125A54E7}" type="presParOf" srcId="{FE1D625B-C3B6-4E6B-9302-37CC1FF14391}" destId="{C5D6F1CF-B8F1-4EA8-8A6C-9D5E3CB8513B}" srcOrd="12" destOrd="0" presId="urn:microsoft.com/office/officeart/2005/8/layout/equation1"/>
-    <dgm:cxn modelId="{9566748C-D45E-41A0-939F-07BC48DE08D2}" type="presParOf" srcId="{FE1D625B-C3B6-4E6B-9302-37CC1FF14391}" destId="{C130E8D1-377E-4BFE-809B-FA035FCB0D14}" srcOrd="13" destOrd="0" presId="urn:microsoft.com/office/officeart/2005/8/layout/equation1"/>
-    <dgm:cxn modelId="{DDAF7762-9C21-44A2-842F-590A08FEA971}" type="presParOf" srcId="{FE1D625B-C3B6-4E6B-9302-37CC1FF14391}" destId="{4CCA3F7B-00CB-4BFD-8B6E-C6E5EA794596}" srcOrd="14" destOrd="0" presId="urn:microsoft.com/office/officeart/2005/8/layout/equation1"/>
-    <dgm:cxn modelId="{BAE74186-EA5C-42CC-B569-2D617215D77F}" type="presParOf" srcId="{FE1D625B-C3B6-4E6B-9302-37CC1FF14391}" destId="{0AC47E8B-5E55-43D5-99D6-D612548F70B0}" srcOrd="15" destOrd="0" presId="urn:microsoft.com/office/officeart/2005/8/layout/equation1"/>
-    <dgm:cxn modelId="{4CADB9CD-6956-4797-AAF3-4A4F6C3A353C}" type="presParOf" srcId="{FE1D625B-C3B6-4E6B-9302-37CC1FF14391}" destId="{73A0D722-4198-4B62-8C61-125BA716BBD8}" srcOrd="16" destOrd="0" presId="urn:microsoft.com/office/officeart/2005/8/layout/equation1"/>
+    <dgm:cxn modelId="{C401AECA-8DB1-4253-9AAE-EB9DF1207BF1}" type="presOf" srcId="{3A77FBE6-8058-4C3E-84E5-F76A940E595F}" destId="{08D295F0-0B22-49B4-A2B8-E67AC0E8B4D5}" srcOrd="0" destOrd="0" presId="urn:microsoft.com/office/officeart/2005/8/layout/equation1"/>
+    <dgm:cxn modelId="{9904DE26-6088-401E-B03D-FB80F62E62D0}" type="presParOf" srcId="{FE1D625B-C3B6-4E6B-9302-37CC1FF14391}" destId="{08D295F0-0B22-49B4-A2B8-E67AC0E8B4D5}" srcOrd="0" destOrd="0" presId="urn:microsoft.com/office/officeart/2005/8/layout/equation1"/>
+    <dgm:cxn modelId="{171B9FC4-B125-49CE-BA01-EDABC92C9FCE}" type="presParOf" srcId="{FE1D625B-C3B6-4E6B-9302-37CC1FF14391}" destId="{629FA91F-81B9-48D5-98EE-7F0E58977D48}" srcOrd="1" destOrd="0" presId="urn:microsoft.com/office/officeart/2005/8/layout/equation1"/>
+    <dgm:cxn modelId="{FD3A6089-CD14-493C-8EA3-771D41D8DA5B}" type="presParOf" srcId="{FE1D625B-C3B6-4E6B-9302-37CC1FF14391}" destId="{E27EBAB5-CE44-4420-8B2F-A040F06F5705}" srcOrd="2" destOrd="0" presId="urn:microsoft.com/office/officeart/2005/8/layout/equation1"/>
+    <dgm:cxn modelId="{BD95CC0D-2D25-41E3-823E-40893D96185A}" type="presParOf" srcId="{FE1D625B-C3B6-4E6B-9302-37CC1FF14391}" destId="{AC2F0849-DBBC-4550-B0D8-02623EB8A506}" srcOrd="3" destOrd="0" presId="urn:microsoft.com/office/officeart/2005/8/layout/equation1"/>
+    <dgm:cxn modelId="{F160DFA7-D2B4-485F-80DC-A46BE96F3FBC}" type="presParOf" srcId="{FE1D625B-C3B6-4E6B-9302-37CC1FF14391}" destId="{0AD0CE50-A231-4320-A0B9-65725E41B5E4}" srcOrd="4" destOrd="0" presId="urn:microsoft.com/office/officeart/2005/8/layout/equation1"/>
+    <dgm:cxn modelId="{04554652-1D71-404A-BFD1-FCDC84A16A7B}" type="presParOf" srcId="{FE1D625B-C3B6-4E6B-9302-37CC1FF14391}" destId="{7FFD09FA-E94A-4254-8BE8-23FBA59F5AEE}" srcOrd="5" destOrd="0" presId="urn:microsoft.com/office/officeart/2005/8/layout/equation1"/>
+    <dgm:cxn modelId="{C22A67AF-87B0-4E51-AF7D-B334E5DCBDD4}" type="presParOf" srcId="{FE1D625B-C3B6-4E6B-9302-37CC1FF14391}" destId="{60C4B175-4BF8-409C-9C50-93AE8854E234}" srcOrd="6" destOrd="0" presId="urn:microsoft.com/office/officeart/2005/8/layout/equation1"/>
+    <dgm:cxn modelId="{DD7B4D60-CF07-465F-8B59-7AE9952149EE}" type="presParOf" srcId="{FE1D625B-C3B6-4E6B-9302-37CC1FF14391}" destId="{67AEA14F-D8F3-4F0C-836A-1170EBAECA65}" srcOrd="7" destOrd="0" presId="urn:microsoft.com/office/officeart/2005/8/layout/equation1"/>
+    <dgm:cxn modelId="{9C547109-62AB-49D3-9A08-FF419F0684C8}" type="presParOf" srcId="{FE1D625B-C3B6-4E6B-9302-37CC1FF14391}" destId="{C9417914-A89D-4FB8-BDCD-955802438913}" srcOrd="8" destOrd="0" presId="urn:microsoft.com/office/officeart/2005/8/layout/equation1"/>
+    <dgm:cxn modelId="{175492AC-E722-49DA-A2EA-315FD18590A5}" type="presParOf" srcId="{FE1D625B-C3B6-4E6B-9302-37CC1FF14391}" destId="{66F88DC0-DFFC-4C2E-A847-74AFCC25AF8A}" srcOrd="9" destOrd="0" presId="urn:microsoft.com/office/officeart/2005/8/layout/equation1"/>
+    <dgm:cxn modelId="{327E1D82-1258-446B-BA09-5A32B6535141}" type="presParOf" srcId="{FE1D625B-C3B6-4E6B-9302-37CC1FF14391}" destId="{F39D7E4D-34DD-46D8-9457-69DACF67BDDF}" srcOrd="10" destOrd="0" presId="urn:microsoft.com/office/officeart/2005/8/layout/equation1"/>
+    <dgm:cxn modelId="{802BA01B-48BF-4B21-BAF8-4247DD7AE94D}" type="presParOf" srcId="{FE1D625B-C3B6-4E6B-9302-37CC1FF14391}" destId="{DFA71DD9-31AC-4A29-A245-E9380AD0246E}" srcOrd="11" destOrd="0" presId="urn:microsoft.com/office/officeart/2005/8/layout/equation1"/>
+    <dgm:cxn modelId="{5599717E-A47E-4318-82D2-3C30FDA0AA80}" type="presParOf" srcId="{FE1D625B-C3B6-4E6B-9302-37CC1FF14391}" destId="{C5D6F1CF-B8F1-4EA8-8A6C-9D5E3CB8513B}" srcOrd="12" destOrd="0" presId="urn:microsoft.com/office/officeart/2005/8/layout/equation1"/>
+    <dgm:cxn modelId="{5B0E2F09-82F8-4EF3-9D58-720CB68CB4AE}" type="presParOf" srcId="{FE1D625B-C3B6-4E6B-9302-37CC1FF14391}" destId="{C130E8D1-377E-4BFE-809B-FA035FCB0D14}" srcOrd="13" destOrd="0" presId="urn:microsoft.com/office/officeart/2005/8/layout/equation1"/>
+    <dgm:cxn modelId="{CE3237B7-F5AD-461A-BE97-21EBCF941630}" type="presParOf" srcId="{FE1D625B-C3B6-4E6B-9302-37CC1FF14391}" destId="{4CCA3F7B-00CB-4BFD-8B6E-C6E5EA794596}" srcOrd="14" destOrd="0" presId="urn:microsoft.com/office/officeart/2005/8/layout/equation1"/>
+    <dgm:cxn modelId="{3C8BAB10-CE44-4FEB-BA69-8E5789CD7363}" type="presParOf" srcId="{FE1D625B-C3B6-4E6B-9302-37CC1FF14391}" destId="{0AC47E8B-5E55-43D5-99D6-D612548F70B0}" srcOrd="15" destOrd="0" presId="urn:microsoft.com/office/officeart/2005/8/layout/equation1"/>
+    <dgm:cxn modelId="{50A1D7A6-D053-4F4B-BA81-6C90B5818D91}" type="presParOf" srcId="{FE1D625B-C3B6-4E6B-9302-37CC1FF14391}" destId="{73A0D722-4198-4B62-8C61-125BA716BBD8}" srcOrd="16" destOrd="0" presId="urn:microsoft.com/office/officeart/2005/8/layout/equation1"/>
   </dgm:cxnLst>
   <dgm:bg/>
   <dgm:whole/>
   <dgm:extLst>
     <a:ext uri="http://schemas.microsoft.com/office/drawing/2008/diagram">
-      <dsp:dataModelExt xmlns:dsp="http://schemas.microsoft.com/office/drawing/2008/diagram" relId="rId22" minVer="http://schemas.openxmlformats.org/drawingml/2006/diagram"/>
+      <dsp:dataModelExt xmlns:dsp="http://schemas.microsoft.com/office/drawing/2008/diagram" relId="rId31" minVer="http://schemas.openxmlformats.org/drawingml/2006/diagram"/>
     </a:ext>
   </dgm:extLst>
 </dgm:dataModel>
 </file>
 
 <file path=word/diagrams/drawing1.xml><?xml version="1.0" encoding="utf-8"?>
+<dsp:drawing xmlns:dgm="http://schemas.openxmlformats.org/drawingml/2006/diagram" xmlns:dsp="http://schemas.microsoft.com/office/drawing/2008/diagram" xmlns:a="http://schemas.openxmlformats.org/drawingml/2006/main">
+  <dsp:spTree>
+    <dsp:nvGrpSpPr>
+      <dsp:cNvPr id="0" name=""/>
+      <dsp:cNvGrpSpPr/>
+    </dsp:nvGrpSpPr>
+    <dsp:grpSpPr/>
+    <dsp:sp modelId="{D73BEA5A-C7ED-4CDB-A8F1-D31F3C2D828F}">
+      <dsp:nvSpPr>
+        <dsp:cNvPr id="0" name=""/>
+        <dsp:cNvSpPr/>
+      </dsp:nvSpPr>
+      <dsp:spPr>
+        <a:xfrm>
+          <a:off x="0" y="0"/>
+          <a:ext cx="1145976" cy="2600325"/>
+        </a:xfrm>
+        <a:prstGeom prst="roundRect">
+          <a:avLst>
+            <a:gd name="adj" fmla="val 10000"/>
+          </a:avLst>
+        </a:prstGeom>
+        <a:solidFill>
+          <a:schemeClr val="accent1">
+            <a:hueOff val="0"/>
+            <a:satOff val="0"/>
+            <a:lumOff val="0"/>
+            <a:alphaOff val="0"/>
+          </a:schemeClr>
+        </a:solidFill>
+        <a:ln w="12700" cap="flat" cmpd="sng" algn="ctr">
+          <a:solidFill>
+            <a:schemeClr val="lt1">
+              <a:hueOff val="0"/>
+              <a:satOff val="0"/>
+              <a:lumOff val="0"/>
+              <a:alphaOff val="0"/>
+            </a:schemeClr>
+          </a:solidFill>
+          <a:prstDash val="solid"/>
+          <a:miter lim="800000"/>
+        </a:ln>
+        <a:effectLst/>
+      </dsp:spPr>
+      <dsp:style>
+        <a:lnRef idx="2">
+          <a:scrgbClr r="0" g="0" b="0"/>
+        </a:lnRef>
+        <a:fillRef idx="1">
+          <a:scrgbClr r="0" g="0" b="0"/>
+        </a:fillRef>
+        <a:effectRef idx="0">
+          <a:scrgbClr r="0" g="0" b="0"/>
+        </a:effectRef>
+        <a:fontRef idx="minor">
+          <a:schemeClr val="lt1"/>
+        </a:fontRef>
+      </dsp:style>
+      <dsp:txBody>
+        <a:bodyPr spcFirstLastPara="0" vert="horz" wrap="square" lIns="78232" tIns="78232" rIns="78232" bIns="78232" numCol="1" spcCol="1270" anchor="ctr" anchorCtr="0">
+          <a:noAutofit/>
+        </a:bodyPr>
+        <a:lstStyle/>
+        <a:p>
+          <a:pPr lvl="0" algn="ctr" defTabSz="488950">
+            <a:lnSpc>
+              <a:spcPct val="90000"/>
+            </a:lnSpc>
+            <a:spcBef>
+              <a:spcPct val="0"/>
+            </a:spcBef>
+            <a:spcAft>
+              <a:spcPct val="35000"/>
+            </a:spcAft>
+          </a:pPr>
+          <a:r>
+            <a:rPr lang="es-CO" sz="1100" kern="1200"/>
+            <a:t>Estilo de vida saludable</a:t>
+          </a:r>
+        </a:p>
+      </dsp:txBody>
+      <dsp:txXfrm>
+        <a:off x="0" y="1040130"/>
+        <a:ext cx="1145976" cy="1040130"/>
+      </dsp:txXfrm>
+    </dsp:sp>
+    <dsp:sp modelId="{A1A929AA-EE0E-49E2-9E95-CE7A1DC3780E}">
+      <dsp:nvSpPr>
+        <dsp:cNvPr id="0" name=""/>
+        <dsp:cNvSpPr/>
+      </dsp:nvSpPr>
+      <dsp:spPr>
+        <a:xfrm>
+          <a:off x="140034" y="156019"/>
+          <a:ext cx="865908" cy="865908"/>
+        </a:xfrm>
+        <a:prstGeom prst="ellipse">
+          <a:avLst/>
+        </a:prstGeom>
+        <a:blipFill>
+          <a:blip xmlns:r="http://schemas.openxmlformats.org/officeDocument/2006/relationships" r:embed="rId1">
+            <a:extLst>
+              <a:ext uri="{28A0092B-C50C-407E-A947-70E740481C1C}">
+                <a14:useLocalDpi xmlns:a14="http://schemas.microsoft.com/office/drawing/2010/main" val="0"/>
+              </a:ext>
+            </a:extLst>
+          </a:blip>
+          <a:srcRect/>
+          <a:stretch>
+            <a:fillRect/>
+          </a:stretch>
+        </a:blipFill>
+        <a:ln w="12700" cap="flat" cmpd="sng" algn="ctr">
+          <a:solidFill>
+            <a:schemeClr val="lt1">
+              <a:hueOff val="0"/>
+              <a:satOff val="0"/>
+              <a:lumOff val="0"/>
+              <a:alphaOff val="0"/>
+            </a:schemeClr>
+          </a:solidFill>
+          <a:prstDash val="solid"/>
+          <a:miter lim="800000"/>
+        </a:ln>
+        <a:effectLst/>
+      </dsp:spPr>
+      <dsp:style>
+        <a:lnRef idx="2">
+          <a:scrgbClr r="0" g="0" b="0"/>
+        </a:lnRef>
+        <a:fillRef idx="1">
+          <a:scrgbClr r="0" g="0" b="0"/>
+        </a:fillRef>
+        <a:effectRef idx="0">
+          <a:scrgbClr r="0" g="0" b="0"/>
+        </a:effectRef>
+        <a:fontRef idx="minor"/>
+      </dsp:style>
+    </dsp:sp>
+    <dsp:sp modelId="{657F5377-CE17-4610-803F-58E03E6F8377}">
+      <dsp:nvSpPr>
+        <dsp:cNvPr id="0" name=""/>
+        <dsp:cNvSpPr/>
+      </dsp:nvSpPr>
+      <dsp:spPr>
+        <a:xfrm>
+          <a:off x="1180355" y="0"/>
+          <a:ext cx="1145976" cy="2600325"/>
+        </a:xfrm>
+        <a:prstGeom prst="roundRect">
+          <a:avLst>
+            <a:gd name="adj" fmla="val 10000"/>
+          </a:avLst>
+        </a:prstGeom>
+        <a:solidFill>
+          <a:schemeClr val="accent1">
+            <a:hueOff val="0"/>
+            <a:satOff val="0"/>
+            <a:lumOff val="0"/>
+            <a:alphaOff val="0"/>
+          </a:schemeClr>
+        </a:solidFill>
+        <a:ln w="12700" cap="flat" cmpd="sng" algn="ctr">
+          <a:solidFill>
+            <a:schemeClr val="lt1">
+              <a:hueOff val="0"/>
+              <a:satOff val="0"/>
+              <a:lumOff val="0"/>
+              <a:alphaOff val="0"/>
+            </a:schemeClr>
+          </a:solidFill>
+          <a:prstDash val="solid"/>
+          <a:miter lim="800000"/>
+        </a:ln>
+        <a:effectLst/>
+      </dsp:spPr>
+      <dsp:style>
+        <a:lnRef idx="2">
+          <a:scrgbClr r="0" g="0" b="0"/>
+        </a:lnRef>
+        <a:fillRef idx="1">
+          <a:scrgbClr r="0" g="0" b="0"/>
+        </a:fillRef>
+        <a:effectRef idx="0">
+          <a:scrgbClr r="0" g="0" b="0"/>
+        </a:effectRef>
+        <a:fontRef idx="minor">
+          <a:schemeClr val="lt1"/>
+        </a:fontRef>
+      </dsp:style>
+      <dsp:txBody>
+        <a:bodyPr spcFirstLastPara="0" vert="horz" wrap="square" lIns="78232" tIns="78232" rIns="78232" bIns="78232" numCol="1" spcCol="1270" anchor="ctr" anchorCtr="0">
+          <a:noAutofit/>
+        </a:bodyPr>
+        <a:lstStyle/>
+        <a:p>
+          <a:pPr lvl="0" algn="ctr" defTabSz="488950">
+            <a:lnSpc>
+              <a:spcPct val="90000"/>
+            </a:lnSpc>
+            <a:spcBef>
+              <a:spcPct val="0"/>
+            </a:spcBef>
+            <a:spcAft>
+              <a:spcPct val="35000"/>
+            </a:spcAft>
+          </a:pPr>
+          <a:r>
+            <a:rPr lang="es-CO" sz="1100" kern="1200"/>
+            <a:t>Optimizar la condición física</a:t>
+          </a:r>
+        </a:p>
+      </dsp:txBody>
+      <dsp:txXfrm>
+        <a:off x="1180355" y="1040130"/>
+        <a:ext cx="1145976" cy="1040130"/>
+      </dsp:txXfrm>
+    </dsp:sp>
+    <dsp:sp modelId="{620F2372-1BB6-4142-89BB-1F43F2446B19}">
+      <dsp:nvSpPr>
+        <dsp:cNvPr id="0" name=""/>
+        <dsp:cNvSpPr/>
+      </dsp:nvSpPr>
+      <dsp:spPr>
+        <a:xfrm>
+          <a:off x="1320390" y="156019"/>
+          <a:ext cx="865908" cy="865908"/>
+        </a:xfrm>
+        <a:prstGeom prst="ellipse">
+          <a:avLst/>
+        </a:prstGeom>
+        <a:blipFill>
+          <a:blip xmlns:r="http://schemas.openxmlformats.org/officeDocument/2006/relationships" r:embed="rId2">
+            <a:extLst>
+              <a:ext uri="{28A0092B-C50C-407E-A947-70E740481C1C}">
+                <a14:useLocalDpi xmlns:a14="http://schemas.microsoft.com/office/drawing/2010/main" val="0"/>
+              </a:ext>
+            </a:extLst>
+          </a:blip>
+          <a:srcRect/>
+          <a:stretch>
+            <a:fillRect/>
+          </a:stretch>
+        </a:blipFill>
+        <a:ln w="12700" cap="flat" cmpd="sng" algn="ctr">
+          <a:solidFill>
+            <a:schemeClr val="lt1">
+              <a:hueOff val="0"/>
+              <a:satOff val="0"/>
+              <a:lumOff val="0"/>
+              <a:alphaOff val="0"/>
+            </a:schemeClr>
+          </a:solidFill>
+          <a:prstDash val="solid"/>
+          <a:miter lim="800000"/>
+        </a:ln>
+        <a:effectLst/>
+      </dsp:spPr>
+      <dsp:style>
+        <a:lnRef idx="2">
+          <a:scrgbClr r="0" g="0" b="0"/>
+        </a:lnRef>
+        <a:fillRef idx="1">
+          <a:scrgbClr r="0" g="0" b="0"/>
+        </a:fillRef>
+        <a:effectRef idx="0">
+          <a:scrgbClr r="0" g="0" b="0"/>
+        </a:effectRef>
+        <a:fontRef idx="minor"/>
+      </dsp:style>
+    </dsp:sp>
+    <dsp:sp modelId="{D5E7C79A-98A7-4BC3-AF07-5E94C2D19B57}">
+      <dsp:nvSpPr>
+        <dsp:cNvPr id="0" name=""/>
+        <dsp:cNvSpPr/>
+      </dsp:nvSpPr>
+      <dsp:spPr>
+        <a:xfrm>
+          <a:off x="2360711" y="0"/>
+          <a:ext cx="1145976" cy="2600325"/>
+        </a:xfrm>
+        <a:prstGeom prst="roundRect">
+          <a:avLst>
+            <a:gd name="adj" fmla="val 10000"/>
+          </a:avLst>
+        </a:prstGeom>
+        <a:solidFill>
+          <a:schemeClr val="accent1">
+            <a:hueOff val="0"/>
+            <a:satOff val="0"/>
+            <a:lumOff val="0"/>
+            <a:alphaOff val="0"/>
+          </a:schemeClr>
+        </a:solidFill>
+        <a:ln w="12700" cap="flat" cmpd="sng" algn="ctr">
+          <a:solidFill>
+            <a:schemeClr val="lt1">
+              <a:hueOff val="0"/>
+              <a:satOff val="0"/>
+              <a:lumOff val="0"/>
+              <a:alphaOff val="0"/>
+            </a:schemeClr>
+          </a:solidFill>
+          <a:prstDash val="solid"/>
+          <a:miter lim="800000"/>
+        </a:ln>
+        <a:effectLst/>
+      </dsp:spPr>
+      <dsp:style>
+        <a:lnRef idx="2">
+          <a:scrgbClr r="0" g="0" b="0"/>
+        </a:lnRef>
+        <a:fillRef idx="1">
+          <a:scrgbClr r="0" g="0" b="0"/>
+        </a:fillRef>
+        <a:effectRef idx="0">
+          <a:scrgbClr r="0" g="0" b="0"/>
+        </a:effectRef>
+        <a:fontRef idx="minor">
+          <a:schemeClr val="lt1"/>
+        </a:fontRef>
+      </dsp:style>
+      <dsp:txBody>
+        <a:bodyPr spcFirstLastPara="0" vert="horz" wrap="square" lIns="78232" tIns="78232" rIns="78232" bIns="78232" numCol="1" spcCol="1270" anchor="ctr" anchorCtr="0">
+          <a:noAutofit/>
+        </a:bodyPr>
+        <a:lstStyle/>
+        <a:p>
+          <a:pPr lvl="0" algn="ctr" defTabSz="488950">
+            <a:lnSpc>
+              <a:spcPct val="90000"/>
+            </a:lnSpc>
+            <a:spcBef>
+              <a:spcPct val="0"/>
+            </a:spcBef>
+            <a:spcAft>
+              <a:spcPct val="35000"/>
+            </a:spcAft>
+          </a:pPr>
+          <a:r>
+            <a:rPr lang="es-CO" sz="1100" kern="1200"/>
+            <a:t>Enfoque sobre el individuo</a:t>
+          </a:r>
+        </a:p>
+      </dsp:txBody>
+      <dsp:txXfrm>
+        <a:off x="2360711" y="1040130"/>
+        <a:ext cx="1145976" cy="1040130"/>
+      </dsp:txXfrm>
+    </dsp:sp>
+    <dsp:sp modelId="{C9607823-9E17-4D0D-BA50-B9BFCF55C702}">
+      <dsp:nvSpPr>
+        <dsp:cNvPr id="0" name=""/>
+        <dsp:cNvSpPr/>
+      </dsp:nvSpPr>
+      <dsp:spPr>
+        <a:xfrm>
+          <a:off x="2500745" y="156019"/>
+          <a:ext cx="865908" cy="865908"/>
+        </a:xfrm>
+        <a:prstGeom prst="ellipse">
+          <a:avLst/>
+        </a:prstGeom>
+        <a:blipFill>
+          <a:blip xmlns:r="http://schemas.openxmlformats.org/officeDocument/2006/relationships" r:embed="rId3">
+            <a:extLst>
+              <a:ext uri="{28A0092B-C50C-407E-A947-70E740481C1C}">
+                <a14:useLocalDpi xmlns:a14="http://schemas.microsoft.com/office/drawing/2010/main" val="0"/>
+              </a:ext>
+            </a:extLst>
+          </a:blip>
+          <a:srcRect/>
+          <a:stretch>
+            <a:fillRect/>
+          </a:stretch>
+        </a:blipFill>
+        <a:ln w="12700" cap="flat" cmpd="sng" algn="ctr">
+          <a:solidFill>
+            <a:schemeClr val="lt1">
+              <a:hueOff val="0"/>
+              <a:satOff val="0"/>
+              <a:lumOff val="0"/>
+              <a:alphaOff val="0"/>
+            </a:schemeClr>
+          </a:solidFill>
+          <a:prstDash val="solid"/>
+          <a:miter lim="800000"/>
+        </a:ln>
+        <a:effectLst/>
+      </dsp:spPr>
+      <dsp:style>
+        <a:lnRef idx="2">
+          <a:scrgbClr r="0" g="0" b="0"/>
+        </a:lnRef>
+        <a:fillRef idx="1">
+          <a:scrgbClr r="0" g="0" b="0"/>
+        </a:fillRef>
+        <a:effectRef idx="0">
+          <a:scrgbClr r="0" g="0" b="0"/>
+        </a:effectRef>
+        <a:fontRef idx="minor"/>
+      </dsp:style>
+    </dsp:sp>
+    <dsp:sp modelId="{9E257931-159A-4B4C-B106-F885A82E5AC3}">
+      <dsp:nvSpPr>
+        <dsp:cNvPr id="0" name=""/>
+        <dsp:cNvSpPr/>
+      </dsp:nvSpPr>
+      <dsp:spPr>
+        <a:xfrm>
+          <a:off x="3541067" y="0"/>
+          <a:ext cx="1145976" cy="2600325"/>
+        </a:xfrm>
+        <a:prstGeom prst="roundRect">
+          <a:avLst>
+            <a:gd name="adj" fmla="val 10000"/>
+          </a:avLst>
+        </a:prstGeom>
+        <a:solidFill>
+          <a:schemeClr val="accent1">
+            <a:hueOff val="0"/>
+            <a:satOff val="0"/>
+            <a:lumOff val="0"/>
+            <a:alphaOff val="0"/>
+          </a:schemeClr>
+        </a:solidFill>
+        <a:ln w="12700" cap="flat" cmpd="sng" algn="ctr">
+          <a:solidFill>
+            <a:schemeClr val="lt1">
+              <a:hueOff val="0"/>
+              <a:satOff val="0"/>
+              <a:lumOff val="0"/>
+              <a:alphaOff val="0"/>
+            </a:schemeClr>
+          </a:solidFill>
+          <a:prstDash val="solid"/>
+          <a:miter lim="800000"/>
+        </a:ln>
+        <a:effectLst/>
+      </dsp:spPr>
+      <dsp:style>
+        <a:lnRef idx="2">
+          <a:scrgbClr r="0" g="0" b="0"/>
+        </a:lnRef>
+        <a:fillRef idx="1">
+          <a:scrgbClr r="0" g="0" b="0"/>
+        </a:fillRef>
+        <a:effectRef idx="0">
+          <a:scrgbClr r="0" g="0" b="0"/>
+        </a:effectRef>
+        <a:fontRef idx="minor">
+          <a:schemeClr val="lt1"/>
+        </a:fontRef>
+      </dsp:style>
+      <dsp:txBody>
+        <a:bodyPr spcFirstLastPara="0" vert="horz" wrap="square" lIns="78232" tIns="78232" rIns="78232" bIns="78232" numCol="1" spcCol="1270" anchor="ctr" anchorCtr="0">
+          <a:noAutofit/>
+        </a:bodyPr>
+        <a:lstStyle/>
+        <a:p>
+          <a:pPr lvl="0" algn="ctr" defTabSz="488950">
+            <a:lnSpc>
+              <a:spcPct val="90000"/>
+            </a:lnSpc>
+            <a:spcBef>
+              <a:spcPct val="0"/>
+            </a:spcBef>
+            <a:spcAft>
+              <a:spcPct val="35000"/>
+            </a:spcAft>
+          </a:pPr>
+          <a:r>
+            <a:rPr lang="es-CO" sz="1100" kern="1200"/>
+            <a:t>Profesionalismo</a:t>
+          </a:r>
+        </a:p>
+      </dsp:txBody>
+      <dsp:txXfrm>
+        <a:off x="3541067" y="1040130"/>
+        <a:ext cx="1145976" cy="1040130"/>
+      </dsp:txXfrm>
+    </dsp:sp>
+    <dsp:sp modelId="{84A87D92-C747-4AB3-BC20-0377CD1B83F1}">
+      <dsp:nvSpPr>
+        <dsp:cNvPr id="0" name=""/>
+        <dsp:cNvSpPr/>
+      </dsp:nvSpPr>
+      <dsp:spPr>
+        <a:xfrm>
+          <a:off x="3681101" y="156019"/>
+          <a:ext cx="865908" cy="865908"/>
+        </a:xfrm>
+        <a:prstGeom prst="ellipse">
+          <a:avLst/>
+        </a:prstGeom>
+        <a:blipFill>
+          <a:blip xmlns:r="http://schemas.openxmlformats.org/officeDocument/2006/relationships" r:embed="rId4">
+            <a:extLst>
+              <a:ext uri="{28A0092B-C50C-407E-A947-70E740481C1C}">
+                <a14:useLocalDpi xmlns:a14="http://schemas.microsoft.com/office/drawing/2010/main" val="0"/>
+              </a:ext>
+            </a:extLst>
+          </a:blip>
+          <a:srcRect/>
+          <a:stretch>
+            <a:fillRect/>
+          </a:stretch>
+        </a:blipFill>
+        <a:ln w="12700" cap="flat" cmpd="sng" algn="ctr">
+          <a:solidFill>
+            <a:schemeClr val="lt1">
+              <a:hueOff val="0"/>
+              <a:satOff val="0"/>
+              <a:lumOff val="0"/>
+              <a:alphaOff val="0"/>
+            </a:schemeClr>
+          </a:solidFill>
+          <a:prstDash val="solid"/>
+          <a:miter lim="800000"/>
+        </a:ln>
+        <a:effectLst/>
+      </dsp:spPr>
+      <dsp:style>
+        <a:lnRef idx="2">
+          <a:scrgbClr r="0" g="0" b="0"/>
+        </a:lnRef>
+        <a:fillRef idx="1">
+          <a:scrgbClr r="0" g="0" b="0"/>
+        </a:fillRef>
+        <a:effectRef idx="0">
+          <a:scrgbClr r="0" g="0" b="0"/>
+        </a:effectRef>
+        <a:fontRef idx="minor"/>
+      </dsp:style>
+    </dsp:sp>
+    <dsp:sp modelId="{9417EA90-ED63-437F-9879-E0A76DEA9B22}">
+      <dsp:nvSpPr>
+        <dsp:cNvPr id="0" name=""/>
+        <dsp:cNvSpPr/>
+      </dsp:nvSpPr>
+      <dsp:spPr>
+        <a:xfrm>
+          <a:off x="4721423" y="0"/>
+          <a:ext cx="1145976" cy="2600325"/>
+        </a:xfrm>
+        <a:prstGeom prst="roundRect">
+          <a:avLst>
+            <a:gd name="adj" fmla="val 10000"/>
+          </a:avLst>
+        </a:prstGeom>
+        <a:solidFill>
+          <a:schemeClr val="accent1">
+            <a:hueOff val="0"/>
+            <a:satOff val="0"/>
+            <a:lumOff val="0"/>
+            <a:alphaOff val="0"/>
+          </a:schemeClr>
+        </a:solidFill>
+        <a:ln w="12700" cap="flat" cmpd="sng" algn="ctr">
+          <a:solidFill>
+            <a:schemeClr val="lt1">
+              <a:hueOff val="0"/>
+              <a:satOff val="0"/>
+              <a:lumOff val="0"/>
+              <a:alphaOff val="0"/>
+            </a:schemeClr>
+          </a:solidFill>
+          <a:prstDash val="solid"/>
+          <a:miter lim="800000"/>
+        </a:ln>
+        <a:effectLst/>
+      </dsp:spPr>
+      <dsp:style>
+        <a:lnRef idx="2">
+          <a:scrgbClr r="0" g="0" b="0"/>
+        </a:lnRef>
+        <a:fillRef idx="1">
+          <a:scrgbClr r="0" g="0" b="0"/>
+        </a:fillRef>
+        <a:effectRef idx="0">
+          <a:scrgbClr r="0" g="0" b="0"/>
+        </a:effectRef>
+        <a:fontRef idx="minor">
+          <a:schemeClr val="lt1"/>
+        </a:fontRef>
+      </dsp:style>
+      <dsp:txBody>
+        <a:bodyPr spcFirstLastPara="0" vert="horz" wrap="square" lIns="78232" tIns="78232" rIns="78232" bIns="78232" numCol="1" spcCol="1270" anchor="ctr" anchorCtr="0">
+          <a:noAutofit/>
+        </a:bodyPr>
+        <a:lstStyle/>
+        <a:p>
+          <a:pPr lvl="0" algn="ctr" defTabSz="488950">
+            <a:lnSpc>
+              <a:spcPct val="90000"/>
+            </a:lnSpc>
+            <a:spcBef>
+              <a:spcPct val="0"/>
+            </a:spcBef>
+            <a:spcAft>
+              <a:spcPct val="35000"/>
+            </a:spcAft>
+          </a:pPr>
+          <a:r>
+            <a:rPr lang="es-CO" sz="1100" kern="1200"/>
+            <a:t>Control Medico</a:t>
+          </a:r>
+        </a:p>
+      </dsp:txBody>
+      <dsp:txXfrm>
+        <a:off x="4721423" y="1040130"/>
+        <a:ext cx="1145976" cy="1040130"/>
+      </dsp:txXfrm>
+    </dsp:sp>
+    <dsp:sp modelId="{34653CE2-10D7-4D9C-875B-7D0E4563B9EB}">
+      <dsp:nvSpPr>
+        <dsp:cNvPr id="0" name=""/>
+        <dsp:cNvSpPr/>
+      </dsp:nvSpPr>
+      <dsp:spPr>
+        <a:xfrm>
+          <a:off x="4861457" y="156019"/>
+          <a:ext cx="865908" cy="865908"/>
+        </a:xfrm>
+        <a:prstGeom prst="ellipse">
+          <a:avLst/>
+        </a:prstGeom>
+        <a:blipFill>
+          <a:blip xmlns:r="http://schemas.openxmlformats.org/officeDocument/2006/relationships" r:embed="rId5">
+            <a:extLst>
+              <a:ext uri="{28A0092B-C50C-407E-A947-70E740481C1C}">
+                <a14:useLocalDpi xmlns:a14="http://schemas.microsoft.com/office/drawing/2010/main" val="0"/>
+              </a:ext>
+            </a:extLst>
+          </a:blip>
+          <a:srcRect/>
+          <a:stretch>
+            <a:fillRect/>
+          </a:stretch>
+        </a:blipFill>
+        <a:ln w="12700" cap="flat" cmpd="sng" algn="ctr">
+          <a:solidFill>
+            <a:schemeClr val="lt1">
+              <a:hueOff val="0"/>
+              <a:satOff val="0"/>
+              <a:lumOff val="0"/>
+              <a:alphaOff val="0"/>
+            </a:schemeClr>
+          </a:solidFill>
+          <a:prstDash val="solid"/>
+          <a:miter lim="800000"/>
+        </a:ln>
+        <a:effectLst/>
+      </dsp:spPr>
+      <dsp:style>
+        <a:lnRef idx="2">
+          <a:scrgbClr r="0" g="0" b="0"/>
+        </a:lnRef>
+        <a:fillRef idx="1">
+          <a:scrgbClr r="0" g="0" b="0"/>
+        </a:fillRef>
+        <a:effectRef idx="0">
+          <a:scrgbClr r="0" g="0" b="0"/>
+        </a:effectRef>
+        <a:fontRef idx="minor"/>
+      </dsp:style>
+    </dsp:sp>
+    <dsp:sp modelId="{5E2FFE28-B990-41FE-9C61-92BEAA1BE455}">
+      <dsp:nvSpPr>
+        <dsp:cNvPr id="0" name=""/>
+        <dsp:cNvSpPr/>
+      </dsp:nvSpPr>
+      <dsp:spPr>
+        <a:xfrm>
+          <a:off x="234696" y="2080260"/>
+          <a:ext cx="5398007" cy="390048"/>
+        </a:xfrm>
+        <a:prstGeom prst="leftRightArrow">
+          <a:avLst/>
+        </a:prstGeom>
+        <a:solidFill>
+          <a:schemeClr val="accent1">
+            <a:tint val="60000"/>
+            <a:hueOff val="0"/>
+            <a:satOff val="0"/>
+            <a:lumOff val="0"/>
+            <a:alphaOff val="0"/>
+          </a:schemeClr>
+        </a:solidFill>
+        <a:ln w="12700" cap="flat" cmpd="sng" algn="ctr">
+          <a:solidFill>
+            <a:schemeClr val="lt1">
+              <a:hueOff val="0"/>
+              <a:satOff val="0"/>
+              <a:lumOff val="0"/>
+              <a:alphaOff val="0"/>
+            </a:schemeClr>
+          </a:solidFill>
+          <a:prstDash val="solid"/>
+          <a:miter lim="800000"/>
+        </a:ln>
+        <a:effectLst/>
+      </dsp:spPr>
+      <dsp:style>
+        <a:lnRef idx="2">
+          <a:scrgbClr r="0" g="0" b="0"/>
+        </a:lnRef>
+        <a:fillRef idx="1">
+          <a:scrgbClr r="0" g="0" b="0"/>
+        </a:fillRef>
+        <a:effectRef idx="0">
+          <a:scrgbClr r="0" g="0" b="0"/>
+        </a:effectRef>
+        <a:fontRef idx="minor"/>
+      </dsp:style>
+    </dsp:sp>
+  </dsp:spTree>
+</dsp:drawing>
+</file>
+
+<file path=word/diagrams/drawing2.xml><?xml version="1.0" encoding="utf-8"?>
 <dsp:drawing xmlns:dgm="http://schemas.openxmlformats.org/drawingml/2006/diagram" xmlns:dsp="http://schemas.microsoft.com/office/drawing/2008/diagram" xmlns:a="http://schemas.openxmlformats.org/drawingml/2006/main">
   <dsp:spTree>
     <dsp:nvGrpSpPr>
@@ -12760,7 +15049,7 @@
 </dsp:drawing>
 </file>
 
-<file path=word/diagrams/drawing2.xml><?xml version="1.0" encoding="utf-8"?>
+<file path=word/diagrams/drawing3.xml><?xml version="1.0" encoding="utf-8"?>
 <dsp:drawing xmlns:dgm="http://schemas.openxmlformats.org/drawingml/2006/diagram" xmlns:dsp="http://schemas.microsoft.com/office/drawing/2008/diagram" xmlns:a="http://schemas.openxmlformats.org/drawingml/2006/main">
   <dsp:spTree>
     <dsp:nvGrpSpPr>
@@ -13392,7 +15681,7 @@
 </dsp:drawing>
 </file>
 
-<file path=word/diagrams/drawing3.xml><?xml version="1.0" encoding="utf-8"?>
+<file path=word/diagrams/drawing4.xml><?xml version="1.0" encoding="utf-8"?>
 <dsp:drawing xmlns:dgm="http://schemas.openxmlformats.org/drawingml/2006/diagram" xmlns:dsp="http://schemas.microsoft.com/office/drawing/2008/diagram" xmlns:a="http://schemas.openxmlformats.org/drawingml/2006/main">
   <dsp:spTree>
     <dsp:nvGrpSpPr>
@@ -14050,6 +16339,201 @@
 </file>
 
 <file path=word/diagrams/layout1.xml><?xml version="1.0" encoding="utf-8"?>
+<dgm:layoutDef xmlns:dgm="http://schemas.openxmlformats.org/drawingml/2006/diagram" xmlns:a="http://schemas.openxmlformats.org/drawingml/2006/main" uniqueId="urn:microsoft.com/office/officeart/2005/8/layout/hList7">
+  <dgm:title val=""/>
+  <dgm:desc val=""/>
+  <dgm:catLst>
+    <dgm:cat type="list" pri="12000"/>
+    <dgm:cat type="process" pri="20000"/>
+    <dgm:cat type="relationship" pri="14000"/>
+    <dgm:cat type="convert" pri="8000"/>
+    <dgm:cat type="picture" pri="25000"/>
+    <dgm:cat type="pictureconvert" pri="25000"/>
+  </dgm:catLst>
+  <dgm:sampData useDef="1">
+    <dgm:dataModel>
+      <dgm:ptLst/>
+      <dgm:bg/>
+      <dgm:whole/>
+    </dgm:dataModel>
+  </dgm:sampData>
+  <dgm:styleData>
+    <dgm:dataModel>
+      <dgm:ptLst>
+        <dgm:pt modelId="0" type="doc"/>
+        <dgm:pt modelId="1"/>
+        <dgm:pt modelId="2"/>
+      </dgm:ptLst>
+      <dgm:cxnLst>
+        <dgm:cxn modelId="3" srcId="0" destId="1" srcOrd="0" destOrd="0"/>
+        <dgm:cxn modelId="4" srcId="0" destId="2" srcOrd="1" destOrd="0"/>
+      </dgm:cxnLst>
+      <dgm:bg/>
+      <dgm:whole/>
+    </dgm:dataModel>
+  </dgm:styleData>
+  <dgm:clrData>
+    <dgm:dataModel>
+      <dgm:ptLst>
+        <dgm:pt modelId="0" type="doc"/>
+        <dgm:pt modelId="1"/>
+        <dgm:pt modelId="2"/>
+        <dgm:pt modelId="3"/>
+        <dgm:pt modelId="4"/>
+      </dgm:ptLst>
+      <dgm:cxnLst>
+        <dgm:cxn modelId="5" srcId="0" destId="1" srcOrd="0" destOrd="0"/>
+        <dgm:cxn modelId="6" srcId="0" destId="2" srcOrd="1" destOrd="0"/>
+        <dgm:cxn modelId="7" srcId="0" destId="3" srcOrd="2" destOrd="0"/>
+        <dgm:cxn modelId="8" srcId="0" destId="4" srcOrd="3" destOrd="0"/>
+      </dgm:cxnLst>
+      <dgm:bg/>
+      <dgm:whole/>
+    </dgm:dataModel>
+  </dgm:clrData>
+  <dgm:layoutNode name="Name0">
+    <dgm:varLst>
+      <dgm:dir/>
+      <dgm:resizeHandles val="exact"/>
+    </dgm:varLst>
+    <dgm:alg type="composite"/>
+    <dgm:shape xmlns:r="http://schemas.openxmlformats.org/officeDocument/2006/relationships" r:blip="">
+      <dgm:adjLst/>
+    </dgm:shape>
+    <dgm:presOf/>
+    <dgm:constrLst>
+      <dgm:constr type="w" for="ch" forName="fgShape" refType="w" fact="0.92"/>
+      <dgm:constr type="h" for="ch" forName="fgShape" refType="h" fact="0.15"/>
+      <dgm:constr type="b" for="ch" forName="fgShape" refType="h" fact="0.95"/>
+      <dgm:constr type="ctrX" for="ch" forName="fgShape" refType="w" fact="0.5"/>
+      <dgm:constr type="w" for="ch" forName="linComp" refType="w"/>
+      <dgm:constr type="h" for="ch" forName="linComp" refType="h"/>
+      <dgm:constr type="ctrX" for="ch" forName="linComp" refType="w" fact="0.5"/>
+    </dgm:constrLst>
+    <dgm:ruleLst/>
+    <dgm:layoutNode name="fgShape" styleLbl="fgShp">
+      <dgm:alg type="sp"/>
+      <dgm:shape xmlns:r="http://schemas.openxmlformats.org/officeDocument/2006/relationships" type="leftRightArrow" r:blip="" zOrderOff="99999">
+        <dgm:adjLst/>
+      </dgm:shape>
+      <dgm:presOf/>
+      <dgm:constrLst/>
+      <dgm:ruleLst/>
+    </dgm:layoutNode>
+    <dgm:layoutNode name="linComp">
+      <dgm:choose name="Name1">
+        <dgm:if name="Name2" func="var" arg="dir" op="equ" val="norm">
+          <dgm:alg type="lin"/>
+        </dgm:if>
+        <dgm:else name="Name3">
+          <dgm:alg type="lin">
+            <dgm:param type="linDir" val="fromR"/>
+          </dgm:alg>
+        </dgm:else>
+      </dgm:choose>
+      <dgm:shape xmlns:r="http://schemas.openxmlformats.org/officeDocument/2006/relationships" r:blip="">
+        <dgm:adjLst/>
+      </dgm:shape>
+      <dgm:presOf/>
+      <dgm:constrLst>
+        <dgm:constr type="w" for="ch" forName="compNode" refType="w"/>
+        <dgm:constr type="h" for="ch" forName="compNode" refType="h"/>
+        <dgm:constr type="w" for="ch" ptType="sibTrans" refType="w" refFor="ch" refForName="compNode" fact="0.03"/>
+        <dgm:constr type="primFontSz" for="des" ptType="node" op="equ" val="65"/>
+      </dgm:constrLst>
+      <dgm:ruleLst/>
+      <dgm:forEach name="nodesForEach" axis="ch" ptType="node">
+        <dgm:layoutNode name="compNode">
+          <dgm:alg type="composite"/>
+          <dgm:shape xmlns:r="http://schemas.openxmlformats.org/officeDocument/2006/relationships" r:blip="">
+            <dgm:adjLst/>
+          </dgm:shape>
+          <dgm:presOf/>
+          <dgm:constrLst>
+            <dgm:constr type="w" for="ch" forName="bkgdShape" refType="w"/>
+            <dgm:constr type="h" for="ch" forName="bkgdShape" refType="h"/>
+            <dgm:constr type="w" for="ch" forName="nodeTx" refType="w"/>
+            <dgm:constr type="h" for="ch" forName="nodeTx" refType="h" fact="0.4"/>
+            <dgm:constr type="b" for="ch" forName="nodeTx" refType="h" fact="0.8"/>
+            <dgm:constr type="w" for="ch" forName="invisiNode" refType="w" fact="0.01"/>
+            <dgm:constr type="h" for="ch" forName="invisiNode" refType="h" fact="0.06"/>
+            <dgm:constr type="t" for="ch" forName="invisiNode"/>
+            <dgm:constr type="ctrX" for="ch" forName="invisiNode" refType="w" fact="0.5"/>
+            <dgm:constr type="h" for="ch" forName="imagNode" refType="h" fact="0.333"/>
+            <dgm:constr type="w" for="ch" forName="imagNode" refType="h" refFor="ch" refForName="imagNode"/>
+            <dgm:constr type="ctrX" for="ch" forName="imagNode" refType="w" fact="0.5"/>
+            <dgm:constr type="t" for="ch" forName="imagNode" refType="h" fact="0.06"/>
+            <dgm:constr type="w" for="ch" forName="imagNode" refType="w" op="lte" fact="0.94"/>
+          </dgm:constrLst>
+          <dgm:ruleLst/>
+          <dgm:layoutNode name="bkgdShape">
+            <dgm:alg type="sp"/>
+            <dgm:shape xmlns:r="http://schemas.openxmlformats.org/officeDocument/2006/relationships" type="roundRect" r:blip="">
+              <dgm:adjLst>
+                <dgm:adj idx="1" val="0.1"/>
+              </dgm:adjLst>
+            </dgm:shape>
+            <dgm:presOf axis="desOrSelf" ptType="node"/>
+            <dgm:constrLst/>
+            <dgm:ruleLst/>
+          </dgm:layoutNode>
+          <dgm:layoutNode name="nodeTx">
+            <dgm:varLst>
+              <dgm:bulletEnabled val="1"/>
+            </dgm:varLst>
+            <dgm:alg type="tx">
+              <dgm:param type="txAnchorVert" val="mid"/>
+              <dgm:param type="txAnchorHorzCh" val="ctr"/>
+              <dgm:param type="stBulletLvl" val="2"/>
+            </dgm:alg>
+            <dgm:shape xmlns:r="http://schemas.openxmlformats.org/officeDocument/2006/relationships" type="rect" r:blip="" hideGeom="1">
+              <dgm:adjLst/>
+            </dgm:shape>
+            <dgm:presOf axis="desOrSelf" ptType="node"/>
+            <dgm:constrLst/>
+            <dgm:ruleLst>
+              <dgm:rule type="primFontSz" val="5" fact="NaN" max="NaN"/>
+            </dgm:ruleLst>
+          </dgm:layoutNode>
+          <dgm:layoutNode name="invisiNode">
+            <dgm:alg type="sp"/>
+            <dgm:shape xmlns:r="http://schemas.openxmlformats.org/officeDocument/2006/relationships" type="roundRect" r:blip="" hideGeom="1">
+              <dgm:adjLst>
+                <dgm:adj idx="1" val="0.1"/>
+              </dgm:adjLst>
+            </dgm:shape>
+            <dgm:presOf/>
+            <dgm:constrLst/>
+            <dgm:ruleLst/>
+          </dgm:layoutNode>
+          <dgm:layoutNode name="imagNode" styleLbl="fgImgPlace1">
+            <dgm:alg type="sp"/>
+            <dgm:shape xmlns:r="http://schemas.openxmlformats.org/officeDocument/2006/relationships" type="ellipse" r:blip="" blipPhldr="1">
+              <dgm:adjLst/>
+            </dgm:shape>
+            <dgm:presOf/>
+            <dgm:constrLst/>
+            <dgm:ruleLst/>
+          </dgm:layoutNode>
+        </dgm:layoutNode>
+        <dgm:forEach name="sibTransForEach" axis="followSib" ptType="sibTrans" cnt="1">
+          <dgm:layoutNode name="sibTrans">
+            <dgm:alg type="sp"/>
+            <dgm:shape xmlns:r="http://schemas.openxmlformats.org/officeDocument/2006/relationships" type="rect" r:blip="" hideGeom="1">
+              <dgm:adjLst/>
+            </dgm:shape>
+            <dgm:presOf axis="self"/>
+            <dgm:constrLst/>
+            <dgm:ruleLst/>
+          </dgm:layoutNode>
+        </dgm:forEach>
+      </dgm:forEach>
+    </dgm:layoutNode>
+  </dgm:layoutNode>
+</dgm:layoutDef>
+</file>
+
+<file path=word/diagrams/layout2.xml><?xml version="1.0" encoding="utf-8"?>
 <dgm:layoutDef xmlns:dgm="http://schemas.openxmlformats.org/drawingml/2006/diagram" xmlns:a="http://schemas.openxmlformats.org/drawingml/2006/main" uniqueId="urn:microsoft.com/office/officeart/2005/8/layout/hierarchy6">
   <dgm:title val=""/>
   <dgm:desc val=""/>
@@ -14560,7 +17044,7 @@
 </dgm:layoutDef>
 </file>
 
-<file path=word/diagrams/layout2.xml><?xml version="1.0" encoding="utf-8"?>
+<file path=word/diagrams/layout3.xml><?xml version="1.0" encoding="utf-8"?>
 <dgm:layoutDef xmlns:dgm="http://schemas.openxmlformats.org/drawingml/2006/diagram" xmlns:a="http://schemas.openxmlformats.org/drawingml/2006/main" uniqueId="urn:microsoft.com/office/officeart/2005/8/layout/radial4">
   <dgm:title val=""/>
   <dgm:desc val=""/>
@@ -14820,7 +17304,7 @@
 </dgm:layoutDef>
 </file>
 
-<file path=word/diagrams/layout3.xml><?xml version="1.0" encoding="utf-8"?>
+<file path=word/diagrams/layout4.xml><?xml version="1.0" encoding="utf-8"?>
 <dgm:layoutDef xmlns:dgm="http://schemas.openxmlformats.org/drawingml/2006/diagram" xmlns:a="http://schemas.openxmlformats.org/drawingml/2006/main" uniqueId="urn:microsoft.com/office/officeart/2005/8/layout/equation1">
   <dgm:title val=""/>
   <dgm:desc val=""/>
@@ -16010,6 +18494,1040 @@
 </file>
 
 <file path=word/diagrams/quickStyle2.xml><?xml version="1.0" encoding="utf-8"?>
+<dgm:styleDef xmlns:dgm="http://schemas.openxmlformats.org/drawingml/2006/diagram" xmlns:a="http://schemas.openxmlformats.org/drawingml/2006/main" uniqueId="urn:microsoft.com/office/officeart/2005/8/quickstyle/simple1">
+  <dgm:title val=""/>
+  <dgm:desc val=""/>
+  <dgm:catLst>
+    <dgm:cat type="simple" pri="10100"/>
+  </dgm:catLst>
+  <dgm:scene3d>
+    <a:camera prst="orthographicFront"/>
+    <a:lightRig rig="threePt" dir="t"/>
+  </dgm:scene3d>
+  <dgm:styleLbl name="node0">
+    <dgm:scene3d>
+      <a:camera prst="orthographicFront"/>
+      <a:lightRig rig="threePt" dir="t"/>
+    </dgm:scene3d>
+    <dgm:sp3d/>
+    <dgm:txPr/>
+    <dgm:style>
+      <a:lnRef idx="2">
+        <a:scrgbClr r="0" g="0" b="0"/>
+      </a:lnRef>
+      <a:fillRef idx="1">
+        <a:scrgbClr r="0" g="0" b="0"/>
+      </a:fillRef>
+      <a:effectRef idx="0">
+        <a:scrgbClr r="0" g="0" b="0"/>
+      </a:effectRef>
+      <a:fontRef idx="minor">
+        <a:schemeClr val="lt1"/>
+      </a:fontRef>
+    </dgm:style>
+  </dgm:styleLbl>
+  <dgm:styleLbl name="lnNode1">
+    <dgm:scene3d>
+      <a:camera prst="orthographicFront"/>
+      <a:lightRig rig="threePt" dir="t"/>
+    </dgm:scene3d>
+    <dgm:sp3d/>
+    <dgm:txPr/>
+    <dgm:style>
+      <a:lnRef idx="2">
+        <a:scrgbClr r="0" g="0" b="0"/>
+      </a:lnRef>
+      <a:fillRef idx="1">
+        <a:scrgbClr r="0" g="0" b="0"/>
+      </a:fillRef>
+      <a:effectRef idx="0">
+        <a:scrgbClr r="0" g="0" b="0"/>
+      </a:effectRef>
+      <a:fontRef idx="minor">
+        <a:schemeClr val="lt1"/>
+      </a:fontRef>
+    </dgm:style>
+  </dgm:styleLbl>
+  <dgm:styleLbl name="vennNode1">
+    <dgm:scene3d>
+      <a:camera prst="orthographicFront"/>
+      <a:lightRig rig="threePt" dir="t"/>
+    </dgm:scene3d>
+    <dgm:sp3d/>
+    <dgm:txPr/>
+    <dgm:style>
+      <a:lnRef idx="2">
+        <a:scrgbClr r="0" g="0" b="0"/>
+      </a:lnRef>
+      <a:fillRef idx="1">
+        <a:scrgbClr r="0" g="0" b="0"/>
+      </a:fillRef>
+      <a:effectRef idx="0">
+        <a:scrgbClr r="0" g="0" b="0"/>
+      </a:effectRef>
+      <a:fontRef idx="minor">
+        <a:schemeClr val="tx1"/>
+      </a:fontRef>
+    </dgm:style>
+  </dgm:styleLbl>
+  <dgm:styleLbl name="alignNode1">
+    <dgm:scene3d>
+      <a:camera prst="orthographicFront"/>
+      <a:lightRig rig="threePt" dir="t"/>
+    </dgm:scene3d>
+    <dgm:sp3d/>
+    <dgm:txPr/>
+    <dgm:style>
+      <a:lnRef idx="2">
+        <a:scrgbClr r="0" g="0" b="0"/>
+      </a:lnRef>
+      <a:fillRef idx="1">
+        <a:scrgbClr r="0" g="0" b="0"/>
+      </a:fillRef>
+      <a:effectRef idx="0">
+        <a:scrgbClr r="0" g="0" b="0"/>
+      </a:effectRef>
+      <a:fontRef idx="minor">
+        <a:schemeClr val="lt1"/>
+      </a:fontRef>
+    </dgm:style>
+  </dgm:styleLbl>
+  <dgm:styleLbl name="node1">
+    <dgm:scene3d>
+      <a:camera prst="orthographicFront"/>
+      <a:lightRig rig="threePt" dir="t"/>
+    </dgm:scene3d>
+    <dgm:sp3d/>
+    <dgm:txPr/>
+    <dgm:style>
+      <a:lnRef idx="2">
+        <a:scrgbClr r="0" g="0" b="0"/>
+      </a:lnRef>
+      <a:fillRef idx="1">
+        <a:scrgbClr r="0" g="0" b="0"/>
+      </a:fillRef>
+      <a:effectRef idx="0">
+        <a:scrgbClr r="0" g="0" b="0"/>
+      </a:effectRef>
+      <a:fontRef idx="minor">
+        <a:schemeClr val="lt1"/>
+      </a:fontRef>
+    </dgm:style>
+  </dgm:styleLbl>
+  <dgm:styleLbl name="node2">
+    <dgm:scene3d>
+      <a:camera prst="orthographicFront"/>
+      <a:lightRig rig="threePt" dir="t"/>
+    </dgm:scene3d>
+    <dgm:sp3d/>
+    <dgm:txPr/>
+    <dgm:style>
+      <a:lnRef idx="2">
+        <a:scrgbClr r="0" g="0" b="0"/>
+      </a:lnRef>
+      <a:fillRef idx="1">
+        <a:scrgbClr r="0" g="0" b="0"/>
+      </a:fillRef>
+      <a:effectRef idx="0">
+        <a:scrgbClr r="0" g="0" b="0"/>
+      </a:effectRef>
+      <a:fontRef idx="minor">
+        <a:schemeClr val="lt1"/>
+      </a:fontRef>
+    </dgm:style>
+  </dgm:styleLbl>
+  <dgm:styleLbl name="node3">
+    <dgm:scene3d>
+      <a:camera prst="orthographicFront"/>
+      <a:lightRig rig="threePt" dir="t"/>
+    </dgm:scene3d>
+    <dgm:sp3d/>
+    <dgm:txPr/>
+    <dgm:style>
+      <a:lnRef idx="2">
+        <a:scrgbClr r="0" g="0" b="0"/>
+      </a:lnRef>
+      <a:fillRef idx="1">
+        <a:scrgbClr r="0" g="0" b="0"/>
+      </a:fillRef>
+      <a:effectRef idx="0">
+        <a:scrgbClr r="0" g="0" b="0"/>
+      </a:effectRef>
+      <a:fontRef idx="minor">
+        <a:schemeClr val="lt1"/>
+      </a:fontRef>
+    </dgm:style>
+  </dgm:styleLbl>
+  <dgm:styleLbl name="node4">
+    <dgm:scene3d>
+      <a:camera prst="orthographicFront"/>
+      <a:lightRig rig="threePt" dir="t"/>
+    </dgm:scene3d>
+    <dgm:sp3d/>
+    <dgm:txPr/>
+    <dgm:style>
+      <a:lnRef idx="2">
+        <a:scrgbClr r="0" g="0" b="0"/>
+      </a:lnRef>
+      <a:fillRef idx="1">
+        <a:scrgbClr r="0" g="0" b="0"/>
+      </a:fillRef>
+      <a:effectRef idx="0">
+        <a:scrgbClr r="0" g="0" b="0"/>
+      </a:effectRef>
+      <a:fontRef idx="minor">
+        <a:schemeClr val="lt1"/>
+      </a:fontRef>
+    </dgm:style>
+  </dgm:styleLbl>
+  <dgm:styleLbl name="fgImgPlace1">
+    <dgm:scene3d>
+      <a:camera prst="orthographicFront"/>
+      <a:lightRig rig="threePt" dir="t"/>
+    </dgm:scene3d>
+    <dgm:sp3d/>
+    <dgm:txPr/>
+    <dgm:style>
+      <a:lnRef idx="2">
+        <a:scrgbClr r="0" g="0" b="0"/>
+      </a:lnRef>
+      <a:fillRef idx="1">
+        <a:scrgbClr r="0" g="0" b="0"/>
+      </a:fillRef>
+      <a:effectRef idx="0">
+        <a:scrgbClr r="0" g="0" b="0"/>
+      </a:effectRef>
+      <a:fontRef idx="minor"/>
+    </dgm:style>
+  </dgm:styleLbl>
+  <dgm:styleLbl name="alignImgPlace1">
+    <dgm:scene3d>
+      <a:camera prst="orthographicFront"/>
+      <a:lightRig rig="threePt" dir="t"/>
+    </dgm:scene3d>
+    <dgm:sp3d/>
+    <dgm:txPr/>
+    <dgm:style>
+      <a:lnRef idx="2">
+        <a:scrgbClr r="0" g="0" b="0"/>
+      </a:lnRef>
+      <a:fillRef idx="1">
+        <a:scrgbClr r="0" g="0" b="0"/>
+      </a:fillRef>
+      <a:effectRef idx="0">
+        <a:scrgbClr r="0" g="0" b="0"/>
+      </a:effectRef>
+      <a:fontRef idx="minor"/>
+    </dgm:style>
+  </dgm:styleLbl>
+  <dgm:styleLbl name="bgImgPlace1">
+    <dgm:scene3d>
+      <a:camera prst="orthographicFront"/>
+      <a:lightRig rig="threePt" dir="t"/>
+    </dgm:scene3d>
+    <dgm:sp3d/>
+    <dgm:txPr/>
+    <dgm:style>
+      <a:lnRef idx="2">
+        <a:scrgbClr r="0" g="0" b="0"/>
+      </a:lnRef>
+      <a:fillRef idx="1">
+        <a:scrgbClr r="0" g="0" b="0"/>
+      </a:fillRef>
+      <a:effectRef idx="0">
+        <a:scrgbClr r="0" g="0" b="0"/>
+      </a:effectRef>
+      <a:fontRef idx="minor"/>
+    </dgm:style>
+  </dgm:styleLbl>
+  <dgm:styleLbl name="sibTrans2D1">
+    <dgm:scene3d>
+      <a:camera prst="orthographicFront"/>
+      <a:lightRig rig="threePt" dir="t"/>
+    </dgm:scene3d>
+    <dgm:sp3d/>
+    <dgm:txPr/>
+    <dgm:style>
+      <a:lnRef idx="0">
+        <a:scrgbClr r="0" g="0" b="0"/>
+      </a:lnRef>
+      <a:fillRef idx="1">
+        <a:scrgbClr r="0" g="0" b="0"/>
+      </a:fillRef>
+      <a:effectRef idx="0">
+        <a:scrgbClr r="0" g="0" b="0"/>
+      </a:effectRef>
+      <a:fontRef idx="minor">
+        <a:schemeClr val="lt1"/>
+      </a:fontRef>
+    </dgm:style>
+  </dgm:styleLbl>
+  <dgm:styleLbl name="fgSibTrans2D1">
+    <dgm:scene3d>
+      <a:camera prst="orthographicFront"/>
+      <a:lightRig rig="threePt" dir="t"/>
+    </dgm:scene3d>
+    <dgm:sp3d/>
+    <dgm:txPr/>
+    <dgm:style>
+      <a:lnRef idx="0">
+        <a:scrgbClr r="0" g="0" b="0"/>
+      </a:lnRef>
+      <a:fillRef idx="1">
+        <a:scrgbClr r="0" g="0" b="0"/>
+      </a:fillRef>
+      <a:effectRef idx="0">
+        <a:scrgbClr r="0" g="0" b="0"/>
+      </a:effectRef>
+      <a:fontRef idx="minor">
+        <a:schemeClr val="lt1"/>
+      </a:fontRef>
+    </dgm:style>
+  </dgm:styleLbl>
+  <dgm:styleLbl name="bgSibTrans2D1">
+    <dgm:scene3d>
+      <a:camera prst="orthographicFront"/>
+      <a:lightRig rig="threePt" dir="t"/>
+    </dgm:scene3d>
+    <dgm:sp3d/>
+    <dgm:txPr/>
+    <dgm:style>
+      <a:lnRef idx="0">
+        <a:scrgbClr r="0" g="0" b="0"/>
+      </a:lnRef>
+      <a:fillRef idx="1">
+        <a:scrgbClr r="0" g="0" b="0"/>
+      </a:fillRef>
+      <a:effectRef idx="0">
+        <a:scrgbClr r="0" g="0" b="0"/>
+      </a:effectRef>
+      <a:fontRef idx="minor">
+        <a:schemeClr val="lt1"/>
+      </a:fontRef>
+    </dgm:style>
+  </dgm:styleLbl>
+  <dgm:styleLbl name="sibTrans1D1">
+    <dgm:scene3d>
+      <a:camera prst="orthographicFront"/>
+      <a:lightRig rig="threePt" dir="t"/>
+    </dgm:scene3d>
+    <dgm:sp3d/>
+    <dgm:txPr/>
+    <dgm:style>
+      <a:lnRef idx="1">
+        <a:scrgbClr r="0" g="0" b="0"/>
+      </a:lnRef>
+      <a:fillRef idx="0">
+        <a:scrgbClr r="0" g="0" b="0"/>
+      </a:fillRef>
+      <a:effectRef idx="0">
+        <a:scrgbClr r="0" g="0" b="0"/>
+      </a:effectRef>
+      <a:fontRef idx="minor"/>
+    </dgm:style>
+  </dgm:styleLbl>
+  <dgm:styleLbl name="callout">
+    <dgm:scene3d>
+      <a:camera prst="orthographicFront"/>
+      <a:lightRig rig="threePt" dir="t"/>
+    </dgm:scene3d>
+    <dgm:sp3d/>
+    <dgm:txPr/>
+    <dgm:style>
+      <a:lnRef idx="2">
+        <a:scrgbClr r="0" g="0" b="0"/>
+      </a:lnRef>
+      <a:fillRef idx="1">
+        <a:scrgbClr r="0" g="0" b="0"/>
+      </a:fillRef>
+      <a:effectRef idx="0">
+        <a:scrgbClr r="0" g="0" b="0"/>
+      </a:effectRef>
+      <a:fontRef idx="minor"/>
+    </dgm:style>
+  </dgm:styleLbl>
+  <dgm:styleLbl name="asst0">
+    <dgm:scene3d>
+      <a:camera prst="orthographicFront"/>
+      <a:lightRig rig="threePt" dir="t"/>
+    </dgm:scene3d>
+    <dgm:sp3d/>
+    <dgm:txPr/>
+    <dgm:style>
+      <a:lnRef idx="2">
+        <a:scrgbClr r="0" g="0" b="0"/>
+      </a:lnRef>
+      <a:fillRef idx="1">
+        <a:scrgbClr r="0" g="0" b="0"/>
+      </a:fillRef>
+      <a:effectRef idx="0">
+        <a:scrgbClr r="0" g="0" b="0"/>
+      </a:effectRef>
+      <a:fontRef idx="minor">
+        <a:schemeClr val="lt1"/>
+      </a:fontRef>
+    </dgm:style>
+  </dgm:styleLbl>
+  <dgm:styleLbl name="asst1">
+    <dgm:scene3d>
+      <a:camera prst="orthographicFront"/>
+      <a:lightRig rig="threePt" dir="t"/>
+    </dgm:scene3d>
+    <dgm:sp3d/>
+    <dgm:txPr/>
+    <dgm:style>
+      <a:lnRef idx="2">
+        <a:scrgbClr r="0" g="0" b="0"/>
+      </a:lnRef>
+      <a:fillRef idx="1">
+        <a:scrgbClr r="0" g="0" b="0"/>
+      </a:fillRef>
+      <a:effectRef idx="0">
+        <a:scrgbClr r="0" g="0" b="0"/>
+      </a:effectRef>
+      <a:fontRef idx="minor">
+        <a:schemeClr val="lt1"/>
+      </a:fontRef>
+    </dgm:style>
+  </dgm:styleLbl>
+  <dgm:styleLbl name="asst2">
+    <dgm:scene3d>
+      <a:camera prst="orthographicFront"/>
+      <a:lightRig rig="threePt" dir="t"/>
+    </dgm:scene3d>
+    <dgm:sp3d/>
+    <dgm:txPr/>
+    <dgm:style>
+      <a:lnRef idx="2">
+        <a:scrgbClr r="0" g="0" b="0"/>
+      </a:lnRef>
+      <a:fillRef idx="1">
+        <a:scrgbClr r="0" g="0" b="0"/>
+      </a:fillRef>
+      <a:effectRef idx="0">
+        <a:scrgbClr r="0" g="0" b="0"/>
+      </a:effectRef>
+      <a:fontRef idx="minor">
+        <a:schemeClr val="lt1"/>
+      </a:fontRef>
+    </dgm:style>
+  </dgm:styleLbl>
+  <dgm:styleLbl name="asst3">
+    <dgm:scene3d>
+      <a:camera prst="orthographicFront"/>
+      <a:lightRig rig="threePt" dir="t"/>
+    </dgm:scene3d>
+    <dgm:sp3d/>
+    <dgm:txPr/>
+    <dgm:style>
+      <a:lnRef idx="2">
+        <a:scrgbClr r="0" g="0" b="0"/>
+      </a:lnRef>
+      <a:fillRef idx="1">
+        <a:scrgbClr r="0" g="0" b="0"/>
+      </a:fillRef>
+      <a:effectRef idx="0">
+        <a:scrgbClr r="0" g="0" b="0"/>
+      </a:effectRef>
+      <a:fontRef idx="minor">
+        <a:schemeClr val="lt1"/>
+      </a:fontRef>
+    </dgm:style>
+  </dgm:styleLbl>
+  <dgm:styleLbl name="asst4">
+    <dgm:scene3d>
+      <a:camera prst="orthographicFront"/>
+      <a:lightRig rig="threePt" dir="t"/>
+    </dgm:scene3d>
+    <dgm:sp3d/>
+    <dgm:txPr/>
+    <dgm:style>
+      <a:lnRef idx="2">
+        <a:scrgbClr r="0" g="0" b="0"/>
+      </a:lnRef>
+      <a:fillRef idx="1">
+        <a:scrgbClr r="0" g="0" b="0"/>
+      </a:fillRef>
+      <a:effectRef idx="0">
+        <a:scrgbClr r="0" g="0" b="0"/>
+      </a:effectRef>
+      <a:fontRef idx="minor">
+        <a:schemeClr val="lt1"/>
+      </a:fontRef>
+    </dgm:style>
+  </dgm:styleLbl>
+  <dgm:styleLbl name="parChTrans2D1">
+    <dgm:scene3d>
+      <a:camera prst="orthographicFront"/>
+      <a:lightRig rig="threePt" dir="t"/>
+    </dgm:scene3d>
+    <dgm:sp3d/>
+    <dgm:txPr/>
+    <dgm:style>
+      <a:lnRef idx="2">
+        <a:scrgbClr r="0" g="0" b="0"/>
+      </a:lnRef>
+      <a:fillRef idx="1">
+        <a:scrgbClr r="0" g="0" b="0"/>
+      </a:fillRef>
+      <a:effectRef idx="0">
+        <a:scrgbClr r="0" g="0" b="0"/>
+      </a:effectRef>
+      <a:fontRef idx="minor">
+        <a:schemeClr val="lt1"/>
+      </a:fontRef>
+    </dgm:style>
+  </dgm:styleLbl>
+  <dgm:styleLbl name="parChTrans2D2">
+    <dgm:scene3d>
+      <a:camera prst="orthographicFront"/>
+      <a:lightRig rig="threePt" dir="t"/>
+    </dgm:scene3d>
+    <dgm:sp3d/>
+    <dgm:txPr/>
+    <dgm:style>
+      <a:lnRef idx="2">
+        <a:scrgbClr r="0" g="0" b="0"/>
+      </a:lnRef>
+      <a:fillRef idx="1">
+        <a:scrgbClr r="0" g="0" b="0"/>
+      </a:fillRef>
+      <a:effectRef idx="0">
+        <a:scrgbClr r="0" g="0" b="0"/>
+      </a:effectRef>
+      <a:fontRef idx="minor">
+        <a:schemeClr val="lt1"/>
+      </a:fontRef>
+    </dgm:style>
+  </dgm:styleLbl>
+  <dgm:styleLbl name="parChTrans2D3">
+    <dgm:scene3d>
+      <a:camera prst="orthographicFront"/>
+      <a:lightRig rig="threePt" dir="t"/>
+    </dgm:scene3d>
+    <dgm:sp3d/>
+    <dgm:txPr/>
+    <dgm:style>
+      <a:lnRef idx="2">
+        <a:scrgbClr r="0" g="0" b="0"/>
+      </a:lnRef>
+      <a:fillRef idx="1">
+        <a:scrgbClr r="0" g="0" b="0"/>
+      </a:fillRef>
+      <a:effectRef idx="0">
+        <a:scrgbClr r="0" g="0" b="0"/>
+      </a:effectRef>
+      <a:fontRef idx="minor">
+        <a:schemeClr val="lt1"/>
+      </a:fontRef>
+    </dgm:style>
+  </dgm:styleLbl>
+  <dgm:styleLbl name="parChTrans2D4">
+    <dgm:scene3d>
+      <a:camera prst="orthographicFront"/>
+      <a:lightRig rig="threePt" dir="t"/>
+    </dgm:scene3d>
+    <dgm:sp3d/>
+    <dgm:txPr/>
+    <dgm:style>
+      <a:lnRef idx="2">
+        <a:scrgbClr r="0" g="0" b="0"/>
+      </a:lnRef>
+      <a:fillRef idx="1">
+        <a:scrgbClr r="0" g="0" b="0"/>
+      </a:fillRef>
+      <a:effectRef idx="0">
+        <a:scrgbClr r="0" g="0" b="0"/>
+      </a:effectRef>
+      <a:fontRef idx="minor">
+        <a:schemeClr val="lt1"/>
+      </a:fontRef>
+    </dgm:style>
+  </dgm:styleLbl>
+  <dgm:styleLbl name="parChTrans1D1">
+    <dgm:scene3d>
+      <a:camera prst="orthographicFront"/>
+      <a:lightRig rig="threePt" dir="t"/>
+    </dgm:scene3d>
+    <dgm:sp3d/>
+    <dgm:txPr/>
+    <dgm:style>
+      <a:lnRef idx="2">
+        <a:scrgbClr r="0" g="0" b="0"/>
+      </a:lnRef>
+      <a:fillRef idx="0">
+        <a:scrgbClr r="0" g="0" b="0"/>
+      </a:fillRef>
+      <a:effectRef idx="0">
+        <a:scrgbClr r="0" g="0" b="0"/>
+      </a:effectRef>
+      <a:fontRef idx="minor"/>
+    </dgm:style>
+  </dgm:styleLbl>
+  <dgm:styleLbl name="parChTrans1D2">
+    <dgm:scene3d>
+      <a:camera prst="orthographicFront"/>
+      <a:lightRig rig="threePt" dir="t"/>
+    </dgm:scene3d>
+    <dgm:sp3d/>
+    <dgm:txPr/>
+    <dgm:style>
+      <a:lnRef idx="2">
+        <a:scrgbClr r="0" g="0" b="0"/>
+      </a:lnRef>
+      <a:fillRef idx="0">
+        <a:scrgbClr r="0" g="0" b="0"/>
+      </a:fillRef>
+      <a:effectRef idx="0">
+        <a:scrgbClr r="0" g="0" b="0"/>
+      </a:effectRef>
+      <a:fontRef idx="minor"/>
+    </dgm:style>
+  </dgm:styleLbl>
+  <dgm:styleLbl name="parChTrans1D3">
+    <dgm:scene3d>
+      <a:camera prst="orthographicFront"/>
+      <a:lightRig rig="threePt" dir="t"/>
+    </dgm:scene3d>
+    <dgm:sp3d/>
+    <dgm:txPr/>
+    <dgm:style>
+      <a:lnRef idx="2">
+        <a:scrgbClr r="0" g="0" b="0"/>
+      </a:lnRef>
+      <a:fillRef idx="0">
+        <a:scrgbClr r="0" g="0" b="0"/>
+      </a:fillRef>
+      <a:effectRef idx="0">
+        <a:scrgbClr r="0" g="0" b="0"/>
+      </a:effectRef>
+      <a:fontRef idx="minor"/>
+    </dgm:style>
+  </dgm:styleLbl>
+  <dgm:styleLbl name="parChTrans1D4">
+    <dgm:scene3d>
+      <a:camera prst="orthographicFront"/>
+      <a:lightRig rig="threePt" dir="t"/>
+    </dgm:scene3d>
+    <dgm:sp3d/>
+    <dgm:txPr/>
+    <dgm:style>
+      <a:lnRef idx="2">
+        <a:scrgbClr r="0" g="0" b="0"/>
+      </a:lnRef>
+      <a:fillRef idx="0">
+        <a:scrgbClr r="0" g="0" b="0"/>
+      </a:fillRef>
+      <a:effectRef idx="0">
+        <a:scrgbClr r="0" g="0" b="0"/>
+      </a:effectRef>
+      <a:fontRef idx="minor"/>
+    </dgm:style>
+  </dgm:styleLbl>
+  <dgm:styleLbl name="fgAcc1">
+    <dgm:scene3d>
+      <a:camera prst="orthographicFront"/>
+      <a:lightRig rig="threePt" dir="t"/>
+    </dgm:scene3d>
+    <dgm:sp3d/>
+    <dgm:txPr/>
+    <dgm:style>
+      <a:lnRef idx="2">
+        <a:scrgbClr r="0" g="0" b="0"/>
+      </a:lnRef>
+      <a:fillRef idx="1">
+        <a:scrgbClr r="0" g="0" b="0"/>
+      </a:fillRef>
+      <a:effectRef idx="0">
+        <a:scrgbClr r="0" g="0" b="0"/>
+      </a:effectRef>
+      <a:fontRef idx="minor"/>
+    </dgm:style>
+  </dgm:styleLbl>
+  <dgm:styleLbl name="conFgAcc1">
+    <dgm:scene3d>
+      <a:camera prst="orthographicFront"/>
+      <a:lightRig rig="threePt" dir="t"/>
+    </dgm:scene3d>
+    <dgm:sp3d/>
+    <dgm:txPr/>
+    <dgm:style>
+      <a:lnRef idx="2">
+        <a:scrgbClr r="0" g="0" b="0"/>
+      </a:lnRef>
+      <a:fillRef idx="1">
+        <a:scrgbClr r="0" g="0" b="0"/>
+      </a:fillRef>
+      <a:effectRef idx="0">
+        <a:scrgbClr r="0" g="0" b="0"/>
+      </a:effectRef>
+      <a:fontRef idx="minor"/>
+    </dgm:style>
+  </dgm:styleLbl>
+  <dgm:styleLbl name="alignAcc1">
+    <dgm:scene3d>
+      <a:camera prst="orthographicFront"/>
+      <a:lightRig rig="threePt" dir="t"/>
+    </dgm:scene3d>
+    <dgm:sp3d/>
+    <dgm:txPr/>
+    <dgm:style>
+      <a:lnRef idx="2">
+        <a:scrgbClr r="0" g="0" b="0"/>
+      </a:lnRef>
+      <a:fillRef idx="1">
+        <a:scrgbClr r="0" g="0" b="0"/>
+      </a:fillRef>
+      <a:effectRef idx="0">
+        <a:scrgbClr r="0" g="0" b="0"/>
+      </a:effectRef>
+      <a:fontRef idx="minor"/>
+    </dgm:style>
+  </dgm:styleLbl>
+  <dgm:styleLbl name="trAlignAcc1">
+    <dgm:scene3d>
+      <a:camera prst="orthographicFront"/>
+      <a:lightRig rig="threePt" dir="t"/>
+    </dgm:scene3d>
+    <dgm:sp3d/>
+    <dgm:txPr/>
+    <dgm:style>
+      <a:lnRef idx="1">
+        <a:scrgbClr r="0" g="0" b="0"/>
+      </a:lnRef>
+      <a:fillRef idx="1">
+        <a:scrgbClr r="0" g="0" b="0"/>
+      </a:fillRef>
+      <a:effectRef idx="0">
+        <a:scrgbClr r="0" g="0" b="0"/>
+      </a:effectRef>
+      <a:fontRef idx="minor"/>
+    </dgm:style>
+  </dgm:styleLbl>
+  <dgm:styleLbl name="bgAcc1">
+    <dgm:scene3d>
+      <a:camera prst="orthographicFront"/>
+      <a:lightRig rig="threePt" dir="t"/>
+    </dgm:scene3d>
+    <dgm:sp3d/>
+    <dgm:txPr/>
+    <dgm:style>
+      <a:lnRef idx="2">
+        <a:scrgbClr r="0" g="0" b="0"/>
+      </a:lnRef>
+      <a:fillRef idx="1">
+        <a:scrgbClr r="0" g="0" b="0"/>
+      </a:fillRef>
+      <a:effectRef idx="0">
+        <a:scrgbClr r="0" g="0" b="0"/>
+      </a:effectRef>
+      <a:fontRef idx="minor"/>
+    </dgm:style>
+  </dgm:styleLbl>
+  <dgm:styleLbl name="solidFgAcc1">
+    <dgm:scene3d>
+      <a:camera prst="orthographicFront"/>
+      <a:lightRig rig="threePt" dir="t"/>
+    </dgm:scene3d>
+    <dgm:sp3d/>
+    <dgm:txPr/>
+    <dgm:style>
+      <a:lnRef idx="2">
+        <a:scrgbClr r="0" g="0" b="0"/>
+      </a:lnRef>
+      <a:fillRef idx="1">
+        <a:scrgbClr r="0" g="0" b="0"/>
+      </a:fillRef>
+      <a:effectRef idx="0">
+        <a:scrgbClr r="0" g="0" b="0"/>
+      </a:effectRef>
+      <a:fontRef idx="minor"/>
+    </dgm:style>
+  </dgm:styleLbl>
+  <dgm:styleLbl name="solidAlignAcc1">
+    <dgm:scene3d>
+      <a:camera prst="orthographicFront"/>
+      <a:lightRig rig="threePt" dir="t"/>
+    </dgm:scene3d>
+    <dgm:sp3d/>
+    <dgm:txPr/>
+    <dgm:style>
+      <a:lnRef idx="2">
+        <a:scrgbClr r="0" g="0" b="0"/>
+      </a:lnRef>
+      <a:fillRef idx="1">
+        <a:scrgbClr r="0" g="0" b="0"/>
+      </a:fillRef>
+      <a:effectRef idx="0">
+        <a:scrgbClr r="0" g="0" b="0"/>
+      </a:effectRef>
+      <a:fontRef idx="minor"/>
+    </dgm:style>
+  </dgm:styleLbl>
+  <dgm:styleLbl name="solidBgAcc1">
+    <dgm:scene3d>
+      <a:camera prst="orthographicFront"/>
+      <a:lightRig rig="threePt" dir="t"/>
+    </dgm:scene3d>
+    <dgm:sp3d/>
+    <dgm:txPr/>
+    <dgm:style>
+      <a:lnRef idx="2">
+        <a:scrgbClr r="0" g="0" b="0"/>
+      </a:lnRef>
+      <a:fillRef idx="1">
+        <a:scrgbClr r="0" g="0" b="0"/>
+      </a:fillRef>
+      <a:effectRef idx="0">
+        <a:scrgbClr r="0" g="0" b="0"/>
+      </a:effectRef>
+      <a:fontRef idx="minor"/>
+    </dgm:style>
+  </dgm:styleLbl>
+  <dgm:styleLbl name="fgAccFollowNode1">
+    <dgm:scene3d>
+      <a:camera prst="orthographicFront"/>
+      <a:lightRig rig="threePt" dir="t"/>
+    </dgm:scene3d>
+    <dgm:sp3d/>
+    <dgm:txPr/>
+    <dgm:style>
+      <a:lnRef idx="2">
+        <a:scrgbClr r="0" g="0" b="0"/>
+      </a:lnRef>
+      <a:fillRef idx="1">
+        <a:scrgbClr r="0" g="0" b="0"/>
+      </a:fillRef>
+      <a:effectRef idx="0">
+        <a:scrgbClr r="0" g="0" b="0"/>
+      </a:effectRef>
+      <a:fontRef idx="minor"/>
+    </dgm:style>
+  </dgm:styleLbl>
+  <dgm:styleLbl name="alignAccFollowNode1">
+    <dgm:scene3d>
+      <a:camera prst="orthographicFront"/>
+      <a:lightRig rig="threePt" dir="t"/>
+    </dgm:scene3d>
+    <dgm:sp3d/>
+    <dgm:txPr/>
+    <dgm:style>
+      <a:lnRef idx="2">
+        <a:scrgbClr r="0" g="0" b="0"/>
+      </a:lnRef>
+      <a:fillRef idx="1">
+        <a:scrgbClr r="0" g="0" b="0"/>
+      </a:fillRef>
+      <a:effectRef idx="0">
+        <a:scrgbClr r="0" g="0" b="0"/>
+      </a:effectRef>
+      <a:fontRef idx="minor"/>
+    </dgm:style>
+  </dgm:styleLbl>
+  <dgm:styleLbl name="bgAccFollowNode1">
+    <dgm:scene3d>
+      <a:camera prst="orthographicFront"/>
+      <a:lightRig rig="threePt" dir="t"/>
+    </dgm:scene3d>
+    <dgm:sp3d/>
+    <dgm:txPr/>
+    <dgm:style>
+      <a:lnRef idx="2">
+        <a:scrgbClr r="0" g="0" b="0"/>
+      </a:lnRef>
+      <a:fillRef idx="1">
+        <a:scrgbClr r="0" g="0" b="0"/>
+      </a:fillRef>
+      <a:effectRef idx="0">
+        <a:scrgbClr r="0" g="0" b="0"/>
+      </a:effectRef>
+      <a:fontRef idx="minor"/>
+    </dgm:style>
+  </dgm:styleLbl>
+  <dgm:styleLbl name="fgAcc0">
+    <dgm:scene3d>
+      <a:camera prst="orthographicFront"/>
+      <a:lightRig rig="threePt" dir="t"/>
+    </dgm:scene3d>
+    <dgm:sp3d/>
+    <dgm:txPr/>
+    <dgm:style>
+      <a:lnRef idx="2">
+        <a:scrgbClr r="0" g="0" b="0"/>
+      </a:lnRef>
+      <a:fillRef idx="1">
+        <a:scrgbClr r="0" g="0" b="0"/>
+      </a:fillRef>
+      <a:effectRef idx="0">
+        <a:scrgbClr r="0" g="0" b="0"/>
+      </a:effectRef>
+      <a:fontRef idx="minor"/>
+    </dgm:style>
+  </dgm:styleLbl>
+  <dgm:styleLbl name="fgAcc2">
+    <dgm:scene3d>
+      <a:camera prst="orthographicFront"/>
+      <a:lightRig rig="threePt" dir="t"/>
+    </dgm:scene3d>
+    <dgm:sp3d/>
+    <dgm:txPr/>
+    <dgm:style>
+      <a:lnRef idx="2">
+        <a:scrgbClr r="0" g="0" b="0"/>
+      </a:lnRef>
+      <a:fillRef idx="1">
+        <a:scrgbClr r="0" g="0" b="0"/>
+      </a:fillRef>
+      <a:effectRef idx="0">
+        <a:scrgbClr r="0" g="0" b="0"/>
+      </a:effectRef>
+      <a:fontRef idx="minor"/>
+    </dgm:style>
+  </dgm:styleLbl>
+  <dgm:styleLbl name="fgAcc3">
+    <dgm:scene3d>
+      <a:camera prst="orthographicFront"/>
+      <a:lightRig rig="threePt" dir="t"/>
+    </dgm:scene3d>
+    <dgm:sp3d/>
+    <dgm:txPr/>
+    <dgm:style>
+      <a:lnRef idx="2">
+        <a:scrgbClr r="0" g="0" b="0"/>
+      </a:lnRef>
+      <a:fillRef idx="1">
+        <a:scrgbClr r="0" g="0" b="0"/>
+      </a:fillRef>
+      <a:effectRef idx="0">
+        <a:scrgbClr r="0" g="0" b="0"/>
+      </a:effectRef>
+      <a:fontRef idx="minor"/>
+    </dgm:style>
+  </dgm:styleLbl>
+  <dgm:styleLbl name="fgAcc4">
+    <dgm:scene3d>
+      <a:camera prst="orthographicFront"/>
+      <a:lightRig rig="threePt" dir="t"/>
+    </dgm:scene3d>
+    <dgm:sp3d/>
+    <dgm:txPr/>
+    <dgm:style>
+      <a:lnRef idx="2">
+        <a:scrgbClr r="0" g="0" b="0"/>
+      </a:lnRef>
+      <a:fillRef idx="1">
+        <a:scrgbClr r="0" g="0" b="0"/>
+      </a:fillRef>
+      <a:effectRef idx="0">
+        <a:scrgbClr r="0" g="0" b="0"/>
+      </a:effectRef>
+      <a:fontRef idx="minor"/>
+    </dgm:style>
+  </dgm:styleLbl>
+  <dgm:styleLbl name="bgShp">
+    <dgm:scene3d>
+      <a:camera prst="orthographicFront"/>
+      <a:lightRig rig="threePt" dir="t"/>
+    </dgm:scene3d>
+    <dgm:sp3d/>
+    <dgm:txPr/>
+    <dgm:style>
+      <a:lnRef idx="0">
+        <a:scrgbClr r="0" g="0" b="0"/>
+      </a:lnRef>
+      <a:fillRef idx="1">
+        <a:scrgbClr r="0" g="0" b="0"/>
+      </a:fillRef>
+      <a:effectRef idx="0">
+        <a:scrgbClr r="0" g="0" b="0"/>
+      </a:effectRef>
+      <a:fontRef idx="minor"/>
+    </dgm:style>
+  </dgm:styleLbl>
+  <dgm:styleLbl name="dkBgShp">
+    <dgm:scene3d>
+      <a:camera prst="orthographicFront"/>
+      <a:lightRig rig="threePt" dir="t"/>
+    </dgm:scene3d>
+    <dgm:sp3d/>
+    <dgm:txPr/>
+    <dgm:style>
+      <a:lnRef idx="0">
+        <a:scrgbClr r="0" g="0" b="0"/>
+      </a:lnRef>
+      <a:fillRef idx="1">
+        <a:scrgbClr r="0" g="0" b="0"/>
+      </a:fillRef>
+      <a:effectRef idx="0">
+        <a:scrgbClr r="0" g="0" b="0"/>
+      </a:effectRef>
+      <a:fontRef idx="minor"/>
+    </dgm:style>
+  </dgm:styleLbl>
+  <dgm:styleLbl name="trBgShp">
+    <dgm:scene3d>
+      <a:camera prst="orthographicFront"/>
+      <a:lightRig rig="threePt" dir="t"/>
+    </dgm:scene3d>
+    <dgm:sp3d/>
+    <dgm:txPr/>
+    <dgm:style>
+      <a:lnRef idx="0">
+        <a:scrgbClr r="0" g="0" b="0"/>
+      </a:lnRef>
+      <a:fillRef idx="1">
+        <a:scrgbClr r="0" g="0" b="0"/>
+      </a:fillRef>
+      <a:effectRef idx="0">
+        <a:scrgbClr r="0" g="0" b="0"/>
+      </a:effectRef>
+      <a:fontRef idx="minor"/>
+    </dgm:style>
+  </dgm:styleLbl>
+  <dgm:styleLbl name="fgShp">
+    <dgm:scene3d>
+      <a:camera prst="orthographicFront"/>
+      <a:lightRig rig="threePt" dir="t"/>
+    </dgm:scene3d>
+    <dgm:sp3d/>
+    <dgm:txPr/>
+    <dgm:style>
+      <a:lnRef idx="2">
+        <a:scrgbClr r="0" g="0" b="0"/>
+      </a:lnRef>
+      <a:fillRef idx="1">
+        <a:scrgbClr r="0" g="0" b="0"/>
+      </a:fillRef>
+      <a:effectRef idx="0">
+        <a:scrgbClr r="0" g="0" b="0"/>
+      </a:effectRef>
+      <a:fontRef idx="minor"/>
+    </dgm:style>
+  </dgm:styleLbl>
+  <dgm:styleLbl name="revTx">
+    <dgm:scene3d>
+      <a:camera prst="orthographicFront"/>
+      <a:lightRig rig="threePt" dir="t"/>
+    </dgm:scene3d>
+    <dgm:sp3d/>
+    <dgm:txPr/>
+    <dgm:style>
+      <a:lnRef idx="0">
+        <a:scrgbClr r="0" g="0" b="0"/>
+      </a:lnRef>
+      <a:fillRef idx="0">
+        <a:scrgbClr r="0" g="0" b="0"/>
+      </a:fillRef>
+      <a:effectRef idx="0">
+        <a:scrgbClr r="0" g="0" b="0"/>
+      </a:effectRef>
+      <a:fontRef idx="minor"/>
+    </dgm:style>
+  </dgm:styleLbl>
+</dgm:styleDef>
+</file>
+
+<file path=word/diagrams/quickStyle3.xml><?xml version="1.0" encoding="utf-8"?>
 <dgm:styleDef xmlns:dgm="http://schemas.openxmlformats.org/drawingml/2006/diagram" xmlns:a="http://schemas.openxmlformats.org/drawingml/2006/main" uniqueId="urn:microsoft.com/office/officeart/2005/8/quickstyle/simple4">
   <dgm:title val=""/>
   <dgm:desc val=""/>
@@ -17043,7 +20561,7 @@
 </dgm:styleDef>
 </file>
 
-<file path=word/diagrams/quickStyle3.xml><?xml version="1.0" encoding="utf-8"?>
+<file path=word/diagrams/quickStyle4.xml><?xml version="1.0" encoding="utf-8"?>
 <dgm:styleDef xmlns:dgm="http://schemas.openxmlformats.org/drawingml/2006/diagram" xmlns:a="http://schemas.openxmlformats.org/drawingml/2006/main" uniqueId="urn:microsoft.com/office/officeart/2005/8/quickstyle/simple1">
   <dgm:title val=""/>
   <dgm:desc val=""/>
@@ -18343,7 +21861,7 @@
 </file>
 
 <file path=customXml/itemProps1.xml><?xml version="1.0" encoding="utf-8"?>
-<ds:datastoreItem xmlns:ds="http://schemas.openxmlformats.org/officeDocument/2006/customXml" ds:itemID="{D62FF4E9-2B0B-4B46-9B7E-9B5C8E4B7B44}">
+<ds:datastoreItem xmlns:ds="http://schemas.openxmlformats.org/officeDocument/2006/customXml" ds:itemID="{BB81C2F5-C1BF-4F73-9275-75FE408070E9}">
   <ds:schemaRefs>
     <ds:schemaRef ds:uri="http://schemas.openxmlformats.org/officeDocument/2006/bibliography"/>
   </ds:schemaRefs>

</xml_diff>